<commit_message>
Incluindo arquivos usados no código py (Vscode) para o desafio da Aula 3
</commit_message>
<xml_diff>
--- a/Imersao_Python_Jan2026.docx
+++ b/Imersao_Python_Jan2026.docx
@@ -228,21 +228,7 @@
           <w:b/>
           <w:bCs/>
         </w:rPr>
-        <w:t xml:space="preserve">1) Live de Abertura – </w:t>
-      </w:r>
-      <w:r>
-        <w:rPr>
-          <w:b/>
-          <w:bCs/>
-        </w:rPr>
-        <w:t xml:space="preserve">Exploração de Dados (Pandas) – </w:t>
-      </w:r>
-      <w:r>
-        <w:rPr>
-          <w:b/>
-          <w:bCs/>
-        </w:rPr>
-        <w:t>26/01/2026, 18:30  ✅</w:t>
+        <w:t>1) Live de Abertura – Exploração de Dados (Pandas) – 26/01/2026, 18:30  ✅</w:t>
       </w:r>
     </w:p>
     <w:p>
@@ -1216,14 +1202,7 @@
           <w:b w:val="false"/>
           <w:bCs w:val="false"/>
         </w:rPr>
-        <w:t xml:space="preserve">  </w:t>
-      </w:r>
-      <w:r>
-        <w:rPr>
-          <w:b w:val="false"/>
-          <w:bCs w:val="false"/>
-        </w:rPr>
-        <w:t>(cursada em 29/01/2026, 10h)</w:t>
+        <w:t xml:space="preserve">  (cursada em 29/01/2026, 10h)</w:t>
       </w:r>
     </w:p>
     <w:p>
@@ -1582,14 +1561,7 @@
           <w:b w:val="false"/>
           <w:bCs w:val="false"/>
         </w:rPr>
-        <w:t xml:space="preserve"> » </w:t>
-      </w:r>
-      <w:r>
-        <w:rPr>
-          <w:b w:val="false"/>
-          <w:bCs w:val="false"/>
-        </w:rPr>
-        <w:t>preparar (</w:t>
+        <w:t xml:space="preserve"> » preparar (</w:t>
       </w:r>
       <w:r>
         <w:rPr>
@@ -1603,28 +1575,7 @@
           <w:b w:val="false"/>
           <w:bCs w:val="false"/>
         </w:rPr>
-        <w:t>)</w:t>
-      </w:r>
-      <w:r>
-        <w:rPr>
-          <w:b w:val="false"/>
-          <w:bCs w:val="false"/>
-        </w:rPr>
-        <w:t xml:space="preserve"> o arquivo </w:t>
-      </w:r>
-      <w:r>
-        <w:rPr>
-          <w:b w:val="false"/>
-          <w:bCs w:val="false"/>
-        </w:rPr>
-        <w:t>para atualizar n</w:t>
-      </w:r>
-      <w:r>
-        <w:rPr>
-          <w:b w:val="false"/>
-          <w:bCs w:val="false"/>
-        </w:rPr>
-        <w:t>o repositório.</w:t>
+        <w:t>) o arquivo para atualizar no repositório.</w:t>
       </w:r>
     </w:p>
     <w:p>
@@ -1654,14 +1605,7 @@
           <w:b w:val="false"/>
           <w:bCs w:val="false"/>
         </w:rPr>
-        <w:t xml:space="preserve"> » </w:t>
-      </w:r>
-      <w:r>
-        <w:rPr>
-          <w:b w:val="false"/>
-          <w:bCs w:val="false"/>
-        </w:rPr>
-        <w:t>adicionar o comentário relativo a esta atualização que estamos fazendo.</w:t>
+        <w:t xml:space="preserve"> » adicionar o comentário relativo a esta atualização que estamos fazendo.</w:t>
       </w:r>
     </w:p>
     <w:p>
@@ -1686,11 +1630,7 @@
       </w:r>
       <w:r>
         <w:rPr/>
-        <w:t xml:space="preserve"> » </w:t>
-      </w:r>
-      <w:r>
-        <w:rPr/>
-        <w:t>criar a primeira branch de código (normalmente “main”).</w:t>
+        <w:t xml:space="preserve"> » criar a primeira branch de código (normalmente “main”).</w:t>
       </w:r>
     </w:p>
     <w:p>
@@ -1770,14 +1710,7 @@
           <w:b w:val="false"/>
           <w:bCs w:val="false"/>
         </w:rPr>
-        <w:t xml:space="preserve">“empurra” para o repositório remoto, na branch “main” </w:t>
-      </w:r>
-      <w:r>
-        <w:rPr>
-          <w:b w:val="false"/>
-          <w:bCs w:val="false"/>
-        </w:rPr>
-        <w:t xml:space="preserve">=&gt; </w:t>
+        <w:t xml:space="preserve">“empurra” para o repositório remoto, na branch “main” =&gt; </w:t>
       </w:r>
       <w:r>
         <w:rPr>
@@ -1790,7 +1723,160 @@
           <w:szCs w:val="24"/>
           <w:lang w:val="pt-BR" w:eastAsia="zh-CN" w:bidi="hi-IN"/>
         </w:rPr>
-        <w:t xml:space="preserve">atualiza </w:t>
+        <w:t>atualiza o repositório remoto conforme o local.</w:t>
+      </w:r>
+    </w:p>
+    <w:p>
+      <w:pPr>
+        <w:pStyle w:val="Normal"/>
+        <w:numPr>
+          <w:ilvl w:val="0"/>
+          <w:numId w:val="2"/>
+        </w:numPr>
+        <w:rPr>
+          <w:b w:val="false"/>
+          <w:bCs w:val="false"/>
+        </w:rPr>
+      </w:pPr>
+      <w:r>
+        <w:rPr>
+          <w:b w:val="false"/>
+          <w:bCs w:val="false"/>
+        </w:rPr>
+        <w:t>Para incluir novos arquivos e/ou atualizações em arquivos:</w:t>
+      </w:r>
+    </w:p>
+    <w:p>
+      <w:pPr>
+        <w:pStyle w:val="Normal"/>
+        <w:numPr>
+          <w:ilvl w:val="1"/>
+          <w:numId w:val="2"/>
+        </w:numPr>
+        <w:rPr>
+          <w:b w:val="false"/>
+          <w:bCs w:val="false"/>
+        </w:rPr>
+      </w:pPr>
+      <w:r>
+        <w:rPr>
+          <w:rFonts w:ascii="Courier New" w:hAnsi="Courier New"/>
+          <w:b w:val="false"/>
+          <w:bCs w:val="false"/>
+          <w:sz w:val="22"/>
+          <w:szCs w:val="22"/>
+        </w:rPr>
+        <w:t>git add [</w:t>
+      </w:r>
+      <w:r>
+        <w:rPr>
+          <w:rFonts w:ascii="Courier New" w:hAnsi="Courier New"/>
+          <w:b w:val="false"/>
+          <w:bCs w:val="false"/>
+          <w:sz w:val="22"/>
+          <w:szCs w:val="22"/>
+        </w:rPr>
+        <w:t>arq</w:t>
+      </w:r>
+      <w:r>
+        <w:rPr>
+          <w:rFonts w:ascii="Courier New" w:hAnsi="Courier New"/>
+          <w:b w:val="false"/>
+          <w:bCs w:val="false"/>
+          <w:sz w:val="22"/>
+          <w:szCs w:val="22"/>
+        </w:rPr>
+        <w:t>uivo</w:t>
+      </w:r>
+      <w:r>
+        <w:rPr>
+          <w:rFonts w:ascii="Courier New" w:hAnsi="Courier New"/>
+          <w:b w:val="false"/>
+          <w:bCs w:val="false"/>
+          <w:sz w:val="22"/>
+          <w:szCs w:val="22"/>
+        </w:rPr>
+        <w:t>1 arquivo2 …</w:t>
+      </w:r>
+      <w:r>
+        <w:rPr>
+          <w:rFonts w:ascii="Courier New" w:hAnsi="Courier New"/>
+          <w:b w:val="false"/>
+          <w:bCs w:val="false"/>
+          <w:sz w:val="22"/>
+          <w:szCs w:val="22"/>
+        </w:rPr>
+        <w:t>]</w:t>
+      </w:r>
+      <w:r>
+        <w:rPr>
+          <w:b w:val="false"/>
+          <w:bCs w:val="false"/>
+        </w:rPr>
+        <w:t xml:space="preserve"> » preparar demais arquivos desejados, </w:t>
+      </w:r>
+      <w:r>
+        <w:rPr>
+          <w:b w:val="false"/>
+          <w:bCs w:val="false"/>
+        </w:rPr>
+        <w:t>ou</w:t>
+      </w:r>
+    </w:p>
+    <w:p>
+      <w:pPr>
+        <w:pStyle w:val="Normal"/>
+        <w:numPr>
+          <w:ilvl w:val="1"/>
+          <w:numId w:val="2"/>
+        </w:numPr>
+        <w:rPr>
+          <w:b w:val="false"/>
+          <w:bCs w:val="false"/>
+        </w:rPr>
+      </w:pPr>
+      <w:r>
+        <w:rPr>
+          <w:rFonts w:eastAsia="NSimSun" w:cs="Lucida Sans" w:ascii="Courier New" w:hAnsi="Courier New"/>
+          <w:b w:val="false"/>
+          <w:bCs w:val="false"/>
+          <w:color w:val="auto"/>
+          <w:kern w:val="2"/>
+          <w:sz w:val="22"/>
+          <w:szCs w:val="22"/>
+          <w:lang w:val="pt-BR" w:eastAsia="zh-CN" w:bidi="hi-IN"/>
+        </w:rPr>
+        <w:t xml:space="preserve">git add . </w:t>
+      </w:r>
+      <w:r>
+        <w:rPr>
+          <w:b w:val="false"/>
+          <w:bCs w:val="false"/>
+        </w:rPr>
+        <w:t>» preparar todos os arquivos da pasta atual e subpastas.</w:t>
+      </w:r>
+    </w:p>
+    <w:p>
+      <w:pPr>
+        <w:pStyle w:val="Normal"/>
+        <w:numPr>
+          <w:ilvl w:val="1"/>
+          <w:numId w:val="2"/>
+        </w:numPr>
+        <w:rPr/>
+      </w:pPr>
+      <w:r>
+        <w:rPr>
+          <w:rFonts w:eastAsia="NSimSun" w:cs="Lucida Sans" w:ascii="Courier New" w:hAnsi="Courier New"/>
+          <w:b w:val="false"/>
+          <w:bCs w:val="false"/>
+          <w:color w:val="auto"/>
+          <w:kern w:val="2"/>
+          <w:sz w:val="22"/>
+          <w:szCs w:val="22"/>
+          <w:lang w:val="pt-BR" w:eastAsia="zh-CN" w:bidi="hi-IN"/>
+        </w:rPr>
+        <w:t>git commit -m "comentários gerais desta atualização”</w:t>
       </w:r>
       <w:r>
         <w:rPr>
@@ -1803,7 +1889,27 @@
           <w:szCs w:val="24"/>
           <w:lang w:val="pt-BR" w:eastAsia="zh-CN" w:bidi="hi-IN"/>
         </w:rPr>
-        <w:t>o</w:t>
+        <w:t>.</w:t>
+      </w:r>
+    </w:p>
+    <w:p>
+      <w:pPr>
+        <w:pStyle w:val="Normal"/>
+        <w:numPr>
+          <w:ilvl w:val="1"/>
+          <w:numId w:val="2"/>
+        </w:numPr>
+        <w:rPr/>
+      </w:pPr>
+      <w:r>
+        <w:rPr>
+          <w:rFonts w:ascii="Courier New" w:hAnsi="Courier New"/>
+          <w:b w:val="false"/>
+          <w:bCs w:val="false"/>
+          <w:sz w:val="22"/>
+          <w:szCs w:val="22"/>
+        </w:rPr>
+        <w:t>git push</w:t>
       </w:r>
       <w:r>
         <w:rPr>
@@ -1816,167 +1922,7 @@
           <w:szCs w:val="24"/>
           <w:lang w:val="pt-BR" w:eastAsia="zh-CN" w:bidi="hi-IN"/>
         </w:rPr>
-        <w:t xml:space="preserve"> repositório remoto conforme o local.</w:t>
-      </w:r>
-    </w:p>
-    <w:p>
-      <w:pPr>
-        <w:pStyle w:val="Normal"/>
-        <w:numPr>
-          <w:ilvl w:val="0"/>
-          <w:numId w:val="2"/>
-        </w:numPr>
-        <w:rPr>
-          <w:b w:val="false"/>
-          <w:bCs w:val="false"/>
-        </w:rPr>
-      </w:pPr>
-      <w:r>
-        <w:rPr>
-          <w:b w:val="false"/>
-          <w:bCs w:val="false"/>
-        </w:rPr>
-        <w:t xml:space="preserve">Para incluir novos arquivos </w:t>
-      </w:r>
-      <w:r>
-        <w:rPr>
-          <w:b w:val="false"/>
-          <w:bCs w:val="false"/>
-        </w:rPr>
-        <w:t>e/ou atualizações em arquivos:</w:t>
-      </w:r>
-    </w:p>
-    <w:p>
-      <w:pPr>
-        <w:pStyle w:val="Normal"/>
-        <w:numPr>
-          <w:ilvl w:val="1"/>
-          <w:numId w:val="2"/>
-        </w:numPr>
-        <w:rPr>
-          <w:b w:val="false"/>
-          <w:bCs w:val="false"/>
-        </w:rPr>
-      </w:pPr>
-      <w:r>
-        <w:rPr>
-          <w:rFonts w:ascii="Courier New" w:hAnsi="Courier New"/>
-          <w:b w:val="false"/>
-          <w:bCs w:val="false"/>
-          <w:sz w:val="22"/>
-          <w:szCs w:val="22"/>
-        </w:rPr>
-        <w:t>git add [nomes_arquivos]</w:t>
-      </w:r>
-      <w:r>
-        <w:rPr>
-          <w:b w:val="false"/>
-          <w:bCs w:val="false"/>
-        </w:rPr>
-        <w:t xml:space="preserve"> » p</w:t>
-      </w:r>
-      <w:r>
-        <w:rPr>
-          <w:b w:val="false"/>
-          <w:bCs w:val="false"/>
-        </w:rPr>
-        <w:t>reparar</w:t>
-      </w:r>
-      <w:r>
-        <w:rPr>
-          <w:b w:val="false"/>
-          <w:bCs w:val="false"/>
-        </w:rPr>
-        <w:t xml:space="preserve"> demais arquivos desejados, </w:t>
-      </w:r>
-      <w:r>
-        <w:rPr>
-          <w:b w:val="false"/>
-          <w:bCs w:val="false"/>
-        </w:rPr>
-        <w:t>se houver</w:t>
-      </w:r>
-    </w:p>
-    <w:p>
-      <w:pPr>
-        <w:pStyle w:val="Normal"/>
-        <w:numPr>
-          <w:ilvl w:val="1"/>
-          <w:numId w:val="2"/>
-        </w:numPr>
-        <w:rPr/>
-      </w:pPr>
-      <w:r>
-        <w:rPr>
-          <w:rFonts w:eastAsia="NSimSun" w:cs="Lucida Sans" w:ascii="Courier New" w:hAnsi="Courier New"/>
-          <w:b w:val="false"/>
-          <w:bCs w:val="false"/>
-          <w:color w:val="auto"/>
-          <w:kern w:val="2"/>
-          <w:sz w:val="22"/>
-          <w:szCs w:val="22"/>
-          <w:lang w:val="pt-BR" w:eastAsia="zh-CN" w:bidi="hi-IN"/>
-        </w:rPr>
-        <w:t>git commit -m "</w:t>
-      </w:r>
-      <w:r>
-        <w:rPr>
-          <w:rFonts w:eastAsia="NSimSun" w:cs="Lucida Sans" w:ascii="Courier New" w:hAnsi="Courier New"/>
-          <w:b w:val="false"/>
-          <w:bCs w:val="false"/>
-          <w:color w:val="auto"/>
-          <w:kern w:val="2"/>
-          <w:sz w:val="22"/>
-          <w:szCs w:val="22"/>
-          <w:lang w:val="pt-BR" w:eastAsia="zh-CN" w:bidi="hi-IN"/>
-        </w:rPr>
-        <w:t>comentários gerais desta atualização”</w:t>
-      </w:r>
-    </w:p>
-    <w:p>
-      <w:pPr>
-        <w:pStyle w:val="Normal"/>
-        <w:numPr>
-          <w:ilvl w:val="1"/>
-          <w:numId w:val="2"/>
-        </w:numPr>
-        <w:rPr/>
-      </w:pPr>
-      <w:r>
-        <w:rPr>
-          <w:rFonts w:ascii="Courier New" w:hAnsi="Courier New"/>
-          <w:b w:val="false"/>
-          <w:bCs w:val="false"/>
-          <w:sz w:val="22"/>
-          <w:szCs w:val="22"/>
-        </w:rPr>
-        <w:t>git push</w:t>
-      </w:r>
-      <w:r>
-        <w:rPr>
-          <w:rFonts w:eastAsia="NSimSun" w:cs="Lucida Sans"/>
-          <w:b w:val="false"/>
-          <w:bCs w:val="false"/>
-          <w:color w:val="auto"/>
-          <w:kern w:val="2"/>
-          <w:sz w:val="24"/>
-          <w:szCs w:val="24"/>
-          <w:lang w:val="pt-BR" w:eastAsia="zh-CN" w:bidi="hi-IN"/>
-        </w:rPr>
-        <w:t xml:space="preserve"> »</w:t>
-      </w:r>
-      <w:r>
-        <w:rPr>
-          <w:rFonts w:eastAsia="NSimSun" w:cs="Lucida Sans"/>
-          <w:b w:val="false"/>
-          <w:bCs w:val="false"/>
-          <w:color w:val="auto"/>
-          <w:kern w:val="2"/>
-          <w:sz w:val="24"/>
-          <w:szCs w:val="24"/>
-          <w:lang w:val="pt-BR" w:eastAsia="zh-CN" w:bidi="hi-IN"/>
-        </w:rPr>
-        <w:t xml:space="preserve">  </w:t>
+        <w:t xml:space="preserve"> »  </w:t>
       </w:r>
       <w:r>
         <w:rPr>
@@ -2003,11 +1949,11 @@
           <w:szCs w:val="24"/>
           <w:lang w:val="pt-BR" w:eastAsia="zh-CN" w:bidi="hi-IN"/>
         </w:rPr>
-        <w:t xml:space="preserve"> </w:t>
-      </w:r>
-      <w:r>
-        <w:rPr>
-          <w:rFonts w:eastAsia="NSimSun" w:cs="Lucida Sans"/>
+        <w:t xml:space="preserve"> não precisamos mais informar repositório e branch, pois o “</w:t>
+      </w:r>
+      <w:r>
+        <w:rPr>
+          <w:rFonts w:eastAsia="NSimSun" w:cs="Lucida Sans" w:ascii="Courier New" w:hAnsi="Courier New"/>
           <w:b w:val="false"/>
           <w:bCs w:val="false"/>
           <w:color w:val="auto"/>
@@ -2016,7 +1962,7 @@
           <w:szCs w:val="24"/>
           <w:lang w:val="pt-BR" w:eastAsia="zh-CN" w:bidi="hi-IN"/>
         </w:rPr>
-        <w:t xml:space="preserve">não precisamos mais informar repositório e branch, pois </w:t>
+        <w:t>-u</w:t>
       </w:r>
       <w:r>
         <w:rPr>
@@ -2029,72 +1975,7 @@
           <w:szCs w:val="24"/>
           <w:lang w:val="pt-BR" w:eastAsia="zh-CN" w:bidi="hi-IN"/>
         </w:rPr>
-        <w:t>o</w:t>
-      </w:r>
-      <w:r>
-        <w:rPr>
-          <w:rFonts w:eastAsia="NSimSun" w:cs="Lucida Sans"/>
-          <w:b w:val="false"/>
-          <w:bCs w:val="false"/>
-          <w:color w:val="auto"/>
-          <w:kern w:val="2"/>
-          <w:sz w:val="24"/>
-          <w:szCs w:val="24"/>
-          <w:lang w:val="pt-BR" w:eastAsia="zh-CN" w:bidi="hi-IN"/>
-        </w:rPr>
-        <w:t xml:space="preserve"> “</w:t>
-      </w:r>
-      <w:r>
-        <w:rPr>
-          <w:rFonts w:eastAsia="NSimSun" w:cs="Lucida Sans" w:ascii="Courier New" w:hAnsi="Courier New"/>
-          <w:b w:val="false"/>
-          <w:bCs w:val="false"/>
-          <w:color w:val="auto"/>
-          <w:kern w:val="2"/>
-          <w:sz w:val="24"/>
-          <w:szCs w:val="24"/>
-          <w:lang w:val="pt-BR" w:eastAsia="zh-CN" w:bidi="hi-IN"/>
-        </w:rPr>
-        <w:t>-u</w:t>
-      </w:r>
-      <w:r>
-        <w:rPr>
-          <w:rFonts w:eastAsia="NSimSun" w:cs="Lucida Sans"/>
-          <w:b w:val="false"/>
-          <w:bCs w:val="false"/>
-          <w:color w:val="auto"/>
-          <w:kern w:val="2"/>
-          <w:sz w:val="24"/>
-          <w:szCs w:val="24"/>
-          <w:lang w:val="pt-BR" w:eastAsia="zh-CN" w:bidi="hi-IN"/>
-        </w:rPr>
-        <w:t>” usad</w:t>
-      </w:r>
-      <w:r>
-        <w:rPr>
-          <w:rFonts w:eastAsia="NSimSun" w:cs="Lucida Sans"/>
-          <w:b w:val="false"/>
-          <w:bCs w:val="false"/>
-          <w:color w:val="auto"/>
-          <w:kern w:val="2"/>
-          <w:sz w:val="24"/>
-          <w:szCs w:val="24"/>
-          <w:lang w:val="pt-BR" w:eastAsia="zh-CN" w:bidi="hi-IN"/>
-        </w:rPr>
-        <w:t>o</w:t>
-      </w:r>
-      <w:r>
-        <w:rPr>
-          <w:rFonts w:eastAsia="NSimSun" w:cs="Lucida Sans"/>
-          <w:b w:val="false"/>
-          <w:bCs w:val="false"/>
-          <w:color w:val="auto"/>
-          <w:kern w:val="2"/>
-          <w:sz w:val="24"/>
-          <w:szCs w:val="24"/>
-          <w:lang w:val="pt-BR" w:eastAsia="zh-CN" w:bidi="hi-IN"/>
-        </w:rPr>
-        <w:t xml:space="preserve"> no primeiro Push grava essas informações para o git da pasta usar no futuro.</w:t>
+        <w:t>” usado no primeiro Push grava essas informações para o git da pasta usar no futuro.</w:t>
       </w:r>
     </w:p>
     <w:p>
@@ -2175,6 +2056,43 @@
           <w:bCs w:val="false"/>
         </w:rPr>
         <w:t>» atualiza o repositório local conforme o remoto.</w:t>
+      </w:r>
+    </w:p>
+    <w:p>
+      <w:pPr>
+        <w:pStyle w:val="Normal"/>
+        <w:numPr>
+          <w:ilvl w:val="1"/>
+          <w:numId w:val="2"/>
+        </w:numPr>
+        <w:rPr/>
+      </w:pPr>
+      <w:r>
+        <w:rPr>
+          <w:rFonts w:eastAsia="NSimSun" w:cs="Lucida Sans" w:ascii="Courier New" w:hAnsi="Courier New"/>
+          <w:b w:val="false"/>
+          <w:bCs w:val="false"/>
+          <w:color w:val="auto"/>
+          <w:kern w:val="2"/>
+          <w:sz w:val="22"/>
+          <w:szCs w:val="22"/>
+          <w:lang w:val="pt-BR" w:eastAsia="zh-CN" w:bidi="hi-IN"/>
+        </w:rPr>
+        <w:t>git rm -r --cached [arquivo] [pasta/]</w:t>
+      </w:r>
+      <w:r>
+        <w:rPr>
+          <w:b w:val="false"/>
+          <w:bCs w:val="false"/>
+        </w:rPr>
+        <w:t xml:space="preserve">  » </w:t>
+      </w:r>
+      <w:r>
+        <w:rPr>
+          <w:b w:val="false"/>
+          <w:bCs w:val="false"/>
+        </w:rPr>
+        <w:t>remover arquivo ou pasta do traqueamento (controle de versão).</w:t>
       </w:r>
     </w:p>
     <w:p>
@@ -2232,14 +2150,7 @@
           <w:b w:val="false"/>
           <w:bCs w:val="false"/>
         </w:rPr>
-        <w:t xml:space="preserve"> </w:t>
-      </w:r>
-      <w:r>
-        <w:rPr>
-          <w:b w:val="false"/>
-          <w:bCs w:val="false"/>
-        </w:rPr>
-        <w:t xml:space="preserve">(usando dataset em JSON)  </w:t>
+        <w:t xml:space="preserve"> (usando dataset em JSON)  </w:t>
       </w:r>
       <w:r>
         <w:rPr>
@@ -2673,10 +2584,7 @@
         </w:rPr>
       </w:pPr>
       <w:r>
-        <w:rPr>
-          <w:b w:val="false"/>
-          <w:bCs w:val="false"/>
-        </w:rPr>
+        <w:rPr/>
         <w:drawing>
           <wp:inline distT="0" distB="0" distL="0" distR="0">
             <wp:extent cx="6120130" cy="1232535"/>
@@ -2745,10 +2653,7 @@
         </w:rPr>
       </w:pPr>
       <w:r>
-        <w:rPr>
-          <w:b w:val="false"/>
-          <w:bCs w:val="false"/>
-        </w:rPr>
+        <w:rPr/>
         <w:drawing>
           <wp:inline distT="0" distB="0" distL="0" distR="0">
             <wp:extent cx="6120130" cy="3625215"/>
@@ -2872,14 +2777,7 @@
           <w:b w:val="false"/>
           <w:bCs w:val="false"/>
         </w:rPr>
-        <w:t xml:space="preserve">- </w:t>
-      </w:r>
-      <w:r>
-        <w:rPr>
-          <w:b w:val="false"/>
-          <w:bCs w:val="false"/>
-        </w:rPr>
-        <w:t xml:space="preserve">Palavra-chave da aula: </w:t>
+        <w:t xml:space="preserve">- Palavra-chave da aula: </w:t>
       </w:r>
       <w:r>
         <w:rPr>
@@ -3008,28 +2906,7 @@
           <w:b/>
           <w:bCs/>
         </w:rPr>
-        <w:t>3</w:t>
-      </w:r>
-      <w:r>
-        <w:rPr>
-          <w:b/>
-          <w:bCs/>
-        </w:rPr>
-        <w:t xml:space="preserve">) AULA </w:t>
-      </w:r>
-      <w:r>
-        <w:rPr>
-          <w:b/>
-          <w:bCs/>
-        </w:rPr>
-        <w:t>2</w:t>
-      </w:r>
-      <w:r>
-        <w:rPr>
-          <w:b/>
-          <w:bCs/>
-        </w:rPr>
-        <w:t xml:space="preserve"> –</w:t>
+        <w:t>3) AULA 2 –</w:t>
       </w:r>
       <w:r>
         <w:rPr>
@@ -3042,7 +2919,195 @@
           <w:szCs w:val="24"/>
           <w:lang w:val="pt-BR" w:eastAsia="zh-CN" w:bidi="hi-IN"/>
         </w:rPr>
-        <w:t xml:space="preserve"> Limpeza e Preparação de dados – 2</w:t>
+        <w:t xml:space="preserve"> Limpeza e Preparação de dados – 28/01/2026 </w:t>
+      </w:r>
+      <w:r>
+        <w:rPr>
+          <w:b/>
+          <w:bCs/>
+        </w:rPr>
+        <w:t xml:space="preserve">  ✅</w:t>
+      </w:r>
+    </w:p>
+    <w:p>
+      <w:pPr>
+        <w:pStyle w:val="Normal"/>
+        <w:bidi w:val="0"/>
+        <w:jc w:val="start"/>
+        <w:rPr>
+          <w:b/>
+          <w:bCs/>
+        </w:rPr>
+      </w:pPr>
+      <w:r>
+        <w:rPr>
+          <w:b w:val="false"/>
+          <w:bCs w:val="false"/>
+        </w:rPr>
+        <w:t>(cursada em 29/01/2026, 17h)</w:t>
+      </w:r>
+    </w:p>
+    <w:p>
+      <w:pPr>
+        <w:pStyle w:val="Normal"/>
+        <w:bidi w:val="0"/>
+        <w:jc w:val="start"/>
+        <w:rPr>
+          <w:b w:val="false"/>
+          <w:bCs w:val="false"/>
+        </w:rPr>
+      </w:pPr>
+      <w:r>
+        <w:rPr>
+          <w:b w:val="false"/>
+          <w:bCs w:val="false"/>
+        </w:rPr>
+      </w:r>
+    </w:p>
+    <w:p>
+      <w:pPr>
+        <w:pStyle w:val="Normal"/>
+        <w:bidi w:val="0"/>
+        <w:jc w:val="start"/>
+        <w:rPr>
+          <w:b w:val="false"/>
+          <w:bCs w:val="false"/>
+        </w:rPr>
+      </w:pPr>
+      <w:r>
+        <w:rPr>
+          <w:b w:val="false"/>
+          <w:bCs w:val="false"/>
+        </w:rPr>
+        <w:t>- Usando biblioteca “numpy” para trabalhar com dados nulos (np.nan).</w:t>
+      </w:r>
+    </w:p>
+    <w:p>
+      <w:pPr>
+        <w:pStyle w:val="Normal"/>
+        <w:bidi w:val="0"/>
+        <w:jc w:val="start"/>
+        <w:rPr>
+          <w:b w:val="false"/>
+          <w:bCs w:val="false"/>
+        </w:rPr>
+      </w:pPr>
+      <w:r>
+        <w:rPr>
+          <w:b w:val="false"/>
+          <w:bCs w:val="false"/>
+        </w:rPr>
+      </w:r>
+    </w:p>
+    <w:p>
+      <w:pPr>
+        <w:pStyle w:val="Normal"/>
+        <w:bidi w:val="0"/>
+        <w:jc w:val="start"/>
+        <w:rPr>
+          <w:b w:val="false"/>
+          <w:bCs w:val="false"/>
+        </w:rPr>
+      </w:pPr>
+      <w:r>
+        <w:rPr>
+          <w:b w:val="false"/>
+          <w:bCs w:val="false"/>
+        </w:rPr>
+        <w:t xml:space="preserve">- Senha: </w:t>
+      </w:r>
+      <w:r>
+        <w:rPr>
+          <w:b/>
+          <w:bCs/>
+        </w:rPr>
+        <w:t>PRINT</w:t>
+      </w:r>
+    </w:p>
+    <w:p>
+      <w:pPr>
+        <w:pStyle w:val="Normal"/>
+        <w:bidi w:val="0"/>
+        <w:jc w:val="start"/>
+        <w:rPr>
+          <w:b/>
+          <w:bCs/>
+        </w:rPr>
+      </w:pPr>
+      <w:r>
+        <w:rPr>
+          <w:b/>
+          <w:bCs/>
+        </w:rPr>
+      </w:r>
+    </w:p>
+    <w:p>
+      <w:pPr>
+        <w:pStyle w:val="Normal"/>
+        <w:bidi w:val="0"/>
+        <w:jc w:val="start"/>
+        <w:rPr>
+          <w:b/>
+          <w:bCs/>
+        </w:rPr>
+      </w:pPr>
+      <w:r>
+        <w:rPr>
+          <w:b/>
+          <w:bCs/>
+        </w:rPr>
+      </w:r>
+    </w:p>
+    <w:p>
+      <w:pPr>
+        <w:pStyle w:val="Normal"/>
+        <w:bidi w:val="0"/>
+        <w:jc w:val="start"/>
+        <w:rPr>
+          <w:b/>
+          <w:bCs/>
+        </w:rPr>
+      </w:pPr>
+      <w:r>
+        <w:rPr>
+          <w:b/>
+          <w:bCs/>
+        </w:rPr>
+      </w:r>
+    </w:p>
+    <w:p>
+      <w:pPr>
+        <w:pStyle w:val="Normal"/>
+        <w:bidi w:val="0"/>
+        <w:jc w:val="start"/>
+        <w:rPr>
+          <w:b/>
+          <w:bCs/>
+        </w:rPr>
+      </w:pPr>
+      <w:r>
+        <w:rPr>
+          <w:b/>
+          <w:bCs/>
+        </w:rPr>
+      </w:r>
+    </w:p>
+    <w:p>
+      <w:pPr>
+        <w:pStyle w:val="Normal"/>
+        <w:bidi w:val="0"/>
+        <w:jc w:val="start"/>
+        <w:rPr>
+          <w:b/>
+          <w:bCs/>
+        </w:rPr>
+      </w:pPr>
+      <w:r>
+        <w:rPr>
+          <w:b/>
+          <w:bCs/>
+        </w:rPr>
+        <w:t>4) AULA 3 –</w:t>
       </w:r>
       <w:r>
         <w:rPr>
@@ -3055,27 +3120,14 @@
           <w:szCs w:val="24"/>
           <w:lang w:val="pt-BR" w:eastAsia="zh-CN" w:bidi="hi-IN"/>
         </w:rPr>
-        <w:t>8</w:t>
-      </w:r>
-      <w:r>
-        <w:rPr>
-          <w:rFonts w:eastAsia="NSimSun" w:cs="Lucida Sans"/>
-          <w:b/>
-          <w:bCs/>
-          <w:color w:val="auto"/>
-          <w:kern w:val="2"/>
-          <w:sz w:val="24"/>
-          <w:szCs w:val="24"/>
-          <w:lang w:val="pt-BR" w:eastAsia="zh-CN" w:bidi="hi-IN"/>
-        </w:rPr>
-        <w:t xml:space="preserve">/01/2026 </w:t>
-      </w:r>
-      <w:r>
-        <w:rPr>
-          <w:b/>
-          <w:bCs/>
-        </w:rPr>
-        <w:t xml:space="preserve">  ✅</w:t>
+        <w:t xml:space="preserve"> Crie gráficos e conte histórias com Dados – 29/01/2026 </w:t>
+      </w:r>
+      <w:r>
+        <w:rPr>
+          <w:b/>
+          <w:bCs/>
+        </w:rPr>
+        <w:t xml:space="preserve">  </w:t>
       </w:r>
     </w:p>
     <w:p>
@@ -3093,337 +3145,7 @@
           <w:b w:val="false"/>
           <w:bCs w:val="false"/>
         </w:rPr>
-        <w:t>(cursada em 29/01/2026, 1</w:t>
-      </w:r>
-      <w:r>
-        <w:rPr>
-          <w:b w:val="false"/>
-          <w:bCs w:val="false"/>
-        </w:rPr>
-        <w:t>7</w:t>
-      </w:r>
-      <w:r>
-        <w:rPr>
-          <w:b w:val="false"/>
-          <w:bCs w:val="false"/>
-        </w:rPr>
-        <w:t>h)</w:t>
-      </w:r>
-    </w:p>
-    <w:p>
-      <w:pPr>
-        <w:pStyle w:val="Normal"/>
-        <w:bidi w:val="0"/>
-        <w:jc w:val="start"/>
-        <w:rPr>
-          <w:b w:val="false"/>
-          <w:bCs w:val="false"/>
-        </w:rPr>
-      </w:pPr>
-      <w:r>
-        <w:rPr>
-          <w:b w:val="false"/>
-          <w:bCs w:val="false"/>
-        </w:rPr>
-      </w:r>
-    </w:p>
-    <w:p>
-      <w:pPr>
-        <w:pStyle w:val="Normal"/>
-        <w:bidi w:val="0"/>
-        <w:jc w:val="start"/>
-        <w:rPr>
-          <w:b w:val="false"/>
-          <w:bCs w:val="false"/>
-        </w:rPr>
-      </w:pPr>
-      <w:r>
-        <w:rPr>
-          <w:b w:val="false"/>
-          <w:bCs w:val="false"/>
-        </w:rPr>
-        <w:t xml:space="preserve">- </w:t>
-      </w:r>
-      <w:r>
-        <w:rPr>
-          <w:b w:val="false"/>
-          <w:bCs w:val="false"/>
-        </w:rPr>
-        <w:t>Usando biblioteca “numpy” para trabalhar com dados nulos (np.nan).</w:t>
-      </w:r>
-    </w:p>
-    <w:p>
-      <w:pPr>
-        <w:pStyle w:val="Normal"/>
-        <w:bidi w:val="0"/>
-        <w:jc w:val="start"/>
-        <w:rPr>
-          <w:b w:val="false"/>
-          <w:bCs w:val="false"/>
-        </w:rPr>
-      </w:pPr>
-      <w:r>
-        <w:rPr>
-          <w:b w:val="false"/>
-          <w:bCs w:val="false"/>
-        </w:rPr>
-      </w:r>
-    </w:p>
-    <w:p>
-      <w:pPr>
-        <w:pStyle w:val="Normal"/>
-        <w:bidi w:val="0"/>
-        <w:jc w:val="start"/>
-        <w:rPr>
-          <w:b w:val="false"/>
-          <w:bCs w:val="false"/>
-        </w:rPr>
-      </w:pPr>
-      <w:r>
-        <w:rPr>
-          <w:b w:val="false"/>
-          <w:bCs w:val="false"/>
-        </w:rPr>
-        <w:t xml:space="preserve">- </w:t>
-      </w:r>
-      <w:r>
-        <w:rPr>
-          <w:b w:val="false"/>
-          <w:bCs w:val="false"/>
-        </w:rPr>
-        <w:t xml:space="preserve">Senha: </w:t>
-      </w:r>
-      <w:r>
-        <w:rPr>
-          <w:b/>
-          <w:bCs/>
-        </w:rPr>
-        <w:t>PRINT</w:t>
-      </w:r>
-    </w:p>
-    <w:p>
-      <w:pPr>
-        <w:pStyle w:val="Normal"/>
-        <w:bidi w:val="0"/>
-        <w:jc w:val="start"/>
-        <w:rPr>
-          <w:b/>
-          <w:bCs/>
-        </w:rPr>
-      </w:pPr>
-      <w:r>
-        <w:rPr>
-          <w:b/>
-          <w:bCs/>
-        </w:rPr>
-      </w:r>
-    </w:p>
-    <w:p>
-      <w:pPr>
-        <w:pStyle w:val="Normal"/>
-        <w:bidi w:val="0"/>
-        <w:jc w:val="start"/>
-        <w:rPr>
-          <w:b/>
-          <w:bCs/>
-        </w:rPr>
-      </w:pPr>
-      <w:r>
-        <w:rPr>
-          <w:b/>
-          <w:bCs/>
-        </w:rPr>
-      </w:r>
-    </w:p>
-    <w:p>
-      <w:pPr>
-        <w:pStyle w:val="Normal"/>
-        <w:bidi w:val="0"/>
-        <w:jc w:val="start"/>
-        <w:rPr>
-          <w:b/>
-          <w:bCs/>
-        </w:rPr>
-      </w:pPr>
-      <w:r>
-        <w:rPr>
-          <w:b/>
-          <w:bCs/>
-        </w:rPr>
-      </w:r>
-    </w:p>
-    <w:p>
-      <w:pPr>
-        <w:pStyle w:val="Normal"/>
-        <w:bidi w:val="0"/>
-        <w:jc w:val="start"/>
-        <w:rPr>
-          <w:b/>
-          <w:bCs/>
-        </w:rPr>
-      </w:pPr>
-      <w:r>
-        <w:rPr>
-          <w:b/>
-          <w:bCs/>
-        </w:rPr>
-      </w:r>
-    </w:p>
-    <w:p>
-      <w:pPr>
-        <w:pStyle w:val="Normal"/>
-        <w:bidi w:val="0"/>
-        <w:jc w:val="start"/>
-        <w:rPr>
-          <w:b/>
-          <w:bCs/>
-        </w:rPr>
-      </w:pPr>
-      <w:r>
-        <w:rPr>
-          <w:b/>
-          <w:bCs/>
-        </w:rPr>
-        <w:t>4</w:t>
-      </w:r>
-      <w:r>
-        <w:rPr>
-          <w:b/>
-          <w:bCs/>
-        </w:rPr>
-        <w:t xml:space="preserve">) AULA </w:t>
-      </w:r>
-      <w:r>
-        <w:rPr>
-          <w:b/>
-          <w:bCs/>
-        </w:rPr>
-        <w:t>3</w:t>
-      </w:r>
-      <w:r>
-        <w:rPr>
-          <w:b/>
-          <w:bCs/>
-        </w:rPr>
-        <w:t xml:space="preserve"> –</w:t>
-      </w:r>
-      <w:r>
-        <w:rPr>
-          <w:rFonts w:eastAsia="NSimSun" w:cs="Lucida Sans"/>
-          <w:b/>
-          <w:bCs/>
-          <w:color w:val="auto"/>
-          <w:kern w:val="2"/>
-          <w:sz w:val="24"/>
-          <w:szCs w:val="24"/>
-          <w:lang w:val="pt-BR" w:eastAsia="zh-CN" w:bidi="hi-IN"/>
-        </w:rPr>
-        <w:t xml:space="preserve"> Crie </w:t>
-      </w:r>
-      <w:r>
-        <w:rPr>
-          <w:rFonts w:eastAsia="NSimSun" w:cs="Lucida Sans"/>
-          <w:b/>
-          <w:bCs/>
-          <w:color w:val="auto"/>
-          <w:kern w:val="2"/>
-          <w:sz w:val="24"/>
-          <w:szCs w:val="24"/>
-          <w:lang w:val="pt-BR" w:eastAsia="zh-CN" w:bidi="hi-IN"/>
-        </w:rPr>
-        <w:t>g</w:t>
-      </w:r>
-      <w:r>
-        <w:rPr>
-          <w:rFonts w:eastAsia="NSimSun" w:cs="Lucida Sans"/>
-          <w:b/>
-          <w:bCs/>
-          <w:color w:val="auto"/>
-          <w:kern w:val="2"/>
-          <w:sz w:val="24"/>
-          <w:szCs w:val="24"/>
-          <w:lang w:val="pt-BR" w:eastAsia="zh-CN" w:bidi="hi-IN"/>
-        </w:rPr>
-        <w:t>ráficos e conte histórias com Dados – 2</w:t>
-      </w:r>
-      <w:r>
-        <w:rPr>
-          <w:rFonts w:eastAsia="NSimSun" w:cs="Lucida Sans"/>
-          <w:b/>
-          <w:bCs/>
-          <w:color w:val="auto"/>
-          <w:kern w:val="2"/>
-          <w:sz w:val="24"/>
-          <w:szCs w:val="24"/>
-          <w:lang w:val="pt-BR" w:eastAsia="zh-CN" w:bidi="hi-IN"/>
-        </w:rPr>
-        <w:t>9</w:t>
-      </w:r>
-      <w:r>
-        <w:rPr>
-          <w:rFonts w:eastAsia="NSimSun" w:cs="Lucida Sans"/>
-          <w:b/>
-          <w:bCs/>
-          <w:color w:val="auto"/>
-          <w:kern w:val="2"/>
-          <w:sz w:val="24"/>
-          <w:szCs w:val="24"/>
-          <w:lang w:val="pt-BR" w:eastAsia="zh-CN" w:bidi="hi-IN"/>
-        </w:rPr>
-        <w:t xml:space="preserve">/01/2026 </w:t>
-      </w:r>
-      <w:r>
-        <w:rPr>
-          <w:b/>
-          <w:bCs/>
-        </w:rPr>
-        <w:t xml:space="preserve">  </w:t>
-      </w:r>
-    </w:p>
-    <w:p>
-      <w:pPr>
-        <w:pStyle w:val="Normal"/>
-        <w:bidi w:val="0"/>
-        <w:jc w:val="start"/>
-        <w:rPr>
-          <w:b/>
-          <w:bCs/>
-        </w:rPr>
-      </w:pPr>
-      <w:r>
-        <w:rPr>
-          <w:b w:val="false"/>
-          <w:bCs w:val="false"/>
-        </w:rPr>
-        <w:t xml:space="preserve">(cursada em </w:t>
-      </w:r>
-      <w:r>
-        <w:rPr>
-          <w:b w:val="false"/>
-          <w:bCs w:val="false"/>
-        </w:rPr>
-        <w:t>30</w:t>
-      </w:r>
-      <w:r>
-        <w:rPr>
-          <w:b w:val="false"/>
-          <w:bCs w:val="false"/>
-        </w:rPr>
-        <w:t xml:space="preserve">/01/2026, </w:t>
-      </w:r>
-      <w:r>
-        <w:rPr>
-          <w:b w:val="false"/>
-          <w:bCs w:val="false"/>
-        </w:rPr>
-        <w:t>11</w:t>
-      </w:r>
-      <w:r>
-        <w:rPr>
-          <w:b w:val="false"/>
-          <w:bCs w:val="false"/>
-        </w:rPr>
-        <w:t>h)</w:t>
+        <w:t>(cursada em 30/01/2026, 11h)</w:t>
       </w:r>
     </w:p>
     <w:p>
@@ -4239,52 +3961,38 @@
           <w:b w:val="false"/>
           <w:bCs w:val="false"/>
         </w:rPr>
-        <w:t xml:space="preserve">- </w:t>
-      </w:r>
-      <w:r>
-        <w:rPr>
-          <w:b w:val="false"/>
-          <w:bCs w:val="false"/>
-        </w:rPr>
-        <w:t>Bibliotecas usadas: Pandas, Seaborn, MatPlotLib.pyPlot, Plotly.express</w:t>
-      </w:r>
-    </w:p>
-    <w:p>
-      <w:pPr>
-        <w:pStyle w:val="Normal"/>
-        <w:rPr>
-          <w:b w:val="false"/>
-          <w:bCs w:val="false"/>
-        </w:rPr>
-      </w:pPr>
-      <w:r>
-        <w:rPr>
-          <w:b w:val="false"/>
-          <w:bCs w:val="false"/>
-        </w:rPr>
-      </w:r>
-    </w:p>
-    <w:p>
-      <w:pPr>
-        <w:pStyle w:val="Normal"/>
-        <w:rPr>
-          <w:b w:val="false"/>
-          <w:bCs w:val="false"/>
-        </w:rPr>
-      </w:pPr>
-      <w:r>
-        <w:rPr>
-          <w:b w:val="false"/>
-          <w:bCs w:val="false"/>
-        </w:rPr>
-        <w:t xml:space="preserve">- </w:t>
-      </w:r>
-      <w:r>
-        <w:rPr>
-          <w:b w:val="false"/>
-          <w:bCs w:val="false"/>
-        </w:rPr>
-        <w:t>Salvando em arquivo local qualquer dataframe já tratado:</w:t>
+        <w:t>- Bibliotecas usadas: Pandas, Seaborn, MatPlotLib.pyPlot, Plotly.express</w:t>
+      </w:r>
+    </w:p>
+    <w:p>
+      <w:pPr>
+        <w:pStyle w:val="Normal"/>
+        <w:rPr>
+          <w:b w:val="false"/>
+          <w:bCs w:val="false"/>
+        </w:rPr>
+      </w:pPr>
+      <w:r>
+        <w:rPr>
+          <w:b w:val="false"/>
+          <w:bCs w:val="false"/>
+        </w:rPr>
+      </w:r>
+    </w:p>
+    <w:p>
+      <w:pPr>
+        <w:pStyle w:val="Normal"/>
+        <w:rPr>
+          <w:b w:val="false"/>
+          <w:bCs w:val="false"/>
+        </w:rPr>
+      </w:pPr>
+      <w:r>
+        <w:rPr>
+          <w:b w:val="false"/>
+          <w:bCs w:val="false"/>
+        </w:rPr>
+        <w:t>- Salvando em arquivo local qualquer dataframe já tratado:</w:t>
       </w:r>
     </w:p>
     <w:p>
@@ -4331,18 +4039,7 @@
           <w:sz w:val="22"/>
           <w:szCs w:val="22"/>
         </w:rPr>
-        <w:t xml:space="preserve"># Armazenando DataFrame limpo em arquivo para fácil acesso futuro. </w:t>
-      </w:r>
-      <w:r>
-        <w:rPr>
-          <w:rFonts w:ascii="Courier New" w:hAnsi="Courier New"/>
-          <w:b/>
-          <w:bCs/>
-          <w:color w:val="158466"/>
-          <w:sz w:val="22"/>
-          <w:szCs w:val="22"/>
-        </w:rPr>
-        <w:t>O “index=False” mantém o índice original, senão a conversão adiciona novo.</w:t>
+        <w:t># Armazenando DataFrame limpo em arquivo para fácil acesso futuro. O “index=False” mantém o índice original, senão a conversão adiciona novo.</w:t>
       </w:r>
     </w:p>
     <w:p>
@@ -4442,10 +4139,7 @@
         </w:rPr>
       </w:pPr>
       <w:r>
-        <w:rPr>
-          <w:b w:val="false"/>
-          <w:bCs w:val="false"/>
-        </w:rPr>
+        <w:rPr/>
         <w:drawing>
           <wp:inline distT="0" distB="0" distL="0" distR="0">
             <wp:extent cx="6120130" cy="3442335"/>
@@ -4560,21 +4254,7 @@
           <w:b/>
           <w:bCs/>
         </w:rPr>
-        <w:t xml:space="preserve">- </w:t>
-      </w:r>
-      <w:r>
-        <w:rPr>
-          <w:b/>
-          <w:bCs/>
-        </w:rPr>
-        <w:t>Desafio</w:t>
-      </w:r>
-      <w:r>
-        <w:rPr>
-          <w:b/>
-          <w:bCs/>
-        </w:rPr>
-        <w:t xml:space="preserve"> final da Aula:</w:t>
+        <w:t>- Desafio final da Aula:</w:t>
       </w:r>
       <w:r>
         <w:rPr>
@@ -4657,7 +4337,7 @@
           <w:bCs w:val="false"/>
         </w:rPr>
         <w:drawing>
-          <wp:anchor behindDoc="0" distT="0" distB="0" distL="0" distR="0" simplePos="0" locked="0" layoutInCell="0" allowOverlap="1" relativeHeight="4">
+          <wp:anchor behindDoc="0" distT="0" distB="0" distL="0" distR="0" simplePos="0" locked="0" layoutInCell="0" allowOverlap="1" relativeHeight="12">
             <wp:simplePos x="0" y="0"/>
             <wp:positionH relativeFrom="column">
               <wp:align>center</wp:align>
@@ -4719,14 +4399,7 @@
           <w:b w:val="false"/>
           <w:bCs w:val="false"/>
         </w:rPr>
-        <w:t xml:space="preserve">- </w:t>
-      </w:r>
-      <w:r>
-        <w:rPr>
-          <w:b w:val="false"/>
-          <w:bCs w:val="false"/>
-        </w:rPr>
-        <w:t xml:space="preserve">Senha: </w:t>
+        <w:t xml:space="preserve">- Senha: </w:t>
       </w:r>
       <w:r>
         <w:rPr>
@@ -4802,28 +4475,7 @@
           <w:b/>
           <w:bCs/>
         </w:rPr>
-        <w:t>5</w:t>
-      </w:r>
-      <w:r>
-        <w:rPr>
-          <w:b/>
-          <w:bCs/>
-        </w:rPr>
-        <w:t xml:space="preserve">) AULA </w:t>
-      </w:r>
-      <w:r>
-        <w:rPr>
-          <w:b/>
-          <w:bCs/>
-        </w:rPr>
-        <w:t>4</w:t>
-      </w:r>
-      <w:r>
-        <w:rPr>
-          <w:b/>
-          <w:bCs/>
-        </w:rPr>
-        <w:t xml:space="preserve"> –</w:t>
+        <w:t>5) AULA 4 –</w:t>
       </w:r>
       <w:r>
         <w:rPr>
@@ -4836,33 +4488,7 @@
           <w:szCs w:val="24"/>
           <w:lang w:val="pt-BR" w:eastAsia="zh-CN" w:bidi="hi-IN"/>
         </w:rPr>
-        <w:t xml:space="preserve"> Construa um dashboard interativo – </w:t>
-      </w:r>
-      <w:r>
-        <w:rPr>
-          <w:rFonts w:eastAsia="NSimSun" w:cs="Lucida Sans"/>
-          <w:b/>
-          <w:bCs/>
-          <w:color w:val="auto"/>
-          <w:kern w:val="2"/>
-          <w:sz w:val="24"/>
-          <w:szCs w:val="24"/>
-          <w:lang w:val="pt-BR" w:eastAsia="zh-CN" w:bidi="hi-IN"/>
-        </w:rPr>
-        <w:t>30</w:t>
-      </w:r>
-      <w:r>
-        <w:rPr>
-          <w:rFonts w:eastAsia="NSimSun" w:cs="Lucida Sans"/>
-          <w:b/>
-          <w:bCs/>
-          <w:color w:val="auto"/>
-          <w:kern w:val="2"/>
-          <w:sz w:val="24"/>
-          <w:szCs w:val="24"/>
-          <w:lang w:val="pt-BR" w:eastAsia="zh-CN" w:bidi="hi-IN"/>
-        </w:rPr>
-        <w:t xml:space="preserve">/01/2026 </w:t>
+        <w:t xml:space="preserve"> Construa um dashboard interativo – 30/01/2026 </w:t>
       </w:r>
       <w:r>
         <w:rPr>
@@ -4887,49 +4513,7 @@
           <w:b w:val="false"/>
           <w:bCs w:val="false"/>
         </w:rPr>
-        <w:t xml:space="preserve">(cursada em </w:t>
-      </w:r>
-      <w:r>
-        <w:rPr>
-          <w:b w:val="false"/>
-          <w:bCs w:val="false"/>
-        </w:rPr>
-        <w:t>01</w:t>
-      </w:r>
-      <w:r>
-        <w:rPr>
-          <w:b w:val="false"/>
-          <w:bCs w:val="false"/>
-        </w:rPr>
-        <w:t>/0</w:t>
-      </w:r>
-      <w:r>
-        <w:rPr>
-          <w:b w:val="false"/>
-          <w:bCs w:val="false"/>
-        </w:rPr>
-        <w:t>2</w:t>
-      </w:r>
-      <w:r>
-        <w:rPr>
-          <w:b w:val="false"/>
-          <w:bCs w:val="false"/>
-        </w:rPr>
-        <w:t xml:space="preserve">/2026, </w:t>
-      </w:r>
-      <w:r>
-        <w:rPr>
-          <w:b w:val="false"/>
-          <w:bCs w:val="false"/>
-        </w:rPr>
-        <w:t>21</w:t>
-      </w:r>
-      <w:r>
-        <w:rPr>
-          <w:b w:val="false"/>
-          <w:bCs w:val="false"/>
-        </w:rPr>
-        <w:t>h)</w:t>
+        <w:t>(cursada em 01/02/2026, 21h)</w:t>
       </w:r>
     </w:p>
     <w:p>
@@ -5392,42 +4976,7 @@
           <w:b w:val="false"/>
           <w:bCs w:val="false"/>
         </w:rPr>
-        <w:t xml:space="preserve"> </w:t>
-      </w:r>
-      <w:r>
-        <w:rPr>
-          <w:b w:val="false"/>
-          <w:bCs w:val="false"/>
-        </w:rPr>
-        <w:t xml:space="preserve">Esta Aula 4 </w:t>
-      </w:r>
-      <w:r>
-        <w:rPr>
-          <w:b w:val="false"/>
-          <w:bCs w:val="false"/>
-        </w:rPr>
-        <w:t>foi conduzida</w:t>
-      </w:r>
-      <w:r>
-        <w:rPr>
-          <w:b w:val="false"/>
-          <w:bCs w:val="false"/>
-        </w:rPr>
-        <w:t xml:space="preserve"> no Vscode </w:t>
-      </w:r>
-      <w:r>
-        <w:rPr>
-          <w:b w:val="false"/>
-          <w:bCs w:val="false"/>
-        </w:rPr>
-        <w:t>em sua maior parte</w:t>
-      </w:r>
-      <w:r>
-        <w:rPr>
-          <w:b w:val="false"/>
-          <w:bCs w:val="false"/>
-        </w:rPr>
-        <w:t>.</w:t>
+        <w:t xml:space="preserve"> Esta Aula 4 foi conduzida no Vscode em sua maior parte.</w:t>
       </w:r>
     </w:p>
     <w:p>
@@ -5585,10 +5134,7 @@
         </w:rPr>
       </w:pPr>
       <w:r>
-        <w:rPr>
-          <w:b w:val="false"/>
-          <w:bCs w:val="false"/>
-        </w:rPr>
+        <w:rPr/>
         <w:drawing>
           <wp:inline distT="0" distB="0" distL="0" distR="0">
             <wp:extent cx="6120130" cy="579120"/>
@@ -6457,17 +6003,7 @@
           <w:sz w:val="22"/>
           <w:szCs w:val="22"/>
         </w:rPr>
-        <w:t xml:space="preserve">tamanho_empresa_selecionados = st.sidebar.multiselect("Tamanho da Empresa", tamanho_empresa_disponiveis, </w:t>
-      </w:r>
-      <w:r>
-        <w:rPr>
-          <w:rFonts w:ascii="Courier New" w:hAnsi="Courier New"/>
-          <w:b w:val="false"/>
-          <w:bCs w:val="false"/>
-          <w:sz w:val="22"/>
-          <w:szCs w:val="22"/>
-        </w:rPr>
-        <w:t xml:space="preserve">                                                    default=tamanho_empresa_disponiveis) </w:t>
+        <w:t xml:space="preserve">tamanho_empresa_selecionados = st.sidebar.multiselect("Tamanho da Empresa", tamanho_empresa_disponiveis,                                                     default=tamanho_empresa_disponiveis) </w:t>
       </w:r>
       <w:r>
         <w:rPr>
@@ -6536,10 +6072,7 @@
         </w:rPr>
       </w:pPr>
       <w:r>
-        <w:rPr>
-          <w:b w:val="false"/>
-          <w:bCs w:val="false"/>
-        </w:rPr>
+        <w:rPr/>
         <w:drawing>
           <wp:inline distT="0" distB="0" distL="0" distR="0">
             <wp:extent cx="5972175" cy="4688840"/>
@@ -6623,14 +6156,7 @@
           <w:b w:val="false"/>
           <w:bCs w:val="false"/>
         </w:rPr>
-        <w:t xml:space="preserve">- </w:t>
-      </w:r>
-      <w:r>
-        <w:rPr>
-          <w:b w:val="false"/>
-          <w:bCs w:val="false"/>
-        </w:rPr>
-        <w:t>Tratando as informações escolhidas no filtro e exibindo os resultados desejados na área de conteúdo principal:</w:t>
+        <w:t>- Tratando as informações escolhidas no filtro e exibindo os resultados desejados na área de conteúdo principal:</w:t>
       </w:r>
     </w:p>
     <w:p>
@@ -7637,10 +7163,7 @@
         </w:rPr>
       </w:pPr>
       <w:r>
-        <w:rPr>
-          <w:b w:val="false"/>
-          <w:bCs w:val="false"/>
-        </w:rPr>
+        <w:rPr/>
         <w:drawing>
           <wp:inline distT="0" distB="0" distL="0" distR="0">
             <wp:extent cx="5530215" cy="3110230"/>
@@ -7709,21 +7232,7 @@
           <w:b w:val="false"/>
           <w:bCs w:val="false"/>
         </w:rPr>
-        <w:t xml:space="preserve">- </w:t>
-      </w:r>
-      <w:r>
-        <w:rPr>
-          <w:b w:val="false"/>
-          <w:bCs w:val="false"/>
-        </w:rPr>
-        <w:t>Após isso partimos para a criação d</w:t>
-      </w:r>
-      <w:r>
-        <w:rPr>
-          <w:b w:val="false"/>
-          <w:bCs w:val="false"/>
-        </w:rPr>
-        <w:t>o primeiro</w:t>
+        <w:t>- Após isso partimos para a criação do primeiro</w:t>
       </w:r>
     </w:p>
     <w:p>
@@ -7760,7 +7269,175 @@
           <w:szCs w:val="22"/>
           <w:lang w:val="pt-BR" w:eastAsia="zh-CN" w:bidi="hi-IN"/>
         </w:rPr>
-        <w:t xml:space="preserve"># </w:t>
+        <w:t># Organiza a área em 2 subáreas (colunas) para dispôr os gráficos</w:t>
+      </w:r>
+    </w:p>
+    <w:p>
+      <w:pPr>
+        <w:pStyle w:val="Normal"/>
+        <w:rPr>
+          <w:rFonts w:ascii="Courier New" w:hAnsi="Courier New"/>
+          <w:b w:val="false"/>
+          <w:bCs w:val="false"/>
+          <w:sz w:val="22"/>
+          <w:szCs w:val="22"/>
+        </w:rPr>
+      </w:pPr>
+      <w:r>
+        <w:rPr>
+          <w:rFonts w:ascii="Courier New" w:hAnsi="Courier New"/>
+          <w:b w:val="false"/>
+          <w:bCs w:val="false"/>
+          <w:sz w:val="22"/>
+          <w:szCs w:val="22"/>
+        </w:rPr>
+        <w:t>col.graph1, col.graph2 = st.columns(2)</w:t>
+      </w:r>
+    </w:p>
+    <w:p>
+      <w:pPr>
+        <w:pStyle w:val="Normal"/>
+        <w:rPr>
+          <w:rFonts w:ascii="Courier New" w:hAnsi="Courier New"/>
+          <w:b w:val="false"/>
+          <w:bCs w:val="false"/>
+          <w:sz w:val="22"/>
+          <w:szCs w:val="22"/>
+        </w:rPr>
+      </w:pPr>
+      <w:r>
+        <w:rPr>
+          <w:rFonts w:ascii="Courier New" w:hAnsi="Courier New"/>
+          <w:b w:val="false"/>
+          <w:bCs w:val="false"/>
+          <w:sz w:val="22"/>
+          <w:szCs w:val="22"/>
+        </w:rPr>
+      </w:r>
+    </w:p>
+    <w:p>
+      <w:pPr>
+        <w:pStyle w:val="Normal"/>
+        <w:rPr>
+          <w:rFonts w:ascii="Courier New" w:hAnsi="Courier New"/>
+          <w:b w:val="false"/>
+          <w:bCs w:val="false"/>
+          <w:sz w:val="22"/>
+          <w:szCs w:val="22"/>
+        </w:rPr>
+      </w:pPr>
+      <w:r>
+        <w:rPr>
+          <w:rFonts w:ascii="Courier New" w:hAnsi="Courier New"/>
+          <w:b w:val="false"/>
+          <w:bCs w:val="false"/>
+          <w:sz w:val="22"/>
+          <w:szCs w:val="22"/>
+        </w:rPr>
+        <w:t>with col.graph1:</w:t>
+      </w:r>
+    </w:p>
+    <w:p>
+      <w:pPr>
+        <w:pStyle w:val="Normal"/>
+        <w:rPr>
+          <w:rFonts w:ascii="Courier New" w:hAnsi="Courier New"/>
+          <w:b w:val="false"/>
+          <w:bCs w:val="false"/>
+          <w:sz w:val="22"/>
+          <w:szCs w:val="22"/>
+        </w:rPr>
+      </w:pPr>
+      <w:r>
+        <w:rPr>
+          <w:rFonts w:ascii="Courier New" w:hAnsi="Courier New"/>
+          <w:b w:val="false"/>
+          <w:bCs w:val="false"/>
+          <w:sz w:val="22"/>
+          <w:szCs w:val="22"/>
+        </w:rPr>
+        <w:t xml:space="preserve">    </w:t>
+      </w:r>
+      <w:r>
+        <w:rPr>
+          <w:rFonts w:ascii="Courier New" w:hAnsi="Courier New"/>
+          <w:b w:val="false"/>
+          <w:bCs w:val="false"/>
+          <w:sz w:val="22"/>
+          <w:szCs w:val="22"/>
+        </w:rPr>
+        <w:t>if not df_filtrado.empty:</w:t>
+      </w:r>
+    </w:p>
+    <w:p>
+      <w:pPr>
+        <w:pStyle w:val="Normal"/>
+        <w:rPr>
+          <w:rFonts w:ascii="Courier New" w:hAnsi="Courier New"/>
+          <w:b w:val="false"/>
+          <w:bCs w:val="false"/>
+          <w:sz w:val="22"/>
+          <w:szCs w:val="22"/>
+        </w:rPr>
+      </w:pPr>
+      <w:r>
+        <w:rPr>
+          <w:rFonts w:ascii="Courier New" w:hAnsi="Courier New"/>
+          <w:b w:val="false"/>
+          <w:bCs w:val="false"/>
+          <w:sz w:val="22"/>
+          <w:szCs w:val="22"/>
+        </w:rPr>
+        <w:t xml:space="preserve">        </w:t>
+      </w:r>
+      <w:r>
+        <w:rPr>
+          <w:rFonts w:ascii="Courier New" w:hAnsi="Courier New"/>
+          <w:b w:val="false"/>
+          <w:bCs w:val="false"/>
+          <w:sz w:val="22"/>
+          <w:szCs w:val="22"/>
+        </w:rPr>
+        <w:t>top_cargos = df_filtrado.groupby('cargo')['usd'].mean().nlargest(10).sort_values(ascending=True).reset_index()</w:t>
+      </w:r>
+    </w:p>
+    <w:p>
+      <w:pPr>
+        <w:pStyle w:val="Normal"/>
+        <w:rPr>
+          <w:rFonts w:ascii="Courier New" w:hAnsi="Courier New"/>
+          <w:b w:val="false"/>
+          <w:bCs w:val="false"/>
+          <w:sz w:val="22"/>
+          <w:szCs w:val="22"/>
+        </w:rPr>
+      </w:pPr>
+      <w:r>
+        <w:rPr>
+          <w:rFonts w:ascii="Courier New" w:hAnsi="Courier New"/>
+          <w:b w:val="false"/>
+          <w:bCs w:val="false"/>
+          <w:sz w:val="22"/>
+          <w:szCs w:val="22"/>
+        </w:rPr>
+        <w:t>['usd'].mean().sort_values(ascending=False).head(10).reset_index()</w:t>
+      </w:r>
+    </w:p>
+    <w:p>
+      <w:pPr>
+        <w:pStyle w:val="Normal"/>
+        <w:rPr/>
+      </w:pPr>
+      <w:r>
+        <w:rPr>
+          <w:rFonts w:ascii="Courier New" w:hAnsi="Courier New"/>
+          <w:b w:val="false"/>
+          <w:bCs w:val="false"/>
+          <w:color w:val="158466"/>
+          <w:sz w:val="22"/>
+          <w:szCs w:val="22"/>
+        </w:rPr>
+        <w:t xml:space="preserve">        </w:t>
       </w:r>
       <w:r>
         <w:rPr>
@@ -7773,7 +7450,332 @@
           <w:szCs w:val="22"/>
           <w:lang w:val="pt-BR" w:eastAsia="zh-CN" w:bidi="hi-IN"/>
         </w:rPr>
-        <w:t>Organiza a área em 2 subáreas (colunas) para dispôr os g</w:t>
+        <w:t># Configura o gráfico</w:t>
+      </w:r>
+    </w:p>
+    <w:p>
+      <w:pPr>
+        <w:pStyle w:val="Normal"/>
+        <w:rPr>
+          <w:rFonts w:ascii="Courier New" w:hAnsi="Courier New"/>
+          <w:b w:val="false"/>
+          <w:bCs w:val="false"/>
+          <w:sz w:val="22"/>
+          <w:szCs w:val="22"/>
+        </w:rPr>
+      </w:pPr>
+      <w:r>
+        <w:rPr>
+          <w:rFonts w:ascii="Courier New" w:hAnsi="Courier New"/>
+          <w:b w:val="false"/>
+          <w:bCs w:val="false"/>
+          <w:sz w:val="22"/>
+          <w:szCs w:val="22"/>
+        </w:rPr>
+        <w:t xml:space="preserve">        </w:t>
+      </w:r>
+      <w:r>
+        <w:rPr>
+          <w:rFonts w:ascii="Courier New" w:hAnsi="Courier New"/>
+          <w:b w:val="false"/>
+          <w:bCs w:val="false"/>
+          <w:sz w:val="22"/>
+          <w:szCs w:val="22"/>
+        </w:rPr>
+        <w:t xml:space="preserve">grafico_cargos = </w:t>
+      </w:r>
+      <w:r>
+        <w:rPr>
+          <w:rFonts w:ascii="Courier New" w:hAnsi="Courier New"/>
+          <w:b/>
+          <w:bCs/>
+          <w:sz w:val="22"/>
+          <w:szCs w:val="22"/>
+        </w:rPr>
+        <w:t>px.bar</w:t>
+      </w:r>
+      <w:r>
+        <w:rPr>
+          <w:rFonts w:ascii="Courier New" w:hAnsi="Courier New"/>
+          <w:b w:val="false"/>
+          <w:bCs w:val="false"/>
+          <w:sz w:val="22"/>
+          <w:szCs w:val="22"/>
+        </w:rPr>
+        <w:t>(</w:t>
+      </w:r>
+    </w:p>
+    <w:p>
+      <w:pPr>
+        <w:pStyle w:val="Normal"/>
+        <w:rPr>
+          <w:rFonts w:ascii="Courier New" w:hAnsi="Courier New"/>
+          <w:b w:val="false"/>
+          <w:bCs w:val="false"/>
+          <w:sz w:val="22"/>
+          <w:szCs w:val="22"/>
+        </w:rPr>
+      </w:pPr>
+      <w:r>
+        <w:rPr>
+          <w:rFonts w:ascii="Courier New" w:hAnsi="Courier New"/>
+          <w:b w:val="false"/>
+          <w:bCs w:val="false"/>
+          <w:sz w:val="22"/>
+          <w:szCs w:val="22"/>
+        </w:rPr>
+        <w:t xml:space="preserve">            </w:t>
+      </w:r>
+      <w:r>
+        <w:rPr>
+          <w:rFonts w:ascii="Courier New" w:hAnsi="Courier New"/>
+          <w:b w:val="false"/>
+          <w:bCs w:val="false"/>
+          <w:sz w:val="22"/>
+          <w:szCs w:val="22"/>
+        </w:rPr>
+        <w:t>top_cargos,</w:t>
+      </w:r>
+    </w:p>
+    <w:p>
+      <w:pPr>
+        <w:pStyle w:val="Normal"/>
+        <w:rPr>
+          <w:rFonts w:ascii="Courier New" w:hAnsi="Courier New"/>
+          <w:b w:val="false"/>
+          <w:bCs w:val="false"/>
+          <w:sz w:val="22"/>
+          <w:szCs w:val="22"/>
+        </w:rPr>
+      </w:pPr>
+      <w:r>
+        <w:rPr>
+          <w:rFonts w:ascii="Courier New" w:hAnsi="Courier New"/>
+          <w:b w:val="false"/>
+          <w:bCs w:val="false"/>
+          <w:sz w:val="22"/>
+          <w:szCs w:val="22"/>
+        </w:rPr>
+        <w:t xml:space="preserve">            </w:t>
+      </w:r>
+      <w:r>
+        <w:rPr>
+          <w:rFonts w:ascii="Courier New" w:hAnsi="Courier New"/>
+          <w:b w:val="false"/>
+          <w:bCs w:val="false"/>
+          <w:sz w:val="22"/>
+          <w:szCs w:val="22"/>
+        </w:rPr>
+        <w:t>x='usd',</w:t>
+      </w:r>
+    </w:p>
+    <w:p>
+      <w:pPr>
+        <w:pStyle w:val="Normal"/>
+        <w:rPr>
+          <w:rFonts w:ascii="Courier New" w:hAnsi="Courier New"/>
+          <w:b w:val="false"/>
+          <w:bCs w:val="false"/>
+          <w:sz w:val="22"/>
+          <w:szCs w:val="22"/>
+        </w:rPr>
+      </w:pPr>
+      <w:r>
+        <w:rPr>
+          <w:rFonts w:ascii="Courier New" w:hAnsi="Courier New"/>
+          <w:b w:val="false"/>
+          <w:bCs w:val="false"/>
+          <w:sz w:val="22"/>
+          <w:szCs w:val="22"/>
+        </w:rPr>
+        <w:t xml:space="preserve">            </w:t>
+      </w:r>
+      <w:r>
+        <w:rPr>
+          <w:rFonts w:ascii="Courier New" w:hAnsi="Courier New"/>
+          <w:b w:val="false"/>
+          <w:bCs w:val="false"/>
+          <w:sz w:val="22"/>
+          <w:szCs w:val="22"/>
+        </w:rPr>
+        <w:t>y='cargo',</w:t>
+      </w:r>
+    </w:p>
+    <w:p>
+      <w:pPr>
+        <w:pStyle w:val="Normal"/>
+        <w:rPr>
+          <w:rFonts w:ascii="Courier New" w:hAnsi="Courier New"/>
+          <w:b w:val="false"/>
+          <w:bCs w:val="false"/>
+          <w:sz w:val="22"/>
+          <w:szCs w:val="22"/>
+        </w:rPr>
+      </w:pPr>
+      <w:r>
+        <w:rPr>
+          <w:rFonts w:ascii="Courier New" w:hAnsi="Courier New"/>
+          <w:b w:val="false"/>
+          <w:bCs w:val="false"/>
+          <w:sz w:val="22"/>
+          <w:szCs w:val="22"/>
+        </w:rPr>
+        <w:t xml:space="preserve">            </w:t>
+      </w:r>
+      <w:r>
+        <w:rPr>
+          <w:rFonts w:ascii="Courier New" w:hAnsi="Courier New"/>
+          <w:b w:val="false"/>
+          <w:bCs w:val="false"/>
+          <w:sz w:val="22"/>
+          <w:szCs w:val="22"/>
+        </w:rPr>
+        <w:t>orientation='h',</w:t>
+      </w:r>
+    </w:p>
+    <w:p>
+      <w:pPr>
+        <w:pStyle w:val="Normal"/>
+        <w:rPr>
+          <w:rFonts w:ascii="Courier New" w:hAnsi="Courier New"/>
+          <w:b w:val="false"/>
+          <w:bCs w:val="false"/>
+          <w:sz w:val="22"/>
+          <w:szCs w:val="22"/>
+        </w:rPr>
+      </w:pPr>
+      <w:r>
+        <w:rPr>
+          <w:rFonts w:ascii="Courier New" w:hAnsi="Courier New"/>
+          <w:b w:val="false"/>
+          <w:bCs w:val="false"/>
+          <w:sz w:val="22"/>
+          <w:szCs w:val="22"/>
+        </w:rPr>
+        <w:t xml:space="preserve">            </w:t>
+      </w:r>
+      <w:r>
+        <w:rPr>
+          <w:rFonts w:ascii="Courier New" w:hAnsi="Courier New"/>
+          <w:b w:val="false"/>
+          <w:bCs w:val="false"/>
+          <w:sz w:val="22"/>
+          <w:szCs w:val="22"/>
+        </w:rPr>
+        <w:t>title='Top 10 Cargos com Maior Salário Médio Anual',</w:t>
+      </w:r>
+    </w:p>
+    <w:p>
+      <w:pPr>
+        <w:pStyle w:val="Normal"/>
+        <w:rPr>
+          <w:rFonts w:ascii="Courier New" w:hAnsi="Courier New"/>
+          <w:b w:val="false"/>
+          <w:bCs w:val="false"/>
+          <w:sz w:val="22"/>
+          <w:szCs w:val="22"/>
+        </w:rPr>
+      </w:pPr>
+      <w:r>
+        <w:rPr>
+          <w:rFonts w:ascii="Courier New" w:hAnsi="Courier New"/>
+          <w:b w:val="false"/>
+          <w:bCs w:val="false"/>
+          <w:sz w:val="22"/>
+          <w:szCs w:val="22"/>
+        </w:rPr>
+        <w:t xml:space="preserve">            </w:t>
+      </w:r>
+      <w:r>
+        <w:rPr>
+          <w:rFonts w:ascii="Courier New" w:hAnsi="Courier New"/>
+          <w:b w:val="false"/>
+          <w:bCs w:val="false"/>
+          <w:sz w:val="22"/>
+          <w:szCs w:val="22"/>
+        </w:rPr>
+        <w:t>labels={'usd': 'Salário Médio Anual (USD)', 'cargo': 'Cargo'}</w:t>
+      </w:r>
+    </w:p>
+    <w:p>
+      <w:pPr>
+        <w:pStyle w:val="Normal"/>
+        <w:rPr>
+          <w:rFonts w:ascii="Courier New" w:hAnsi="Courier New"/>
+          <w:b w:val="false"/>
+          <w:bCs w:val="false"/>
+          <w:sz w:val="22"/>
+          <w:szCs w:val="22"/>
+        </w:rPr>
+      </w:pPr>
+      <w:r>
+        <w:rPr>
+          <w:rFonts w:ascii="Courier New" w:hAnsi="Courier New"/>
+          <w:b w:val="false"/>
+          <w:bCs w:val="false"/>
+          <w:sz w:val="22"/>
+          <w:szCs w:val="22"/>
+        </w:rPr>
+        <w:t xml:space="preserve">        </w:t>
+      </w:r>
+      <w:r>
+        <w:rPr>
+          <w:rFonts w:ascii="Courier New" w:hAnsi="Courier New"/>
+          <w:b w:val="false"/>
+          <w:bCs w:val="false"/>
+          <w:sz w:val="22"/>
+          <w:szCs w:val="22"/>
+        </w:rPr>
+        <w:t>)</w:t>
+      </w:r>
+    </w:p>
+    <w:p>
+      <w:pPr>
+        <w:pStyle w:val="Normal"/>
+        <w:rPr>
+          <w:rFonts w:ascii="Courier New" w:hAnsi="Courier New"/>
+          <w:b w:val="false"/>
+          <w:bCs w:val="false"/>
+          <w:sz w:val="22"/>
+          <w:szCs w:val="22"/>
+        </w:rPr>
+      </w:pPr>
+      <w:r>
+        <w:rPr>
+          <w:rFonts w:ascii="Courier New" w:hAnsi="Courier New"/>
+          <w:b w:val="false"/>
+          <w:bCs w:val="false"/>
+          <w:sz w:val="22"/>
+          <w:szCs w:val="22"/>
+        </w:rPr>
+        <w:t xml:space="preserve">        </w:t>
+      </w:r>
+      <w:r>
+        <w:rPr>
+          <w:rFonts w:ascii="Courier New" w:hAnsi="Courier New"/>
+          <w:b w:val="false"/>
+          <w:bCs w:val="false"/>
+          <w:sz w:val="22"/>
+          <w:szCs w:val="22"/>
+        </w:rPr>
+        <w:t>grafico_cargos.update_layout(title_x=0.1, yaxis={'categoryorder':'total ascending'})</w:t>
+      </w:r>
+    </w:p>
+    <w:p>
+      <w:pPr>
+        <w:pStyle w:val="Normal"/>
+        <w:rPr/>
+      </w:pPr>
+      <w:r>
+        <w:rPr>
+          <w:rFonts w:ascii="Courier New" w:hAnsi="Courier New"/>
+          <w:b w:val="false"/>
+          <w:bCs w:val="false"/>
+          <w:color w:val="158466"/>
+          <w:sz w:val="22"/>
+          <w:szCs w:val="22"/>
+        </w:rPr>
+        <w:t xml:space="preserve">        </w:t>
       </w:r>
       <w:r>
         <w:rPr>
@@ -7786,85 +7788,49 @@
           <w:szCs w:val="22"/>
           <w:lang w:val="pt-BR" w:eastAsia="zh-CN" w:bidi="hi-IN"/>
         </w:rPr>
-        <w:t>ráfico</w:t>
-      </w:r>
-      <w:r>
-        <w:rPr>
-          <w:rFonts w:eastAsia="NSimSun" w:cs="Lucida Sans" w:ascii="Courier New" w:hAnsi="Courier New"/>
-          <w:b/>
-          <w:bCs/>
-          <w:color w:val="158466"/>
-          <w:kern w:val="2"/>
-          <w:sz w:val="22"/>
-          <w:szCs w:val="22"/>
-          <w:lang w:val="pt-BR" w:eastAsia="zh-CN" w:bidi="hi-IN"/>
-        </w:rPr>
-        <w:t>s</w:t>
-      </w:r>
-    </w:p>
-    <w:p>
-      <w:pPr>
-        <w:pStyle w:val="Normal"/>
-        <w:rPr>
-          <w:rFonts w:ascii="Courier New" w:hAnsi="Courier New"/>
-          <w:b w:val="false"/>
-          <w:bCs w:val="false"/>
-          <w:sz w:val="22"/>
-          <w:szCs w:val="22"/>
-        </w:rPr>
-      </w:pPr>
-      <w:r>
-        <w:rPr>
-          <w:rFonts w:ascii="Courier New" w:hAnsi="Courier New"/>
-          <w:b w:val="false"/>
-          <w:bCs w:val="false"/>
-          <w:sz w:val="22"/>
-          <w:szCs w:val="22"/>
-        </w:rPr>
-        <w:t>col.graph1, col.graph2 = st.columns(2)</w:t>
-      </w:r>
-    </w:p>
-    <w:p>
-      <w:pPr>
-        <w:pStyle w:val="Normal"/>
-        <w:rPr>
-          <w:rFonts w:ascii="Courier New" w:hAnsi="Courier New"/>
-          <w:b w:val="false"/>
-          <w:bCs w:val="false"/>
-          <w:sz w:val="22"/>
-          <w:szCs w:val="22"/>
-        </w:rPr>
-      </w:pPr>
-      <w:r>
-        <w:rPr>
-          <w:rFonts w:ascii="Courier New" w:hAnsi="Courier New"/>
-          <w:b w:val="false"/>
-          <w:bCs w:val="false"/>
-          <w:sz w:val="22"/>
-          <w:szCs w:val="22"/>
-        </w:rPr>
-      </w:r>
-    </w:p>
-    <w:p>
-      <w:pPr>
-        <w:pStyle w:val="Normal"/>
-        <w:rPr>
-          <w:rFonts w:ascii="Courier New" w:hAnsi="Courier New"/>
-          <w:b w:val="false"/>
-          <w:bCs w:val="false"/>
-          <w:sz w:val="22"/>
-          <w:szCs w:val="22"/>
-        </w:rPr>
-      </w:pPr>
-      <w:r>
-        <w:rPr>
-          <w:rFonts w:ascii="Courier New" w:hAnsi="Courier New"/>
-          <w:b w:val="false"/>
-          <w:bCs w:val="false"/>
-          <w:sz w:val="22"/>
-          <w:szCs w:val="22"/>
-        </w:rPr>
-        <w:t>with col.graph1:</w:t>
+        <w:t># Plota o gráfico</w:t>
+      </w:r>
+    </w:p>
+    <w:p>
+      <w:pPr>
+        <w:pStyle w:val="Normal"/>
+        <w:rPr>
+          <w:rFonts w:ascii="Courier New" w:hAnsi="Courier New"/>
+          <w:b w:val="false"/>
+          <w:bCs w:val="false"/>
+          <w:sz w:val="22"/>
+          <w:szCs w:val="22"/>
+        </w:rPr>
+      </w:pPr>
+      <w:r>
+        <w:rPr>
+          <w:rFonts w:ascii="Courier New" w:hAnsi="Courier New"/>
+          <w:b w:val="false"/>
+          <w:bCs w:val="false"/>
+          <w:sz w:val="22"/>
+          <w:szCs w:val="22"/>
+        </w:rPr>
+        <w:t xml:space="preserve">        </w:t>
+      </w:r>
+      <w:r>
+        <w:rPr>
+          <w:rFonts w:ascii="Courier New" w:hAnsi="Courier New"/>
+          <w:b/>
+          <w:bCs/>
+          <w:sz w:val="22"/>
+          <w:szCs w:val="22"/>
+        </w:rPr>
+        <w:t>st.plotly_chart</w:t>
+      </w:r>
+      <w:r>
+        <w:rPr>
+          <w:rFonts w:ascii="Courier New" w:hAnsi="Courier New"/>
+          <w:b w:val="false"/>
+          <w:bCs w:val="false"/>
+          <w:sz w:val="22"/>
+          <w:szCs w:val="22"/>
+        </w:rPr>
+        <w:t>(grafico_cargos, use_container_width=True)</w:t>
       </w:r>
     </w:p>
     <w:p>
@@ -7896,7 +7862,7 @@
           <w:sz w:val="22"/>
           <w:szCs w:val="22"/>
         </w:rPr>
-        <w:t>if not df_filtrado.empty:</w:t>
+        <w:t>else:</w:t>
       </w:r>
     </w:p>
     <w:p>
@@ -7928,534 +7894,35 @@
           <w:sz w:val="22"/>
           <w:szCs w:val="22"/>
         </w:rPr>
-        <w:t>top_cargos = df_filtrado.groupby('cargo')['usd'].mean().nlargest(10).sort_values(ascending=True).reset_index()</w:t>
-      </w:r>
-    </w:p>
-    <w:p>
-      <w:pPr>
-        <w:pStyle w:val="Normal"/>
-        <w:rPr>
-          <w:rFonts w:ascii="Courier New" w:hAnsi="Courier New"/>
-          <w:b w:val="false"/>
-          <w:bCs w:val="false"/>
-          <w:sz w:val="22"/>
-          <w:szCs w:val="22"/>
-        </w:rPr>
-      </w:pPr>
-      <w:r>
-        <w:rPr>
-          <w:rFonts w:ascii="Courier New" w:hAnsi="Courier New"/>
-          <w:b w:val="false"/>
-          <w:bCs w:val="false"/>
-          <w:sz w:val="22"/>
-          <w:szCs w:val="22"/>
-        </w:rPr>
-        <w:t>['usd'].mean().sort_values(ascending=False).head(10).reset_index()</w:t>
-      </w:r>
-    </w:p>
-    <w:p>
-      <w:pPr>
-        <w:pStyle w:val="Normal"/>
+        <w:t>st.warning("Nenhum dado a exibir para gráfico de Cargos.")</w:t>
+      </w:r>
+    </w:p>
+    <w:p>
+      <w:pPr>
+        <w:pStyle w:val="Normal"/>
+        <w:rPr>
+          <w:b/>
+          <w:bCs/>
+        </w:rPr>
+      </w:pPr>
+      <w:r>
+        <w:rPr>
+          <w:b/>
+          <w:bCs/>
+        </w:rPr>
+      </w:r>
+    </w:p>
+    <w:p>
+      <w:pPr>
+        <w:pStyle w:val="Normal"/>
+        <w:jc w:val="center"/>
+        <w:rPr>
+          <w:b w:val="false"/>
+          <w:bCs w:val="false"/>
+        </w:rPr>
+      </w:pPr>
+      <w:r>
         <w:rPr/>
-      </w:pPr>
-      <w:r>
-        <w:rPr>
-          <w:rFonts w:ascii="Courier New" w:hAnsi="Courier New"/>
-          <w:b w:val="false"/>
-          <w:bCs w:val="false"/>
-          <w:color w:val="158466"/>
-          <w:sz w:val="22"/>
-          <w:szCs w:val="22"/>
-        </w:rPr>
-        <w:t xml:space="preserve">        </w:t>
-      </w:r>
-      <w:r>
-        <w:rPr>
-          <w:rFonts w:eastAsia="NSimSun" w:cs="Lucida Sans" w:ascii="Courier New" w:hAnsi="Courier New"/>
-          <w:b/>
-          <w:bCs/>
-          <w:color w:val="158466"/>
-          <w:kern w:val="2"/>
-          <w:sz w:val="22"/>
-          <w:szCs w:val="22"/>
-          <w:lang w:val="pt-BR" w:eastAsia="zh-CN" w:bidi="hi-IN"/>
-        </w:rPr>
-        <w:t># Configura o gráfico</w:t>
-      </w:r>
-    </w:p>
-    <w:p>
-      <w:pPr>
-        <w:pStyle w:val="Normal"/>
-        <w:rPr>
-          <w:rFonts w:ascii="Courier New" w:hAnsi="Courier New"/>
-          <w:b w:val="false"/>
-          <w:bCs w:val="false"/>
-          <w:sz w:val="22"/>
-          <w:szCs w:val="22"/>
-        </w:rPr>
-      </w:pPr>
-      <w:r>
-        <w:rPr>
-          <w:rFonts w:ascii="Courier New" w:hAnsi="Courier New"/>
-          <w:b w:val="false"/>
-          <w:bCs w:val="false"/>
-          <w:sz w:val="22"/>
-          <w:szCs w:val="22"/>
-        </w:rPr>
-        <w:t xml:space="preserve">        </w:t>
-      </w:r>
-      <w:r>
-        <w:rPr>
-          <w:rFonts w:ascii="Courier New" w:hAnsi="Courier New"/>
-          <w:b w:val="false"/>
-          <w:bCs w:val="false"/>
-          <w:sz w:val="22"/>
-          <w:szCs w:val="22"/>
-        </w:rPr>
-        <w:t xml:space="preserve">grafico_cargos = </w:t>
-      </w:r>
-      <w:r>
-        <w:rPr>
-          <w:rFonts w:ascii="Courier New" w:hAnsi="Courier New"/>
-          <w:b/>
-          <w:bCs/>
-          <w:sz w:val="22"/>
-          <w:szCs w:val="22"/>
-        </w:rPr>
-        <w:t>px.bar</w:t>
-      </w:r>
-      <w:r>
-        <w:rPr>
-          <w:rFonts w:ascii="Courier New" w:hAnsi="Courier New"/>
-          <w:b w:val="false"/>
-          <w:bCs w:val="false"/>
-          <w:sz w:val="22"/>
-          <w:szCs w:val="22"/>
-        </w:rPr>
-        <w:t>(</w:t>
-      </w:r>
-    </w:p>
-    <w:p>
-      <w:pPr>
-        <w:pStyle w:val="Normal"/>
-        <w:rPr>
-          <w:rFonts w:ascii="Courier New" w:hAnsi="Courier New"/>
-          <w:b w:val="false"/>
-          <w:bCs w:val="false"/>
-          <w:sz w:val="22"/>
-          <w:szCs w:val="22"/>
-        </w:rPr>
-      </w:pPr>
-      <w:r>
-        <w:rPr>
-          <w:rFonts w:ascii="Courier New" w:hAnsi="Courier New"/>
-          <w:b w:val="false"/>
-          <w:bCs w:val="false"/>
-          <w:sz w:val="22"/>
-          <w:szCs w:val="22"/>
-        </w:rPr>
-        <w:t xml:space="preserve">            </w:t>
-      </w:r>
-      <w:r>
-        <w:rPr>
-          <w:rFonts w:ascii="Courier New" w:hAnsi="Courier New"/>
-          <w:b w:val="false"/>
-          <w:bCs w:val="false"/>
-          <w:sz w:val="22"/>
-          <w:szCs w:val="22"/>
-        </w:rPr>
-        <w:t>top_cargos,</w:t>
-      </w:r>
-    </w:p>
-    <w:p>
-      <w:pPr>
-        <w:pStyle w:val="Normal"/>
-        <w:rPr>
-          <w:rFonts w:ascii="Courier New" w:hAnsi="Courier New"/>
-          <w:b w:val="false"/>
-          <w:bCs w:val="false"/>
-          <w:sz w:val="22"/>
-          <w:szCs w:val="22"/>
-        </w:rPr>
-      </w:pPr>
-      <w:r>
-        <w:rPr>
-          <w:rFonts w:ascii="Courier New" w:hAnsi="Courier New"/>
-          <w:b w:val="false"/>
-          <w:bCs w:val="false"/>
-          <w:sz w:val="22"/>
-          <w:szCs w:val="22"/>
-        </w:rPr>
-        <w:t xml:space="preserve">            </w:t>
-      </w:r>
-      <w:r>
-        <w:rPr>
-          <w:rFonts w:ascii="Courier New" w:hAnsi="Courier New"/>
-          <w:b w:val="false"/>
-          <w:bCs w:val="false"/>
-          <w:sz w:val="22"/>
-          <w:szCs w:val="22"/>
-        </w:rPr>
-        <w:t>x='usd',</w:t>
-      </w:r>
-    </w:p>
-    <w:p>
-      <w:pPr>
-        <w:pStyle w:val="Normal"/>
-        <w:rPr>
-          <w:rFonts w:ascii="Courier New" w:hAnsi="Courier New"/>
-          <w:b w:val="false"/>
-          <w:bCs w:val="false"/>
-          <w:sz w:val="22"/>
-          <w:szCs w:val="22"/>
-        </w:rPr>
-      </w:pPr>
-      <w:r>
-        <w:rPr>
-          <w:rFonts w:ascii="Courier New" w:hAnsi="Courier New"/>
-          <w:b w:val="false"/>
-          <w:bCs w:val="false"/>
-          <w:sz w:val="22"/>
-          <w:szCs w:val="22"/>
-        </w:rPr>
-        <w:t xml:space="preserve">            </w:t>
-      </w:r>
-      <w:r>
-        <w:rPr>
-          <w:rFonts w:ascii="Courier New" w:hAnsi="Courier New"/>
-          <w:b w:val="false"/>
-          <w:bCs w:val="false"/>
-          <w:sz w:val="22"/>
-          <w:szCs w:val="22"/>
-        </w:rPr>
-        <w:t>y='cargo',</w:t>
-      </w:r>
-    </w:p>
-    <w:p>
-      <w:pPr>
-        <w:pStyle w:val="Normal"/>
-        <w:rPr>
-          <w:rFonts w:ascii="Courier New" w:hAnsi="Courier New"/>
-          <w:b w:val="false"/>
-          <w:bCs w:val="false"/>
-          <w:sz w:val="22"/>
-          <w:szCs w:val="22"/>
-        </w:rPr>
-      </w:pPr>
-      <w:r>
-        <w:rPr>
-          <w:rFonts w:ascii="Courier New" w:hAnsi="Courier New"/>
-          <w:b w:val="false"/>
-          <w:bCs w:val="false"/>
-          <w:sz w:val="22"/>
-          <w:szCs w:val="22"/>
-        </w:rPr>
-        <w:t xml:space="preserve">            </w:t>
-      </w:r>
-      <w:r>
-        <w:rPr>
-          <w:rFonts w:ascii="Courier New" w:hAnsi="Courier New"/>
-          <w:b w:val="false"/>
-          <w:bCs w:val="false"/>
-          <w:sz w:val="22"/>
-          <w:szCs w:val="22"/>
-        </w:rPr>
-        <w:t>orientation='h',</w:t>
-      </w:r>
-    </w:p>
-    <w:p>
-      <w:pPr>
-        <w:pStyle w:val="Normal"/>
-        <w:rPr>
-          <w:rFonts w:ascii="Courier New" w:hAnsi="Courier New"/>
-          <w:b w:val="false"/>
-          <w:bCs w:val="false"/>
-          <w:sz w:val="22"/>
-          <w:szCs w:val="22"/>
-        </w:rPr>
-      </w:pPr>
-      <w:r>
-        <w:rPr>
-          <w:rFonts w:ascii="Courier New" w:hAnsi="Courier New"/>
-          <w:b w:val="false"/>
-          <w:bCs w:val="false"/>
-          <w:sz w:val="22"/>
-          <w:szCs w:val="22"/>
-        </w:rPr>
-        <w:t xml:space="preserve">            </w:t>
-      </w:r>
-      <w:r>
-        <w:rPr>
-          <w:rFonts w:ascii="Courier New" w:hAnsi="Courier New"/>
-          <w:b w:val="false"/>
-          <w:bCs w:val="false"/>
-          <w:sz w:val="22"/>
-          <w:szCs w:val="22"/>
-        </w:rPr>
-        <w:t>title='Top 10 Cargos com Maior Salário Médio Anual',</w:t>
-      </w:r>
-    </w:p>
-    <w:p>
-      <w:pPr>
-        <w:pStyle w:val="Normal"/>
-        <w:rPr>
-          <w:rFonts w:ascii="Courier New" w:hAnsi="Courier New"/>
-          <w:b w:val="false"/>
-          <w:bCs w:val="false"/>
-          <w:sz w:val="22"/>
-          <w:szCs w:val="22"/>
-        </w:rPr>
-      </w:pPr>
-      <w:r>
-        <w:rPr>
-          <w:rFonts w:ascii="Courier New" w:hAnsi="Courier New"/>
-          <w:b w:val="false"/>
-          <w:bCs w:val="false"/>
-          <w:sz w:val="22"/>
-          <w:szCs w:val="22"/>
-        </w:rPr>
-        <w:t xml:space="preserve">            </w:t>
-      </w:r>
-      <w:r>
-        <w:rPr>
-          <w:rFonts w:ascii="Courier New" w:hAnsi="Courier New"/>
-          <w:b w:val="false"/>
-          <w:bCs w:val="false"/>
-          <w:sz w:val="22"/>
-          <w:szCs w:val="22"/>
-        </w:rPr>
-        <w:t>labels={'usd': 'Salário Médio Anual (USD)', 'cargo': 'Cargo'}</w:t>
-      </w:r>
-    </w:p>
-    <w:p>
-      <w:pPr>
-        <w:pStyle w:val="Normal"/>
-        <w:rPr>
-          <w:rFonts w:ascii="Courier New" w:hAnsi="Courier New"/>
-          <w:b w:val="false"/>
-          <w:bCs w:val="false"/>
-          <w:sz w:val="22"/>
-          <w:szCs w:val="22"/>
-        </w:rPr>
-      </w:pPr>
-      <w:r>
-        <w:rPr>
-          <w:rFonts w:ascii="Courier New" w:hAnsi="Courier New"/>
-          <w:b w:val="false"/>
-          <w:bCs w:val="false"/>
-          <w:sz w:val="22"/>
-          <w:szCs w:val="22"/>
-        </w:rPr>
-        <w:t xml:space="preserve">        </w:t>
-      </w:r>
-      <w:r>
-        <w:rPr>
-          <w:rFonts w:ascii="Courier New" w:hAnsi="Courier New"/>
-          <w:b w:val="false"/>
-          <w:bCs w:val="false"/>
-          <w:sz w:val="22"/>
-          <w:szCs w:val="22"/>
-        </w:rPr>
-        <w:t>)</w:t>
-      </w:r>
-    </w:p>
-    <w:p>
-      <w:pPr>
-        <w:pStyle w:val="Normal"/>
-        <w:rPr>
-          <w:rFonts w:ascii="Courier New" w:hAnsi="Courier New"/>
-          <w:b w:val="false"/>
-          <w:bCs w:val="false"/>
-          <w:sz w:val="22"/>
-          <w:szCs w:val="22"/>
-        </w:rPr>
-      </w:pPr>
-      <w:r>
-        <w:rPr>
-          <w:rFonts w:ascii="Courier New" w:hAnsi="Courier New"/>
-          <w:b w:val="false"/>
-          <w:bCs w:val="false"/>
-          <w:sz w:val="22"/>
-          <w:szCs w:val="22"/>
-        </w:rPr>
-        <w:t xml:space="preserve">        </w:t>
-      </w:r>
-      <w:r>
-        <w:rPr>
-          <w:rFonts w:ascii="Courier New" w:hAnsi="Courier New"/>
-          <w:b w:val="false"/>
-          <w:bCs w:val="false"/>
-          <w:sz w:val="22"/>
-          <w:szCs w:val="22"/>
-        </w:rPr>
-        <w:t>grafico_cargos.update_layout(title_x=0.1, yaxis={'categoryorder':'total ascending'})</w:t>
-      </w:r>
-    </w:p>
-    <w:p>
-      <w:pPr>
-        <w:pStyle w:val="Normal"/>
-        <w:rPr/>
-      </w:pPr>
-      <w:r>
-        <w:rPr>
-          <w:rFonts w:ascii="Courier New" w:hAnsi="Courier New"/>
-          <w:b w:val="false"/>
-          <w:bCs w:val="false"/>
-          <w:color w:val="158466"/>
-          <w:sz w:val="22"/>
-          <w:szCs w:val="22"/>
-        </w:rPr>
-        <w:t xml:space="preserve">        </w:t>
-      </w:r>
-      <w:r>
-        <w:rPr>
-          <w:rFonts w:eastAsia="NSimSun" w:cs="Lucida Sans" w:ascii="Courier New" w:hAnsi="Courier New"/>
-          <w:b/>
-          <w:bCs/>
-          <w:color w:val="158466"/>
-          <w:kern w:val="2"/>
-          <w:sz w:val="22"/>
-          <w:szCs w:val="22"/>
-          <w:lang w:val="pt-BR" w:eastAsia="zh-CN" w:bidi="hi-IN"/>
-        </w:rPr>
-        <w:t># Plota o gráfico</w:t>
-      </w:r>
-    </w:p>
-    <w:p>
-      <w:pPr>
-        <w:pStyle w:val="Normal"/>
-        <w:rPr>
-          <w:rFonts w:ascii="Courier New" w:hAnsi="Courier New"/>
-          <w:b w:val="false"/>
-          <w:bCs w:val="false"/>
-          <w:sz w:val="22"/>
-          <w:szCs w:val="22"/>
-        </w:rPr>
-      </w:pPr>
-      <w:r>
-        <w:rPr>
-          <w:rFonts w:ascii="Courier New" w:hAnsi="Courier New"/>
-          <w:b w:val="false"/>
-          <w:bCs w:val="false"/>
-          <w:sz w:val="22"/>
-          <w:szCs w:val="22"/>
-        </w:rPr>
-        <w:t xml:space="preserve">        </w:t>
-      </w:r>
-      <w:r>
-        <w:rPr>
-          <w:rFonts w:ascii="Courier New" w:hAnsi="Courier New"/>
-          <w:b/>
-          <w:bCs/>
-          <w:sz w:val="22"/>
-          <w:szCs w:val="22"/>
-        </w:rPr>
-        <w:t>st.plotly_chart</w:t>
-      </w:r>
-      <w:r>
-        <w:rPr>
-          <w:rFonts w:ascii="Courier New" w:hAnsi="Courier New"/>
-          <w:b w:val="false"/>
-          <w:bCs w:val="false"/>
-          <w:sz w:val="22"/>
-          <w:szCs w:val="22"/>
-        </w:rPr>
-        <w:t>(grafico_cargos, use_container_width=True)</w:t>
-      </w:r>
-    </w:p>
-    <w:p>
-      <w:pPr>
-        <w:pStyle w:val="Normal"/>
-        <w:rPr>
-          <w:rFonts w:ascii="Courier New" w:hAnsi="Courier New"/>
-          <w:b w:val="false"/>
-          <w:bCs w:val="false"/>
-          <w:sz w:val="22"/>
-          <w:szCs w:val="22"/>
-        </w:rPr>
-      </w:pPr>
-      <w:r>
-        <w:rPr>
-          <w:rFonts w:ascii="Courier New" w:hAnsi="Courier New"/>
-          <w:b w:val="false"/>
-          <w:bCs w:val="false"/>
-          <w:sz w:val="22"/>
-          <w:szCs w:val="22"/>
-        </w:rPr>
-        <w:t xml:space="preserve">    </w:t>
-      </w:r>
-      <w:r>
-        <w:rPr>
-          <w:rFonts w:ascii="Courier New" w:hAnsi="Courier New"/>
-          <w:b w:val="false"/>
-          <w:bCs w:val="false"/>
-          <w:sz w:val="22"/>
-          <w:szCs w:val="22"/>
-        </w:rPr>
-        <w:t>else:</w:t>
-      </w:r>
-    </w:p>
-    <w:p>
-      <w:pPr>
-        <w:pStyle w:val="Normal"/>
-        <w:rPr>
-          <w:rFonts w:ascii="Courier New" w:hAnsi="Courier New"/>
-          <w:b w:val="false"/>
-          <w:bCs w:val="false"/>
-          <w:sz w:val="22"/>
-          <w:szCs w:val="22"/>
-        </w:rPr>
-      </w:pPr>
-      <w:r>
-        <w:rPr>
-          <w:rFonts w:ascii="Courier New" w:hAnsi="Courier New"/>
-          <w:b w:val="false"/>
-          <w:bCs w:val="false"/>
-          <w:sz w:val="22"/>
-          <w:szCs w:val="22"/>
-        </w:rPr>
-        <w:t xml:space="preserve">        </w:t>
-      </w:r>
-      <w:r>
-        <w:rPr>
-          <w:rFonts w:ascii="Courier New" w:hAnsi="Courier New"/>
-          <w:b w:val="false"/>
-          <w:bCs w:val="false"/>
-          <w:sz w:val="22"/>
-          <w:szCs w:val="22"/>
-        </w:rPr>
-        <w:t>st.warning("Nenhum dado a exibir para gráfico de Cargos.")</w:t>
-      </w:r>
-    </w:p>
-    <w:p>
-      <w:pPr>
-        <w:pStyle w:val="Normal"/>
-        <w:rPr>
-          <w:b/>
-          <w:bCs/>
-        </w:rPr>
-      </w:pPr>
-      <w:r>
-        <w:rPr>
-          <w:b/>
-          <w:bCs/>
-        </w:rPr>
-      </w:r>
-    </w:p>
-    <w:p>
-      <w:pPr>
-        <w:pStyle w:val="Normal"/>
-        <w:jc w:val="center"/>
-        <w:rPr>
-          <w:b w:val="false"/>
-          <w:bCs w:val="false"/>
-        </w:rPr>
-      </w:pPr>
-      <w:r>
-        <w:rPr>
-          <w:b w:val="false"/>
-          <w:bCs w:val="false"/>
-        </w:rPr>
         <w:drawing>
           <wp:inline distT="0" distB="0" distL="0" distR="0">
             <wp:extent cx="5928995" cy="3989070"/>
@@ -8555,14 +8022,7 @@
           <w:b w:val="false"/>
           <w:bCs w:val="false"/>
         </w:rPr>
-        <w:t xml:space="preserve">- </w:t>
-      </w:r>
-      <w:r>
-        <w:rPr>
-          <w:b w:val="false"/>
-          <w:bCs w:val="false"/>
-        </w:rPr>
-        <w:t>Incluindo gráficos de Histrograma, Linha e Pizza (rosca)</w:t>
+        <w:t>- Incluindo gráficos de Histrograma, Linha e Pizza (rosca)</w:t>
       </w:r>
     </w:p>
     <w:p>
@@ -8590,10 +8050,7 @@
         </w:rPr>
       </w:pPr>
       <w:r>
-        <w:rPr>
-          <w:b w:val="false"/>
-          <w:bCs w:val="false"/>
-        </w:rPr>
+        <w:rPr/>
         <w:drawing>
           <wp:inline distT="0" distB="0" distL="0" distR="0">
             <wp:extent cx="5977255" cy="3361690"/>
@@ -8677,14 +8134,7 @@
           <w:b w:val="false"/>
           <w:bCs w:val="false"/>
         </w:rPr>
-        <w:t xml:space="preserve">- </w:t>
-      </w:r>
-      <w:r>
-        <w:rPr>
-          <w:b w:val="false"/>
-          <w:bCs w:val="false"/>
-        </w:rPr>
-        <w:t xml:space="preserve">Para reproduzir o Desafio dado na aula 3, usando </w:t>
+        <w:t xml:space="preserve">- Para reproduzir o Desafio dado na aula 3, usando </w:t>
       </w:r>
       <w:r>
         <w:rPr>
@@ -9295,51 +8745,7 @@
           <w:sz w:val="22"/>
           <w:szCs w:val="22"/>
         </w:rPr>
-        <w:t># Cria o bloco de dados para o gráfico, agrupando apenas Pais d</w:t>
-      </w:r>
-      <w:r>
-        <w:rPr>
-          <w:rFonts w:ascii="Courier New" w:hAnsi="Courier New"/>
-          <w:b/>
-          <w:bCs/>
-          <w:color w:val="158466"/>
-          <w:sz w:val="22"/>
-          <w:szCs w:val="22"/>
-        </w:rPr>
-        <w:t>a</w:t>
-      </w:r>
-      <w:r>
-        <w:rPr>
-          <w:rFonts w:ascii="Courier New" w:hAnsi="Courier New"/>
-          <w:b/>
-          <w:bCs/>
-          <w:color w:val="158466"/>
-          <w:sz w:val="22"/>
-          <w:szCs w:val="22"/>
-        </w:rPr>
-        <w:t xml:space="preserve"> </w:t>
-      </w:r>
-      <w:r>
-        <w:rPr>
-          <w:rFonts w:ascii="Courier New" w:hAnsi="Courier New"/>
-          <w:b/>
-          <w:bCs/>
-          <w:color w:val="158466"/>
-          <w:sz w:val="22"/>
-          <w:szCs w:val="22"/>
-        </w:rPr>
-        <w:t>Empresa</w:t>
-      </w:r>
-      <w:r>
-        <w:rPr>
-          <w:rFonts w:ascii="Courier New" w:hAnsi="Courier New"/>
-          <w:b/>
-          <w:bCs/>
-          <w:color w:val="158466"/>
-          <w:sz w:val="22"/>
-          <w:szCs w:val="22"/>
-        </w:rPr>
-        <w:t xml:space="preserve"> e Média salarial</w:t>
+        <w:t># Cria o bloco de dados para o gráfico, agrupando apenas Pais da Empresa e Média salarial</w:t>
       </w:r>
     </w:p>
     <w:p>
@@ -9408,29 +8814,7 @@
           <w:sz w:val="22"/>
           <w:szCs w:val="22"/>
         </w:rPr>
-        <w:t xml:space="preserve"># Gerar o gráfico </w:t>
-      </w:r>
-      <w:r>
-        <w:rPr>
-          <w:rFonts w:ascii="Courier New" w:hAnsi="Courier New"/>
-          <w:b/>
-          <w:bCs/>
-          <w:color w:val="158466"/>
-          <w:sz w:val="22"/>
-          <w:szCs w:val="22"/>
-        </w:rPr>
-        <w:t>de mapa</w:t>
-      </w:r>
-      <w:r>
-        <w:rPr>
-          <w:rFonts w:ascii="Courier New" w:hAnsi="Courier New"/>
-          <w:b/>
-          <w:bCs/>
-          <w:color w:val="158466"/>
-          <w:sz w:val="22"/>
-          <w:szCs w:val="22"/>
-        </w:rPr>
-        <w:t xml:space="preserve"> (choropleth)</w:t>
+        <w:t># Gerar o gráfico de mapa (choropleth)</w:t>
       </w:r>
     </w:p>
     <w:p>
@@ -9751,27 +9135,7 @@
           <w:sz w:val="22"/>
           <w:szCs w:val="22"/>
         </w:rPr>
-        <w:t>color_continuous_scale='</w:t>
-      </w:r>
-      <w:r>
-        <w:rPr>
-          <w:rFonts w:ascii="Courier New" w:hAnsi="Courier New"/>
-          <w:b w:val="false"/>
-          <w:bCs w:val="false"/>
-          <w:sz w:val="22"/>
-          <w:szCs w:val="22"/>
-        </w:rPr>
-        <w:t>rdylgn</w:t>
-      </w:r>
-      <w:r>
-        <w:rPr>
-          <w:rFonts w:ascii="Courier New" w:hAnsi="Courier New"/>
-          <w:b w:val="false"/>
-          <w:bCs w:val="false"/>
-          <w:sz w:val="22"/>
-          <w:szCs w:val="22"/>
-        </w:rPr>
-        <w:t>',</w:t>
+        <w:t>color_continuous_scale='rdylgn',</w:t>
       </w:r>
     </w:p>
     <w:p>
@@ -9987,10 +9351,7 @@
         </w:rPr>
       </w:pPr>
       <w:r>
-        <w:rPr>
-          <w:b w:val="false"/>
-          <w:bCs w:val="false"/>
-        </w:rPr>
+        <w:rPr/>
         <w:drawing>
           <wp:inline distT="0" distB="0" distL="0" distR="0">
             <wp:extent cx="6120130" cy="3016885"/>
@@ -10186,10 +9547,7 @@
         </w:rPr>
       </w:pPr>
       <w:r>
-        <w:rPr>
-          <w:b w:val="false"/>
-          <w:bCs w:val="false"/>
-        </w:rPr>
+        <w:rPr/>
         <w:drawing>
           <wp:inline distT="0" distB="0" distL="0" distR="0">
             <wp:extent cx="6120130" cy="3442335"/>
@@ -10273,14 +9631,7 @@
           <w:b w:val="false"/>
           <w:bCs w:val="false"/>
         </w:rPr>
-        <w:t xml:space="preserve">- </w:t>
-      </w:r>
-      <w:r>
-        <w:rPr>
-          <w:b w:val="false"/>
-          <w:bCs w:val="false"/>
-        </w:rPr>
-        <w:t>Subindo o Dashboard em Produção, para permitir visualização pública:</w:t>
+        <w:t>- Subindo o Dashboard em Produção, para permitir visualização pública:</w:t>
       </w:r>
     </w:p>
     <w:p>
@@ -11988,7 +11339,6 @@
     </w:lvl>
     <w:lvl w:ilvl="1">
       <w:start w:val="1"/>
-      <w:pStyle w:val="Heading2"/>
       <w:numFmt w:val="none"/>
       <w:suff w:val="nothing"/>
       <w:lvlText w:val=""/>
@@ -12173,7 +11523,7 @@
   </w:style>
   <w:style w:type="paragraph" w:styleId="Heading1">
     <w:name w:val="heading 1"/>
-    <w:basedOn w:val="Ttulouser"/>
+    <w:basedOn w:val="Ttulo"/>
     <w:next w:val="BodyText"/>
     <w:qFormat/>
     <w:pPr>
@@ -12190,7 +11540,7 @@
   </w:style>
   <w:style w:type="paragraph" w:styleId="Heading2">
     <w:name w:val="heading 2"/>
-    <w:basedOn w:val="Ttulo"/>
+    <w:basedOn w:val="Ttulouser"/>
     <w:next w:val="BodyText"/>
     <w:qFormat/>
     <w:pPr>
@@ -12207,7 +11557,7 @@
   </w:style>
   <w:style w:type="paragraph" w:styleId="Heading3">
     <w:name w:val="heading 3"/>
-    <w:basedOn w:val="Ttulo"/>
+    <w:basedOn w:val="Ttulouser"/>
     <w:next w:val="BodyText"/>
     <w:qFormat/>
     <w:pPr>
@@ -12224,7 +11574,7 @@
   </w:style>
   <w:style w:type="paragraph" w:styleId="Heading4">
     <w:name w:val="heading 4"/>
-    <w:basedOn w:val="Ttulo"/>
+    <w:basedOn w:val="Ttulouser"/>
     <w:next w:val="BodyText"/>
     <w:qFormat/>
     <w:pPr>
@@ -12253,8 +11603,8 @@
       <w:u w:val="single"/>
     </w:rPr>
   </w:style>
-  <w:style w:type="character" w:styleId="Marcadores">
-    <w:name w:val="Marcadores"/>
+  <w:style w:type="character" w:styleId="Marcadoresuser">
+    <w:name w:val="Marcadores (user)"/>
     <w:qFormat/>
     <w:rPr>
       <w:rFonts w:ascii="OpenSymbol" w:hAnsi="OpenSymbol" w:eastAsia="OpenSymbol" w:cs="OpenSymbol"/>
@@ -12268,13 +11618,13 @@
       <w:bCs/>
     </w:rPr>
   </w:style>
-  <w:style w:type="character" w:styleId="Smbolosdenumerao">
-    <w:name w:val="Símbolos de numeração"/>
+  <w:style w:type="character" w:styleId="Smbolosdenumeraouser">
+    <w:name w:val="Símbolos de numeração (user)"/>
     <w:qFormat/>
     <w:rPr/>
   </w:style>
-  <w:style w:type="character" w:styleId="Cdigo-fonte">
-    <w:name w:val="Código-fonte"/>
+  <w:style w:type="character" w:styleId="Cdigo-fonteuser">
+    <w:name w:val="Código-fonte (user)"/>
     <w:qFormat/>
     <w:rPr>
       <w:rFonts w:ascii="Liberation Mono" w:hAnsi="Liberation Mono" w:eastAsia="NSimSun" w:cs="Liberation Mono"/>
@@ -12372,8 +11722,8 @@
       <w:rFonts w:cs="Lucida Sans"/>
     </w:rPr>
   </w:style>
-  <w:style w:type="paragraph" w:styleId="Linhahorizontal">
-    <w:name w:val="Linha horizontal"/>
+  <w:style w:type="paragraph" w:styleId="Linhahorizontaluser">
+    <w:name w:val="Linha horizontal (user)"/>
     <w:basedOn w:val="Normal"/>
     <w:next w:val="BodyText"/>
     <w:qFormat/>
@@ -12389,8 +11739,8 @@
       <w:szCs w:val="12"/>
     </w:rPr>
   </w:style>
-  <w:style w:type="paragraph" w:styleId="Textoprformatado">
-    <w:name w:val="Texto préformatado"/>
+  <w:style w:type="paragraph" w:styleId="Textoprformatadouser">
+    <w:name w:val="Texto préformatado (user)"/>
     <w:basedOn w:val="Normal"/>
     <w:qFormat/>
     <w:pPr>

</xml_diff>

<commit_message>
Ajustando path correto '\dashboard' para procurar material do App ao rodar pelo Streamlit Cloud, senão busca na raiz do repositório n Github.
</commit_message>
<xml_diff>
--- a/Imersao_Python_Jan2026.docx
+++ b/Imersao_Python_Jan2026.docx
@@ -9631,36 +9631,626 @@
           <w:b w:val="false"/>
           <w:bCs w:val="false"/>
         </w:rPr>
-        <w:t>- Subindo o Dashboard em Produção, para permitir visualização pública:</w:t>
-      </w:r>
-    </w:p>
-    <w:p>
-      <w:pPr>
-        <w:pStyle w:val="Normal"/>
-        <w:rPr>
-          <w:b w:val="false"/>
-          <w:bCs w:val="false"/>
-        </w:rPr>
-      </w:pPr>
-      <w:r>
-        <w:rPr>
-          <w:b w:val="false"/>
-          <w:bCs w:val="false"/>
-        </w:rPr>
-      </w:r>
-    </w:p>
-    <w:p>
-      <w:pPr>
-        <w:pStyle w:val="Normal"/>
-        <w:rPr>
-          <w:b w:val="false"/>
-          <w:bCs w:val="false"/>
-        </w:rPr>
-      </w:pPr>
-      <w:r>
-        <w:rPr>
-          <w:b w:val="false"/>
-          <w:bCs w:val="false"/>
+        <w:t xml:space="preserve">- Subindo o Dashboard em Produção, para permitir visualização pública – </w:t>
+      </w:r>
+      <w:r>
+        <w:rPr>
+          <w:b w:val="false"/>
+          <w:bCs w:val="false"/>
+        </w:rPr>
+        <w:t>usando Github:</w:t>
+      </w:r>
+    </w:p>
+    <w:p>
+      <w:pPr>
+        <w:pStyle w:val="Normal"/>
+        <w:rPr>
+          <w:b w:val="false"/>
+          <w:bCs w:val="false"/>
+        </w:rPr>
+      </w:pPr>
+      <w:r>
+        <w:rPr>
+          <w:b w:val="false"/>
+          <w:bCs w:val="false"/>
+        </w:rPr>
+      </w:r>
+    </w:p>
+    <w:p>
+      <w:pPr>
+        <w:pStyle w:val="Normal"/>
+        <w:numPr>
+          <w:ilvl w:val="0"/>
+          <w:numId w:val="13"/>
+        </w:numPr>
+        <w:spacing w:before="0" w:after="113"/>
+        <w:rPr>
+          <w:b w:val="false"/>
+          <w:bCs w:val="false"/>
+        </w:rPr>
+      </w:pPr>
+      <w:r>
+        <w:rPr>
+          <w:b w:val="false"/>
+          <w:bCs w:val="false"/>
+        </w:rPr>
+        <w:t xml:space="preserve">Criar repositório </w:t>
+      </w:r>
+      <w:r>
+        <w:rPr>
+          <w:b w:val="false"/>
+          <w:bCs w:val="false"/>
+        </w:rPr>
+        <w:t>no Github, preferencialmente com arquivo “readme.md”, mesmo que só vá preenchê-lo depois.</w:t>
+      </w:r>
+    </w:p>
+    <w:p>
+      <w:pPr>
+        <w:pStyle w:val="Normal"/>
+        <w:numPr>
+          <w:ilvl w:val="0"/>
+          <w:numId w:val="13"/>
+        </w:numPr>
+        <w:rPr>
+          <w:b w:val="false"/>
+          <w:bCs w:val="false"/>
+        </w:rPr>
+      </w:pPr>
+      <w:r>
+        <w:rPr>
+          <w:b w:val="false"/>
+          <w:bCs w:val="false"/>
+        </w:rPr>
+        <w:t xml:space="preserve">Fazer upload (arratar e soltar) todos </w:t>
+      </w:r>
+      <w:r>
+        <w:rPr>
+          <w:b w:val="false"/>
+          <w:bCs w:val="false"/>
+        </w:rPr>
+        <w:t xml:space="preserve">os arquivos </w:t>
+      </w:r>
+      <w:r>
+        <w:rPr>
+          <w:b w:val="false"/>
+          <w:bCs w:val="false"/>
+        </w:rPr>
+        <w:t>e subpastas da pasta local do projeto.</w:t>
+      </w:r>
+    </w:p>
+    <w:p>
+      <w:pPr>
+        <w:pStyle w:val="Normal"/>
+        <w:numPr>
+          <w:ilvl w:val="0"/>
+          <w:numId w:val="0"/>
+        </w:numPr>
+        <w:ind w:hanging="0" w:start="720"/>
+        <w:rPr>
+          <w:b w:val="false"/>
+          <w:bCs w:val="false"/>
+        </w:rPr>
+      </w:pPr>
+      <w:r>
+        <w:rPr>
+          <w:b/>
+          <w:bCs/>
+        </w:rPr>
+        <w:t>OBS.:</w:t>
+      </w:r>
+      <w:r>
+        <w:rPr>
+          <w:b w:val="false"/>
+          <w:bCs w:val="false"/>
+        </w:rPr>
+        <w:t xml:space="preserve"> Se </w:t>
+      </w:r>
+      <w:r>
+        <w:rPr>
+          <w:b w:val="false"/>
+          <w:bCs w:val="false"/>
+        </w:rPr>
+        <w:t xml:space="preserve">você já estava controlando versão com Git em pasta local, </w:t>
+      </w:r>
+      <w:r>
+        <w:rPr>
+          <w:b/>
+          <w:bCs/>
+        </w:rPr>
+        <w:t xml:space="preserve">com branch “main” </w:t>
+      </w:r>
+      <w:r>
+        <w:rPr>
+          <w:b/>
+          <w:bCs/>
+        </w:rPr>
+        <w:t>criada</w:t>
+      </w:r>
+      <w:r>
+        <w:rPr>
+          <w:b w:val="false"/>
+          <w:bCs w:val="false"/>
+        </w:rPr>
+        <w:t>, basta agora vincular com o Github:</w:t>
+      </w:r>
+    </w:p>
+    <w:p>
+      <w:pPr>
+        <w:pStyle w:val="Normal"/>
+        <w:ind w:hanging="0" w:start="709"/>
+        <w:rPr>
+          <w:rFonts w:ascii="Courier New" w:hAnsi="Courier New"/>
+          <w:b w:val="false"/>
+          <w:bCs w:val="false"/>
+          <w:sz w:val="22"/>
+          <w:szCs w:val="22"/>
+        </w:rPr>
+      </w:pPr>
+      <w:r>
+        <w:rPr>
+          <w:rFonts w:ascii="Courier New" w:hAnsi="Courier New"/>
+          <w:b w:val="false"/>
+          <w:bCs w:val="false"/>
+          <w:sz w:val="22"/>
+          <w:szCs w:val="22"/>
+        </w:rPr>
+        <w:tab/>
+        <w:t xml:space="preserve">git remote add origin https://github.com/fabrizioduailibe/ </w:t>
+        <w:tab/>
+        <w:tab/>
+        <w:tab/>
+        <w:t>imersao-python-alura-Jan2026.git</w:t>
+      </w:r>
+    </w:p>
+    <w:p>
+      <w:pPr>
+        <w:pStyle w:val="Normal"/>
+        <w:spacing w:before="0" w:after="113"/>
+        <w:ind w:hanging="0" w:start="709"/>
+        <w:rPr>
+          <w:rFonts w:ascii="Courier New" w:hAnsi="Courier New"/>
+          <w:b w:val="false"/>
+          <w:bCs w:val="false"/>
+          <w:sz w:val="22"/>
+          <w:szCs w:val="22"/>
+        </w:rPr>
+      </w:pPr>
+      <w:r>
+        <w:rPr>
+          <w:rFonts w:ascii="Courier New" w:hAnsi="Courier New"/>
+          <w:b w:val="false"/>
+          <w:bCs w:val="false"/>
+          <w:sz w:val="22"/>
+          <w:szCs w:val="22"/>
+        </w:rPr>
+        <w:tab/>
+        <w:t>git push -u origin main</w:t>
+      </w:r>
+    </w:p>
+    <w:p>
+      <w:pPr>
+        <w:pStyle w:val="Normal"/>
+        <w:numPr>
+          <w:ilvl w:val="0"/>
+          <w:numId w:val="13"/>
+        </w:numPr>
+        <w:rPr>
+          <w:b w:val="false"/>
+          <w:bCs w:val="false"/>
+        </w:rPr>
+      </w:pPr>
+      <w:r>
+        <w:rPr>
+          <w:b w:val="false"/>
+          <w:bCs w:val="false"/>
+        </w:rPr>
+        <w:t>“</w:t>
+      </w:r>
+      <w:r>
+        <w:rPr>
+          <w:b w:val="false"/>
+          <w:bCs w:val="false"/>
+        </w:rPr>
+        <w:t>Stagear” (preparar) tudo o que mudou ou foi criado ou removido da pasta, “</w:t>
+      </w:r>
+      <w:r>
+        <w:rPr>
+          <w:b w:val="false"/>
+          <w:bCs w:val="false"/>
+        </w:rPr>
+        <w:t xml:space="preserve">comitar” (comentar a nova versão) e “empurrar” (subir) – isso vai subir tudo </w:t>
+      </w:r>
+      <w:r>
+        <w:rPr>
+          <w:b w:val="false"/>
+          <w:bCs w:val="false"/>
+        </w:rPr>
+        <w:t xml:space="preserve">automaticamente </w:t>
+      </w:r>
+      <w:r>
+        <w:rPr>
+          <w:b w:val="false"/>
+          <w:bCs w:val="false"/>
+        </w:rPr>
+        <w:t>para o Github</w:t>
+      </w:r>
+      <w:r>
+        <w:rPr>
+          <w:b w:val="false"/>
+          <w:bCs w:val="false"/>
+        </w:rPr>
+        <w:t>:</w:t>
+        <w:tab/>
+      </w:r>
+    </w:p>
+    <w:p>
+      <w:pPr>
+        <w:pStyle w:val="Normal"/>
+        <w:ind w:hanging="0" w:start="709"/>
+        <w:rPr>
+          <w:rFonts w:ascii="Courier New" w:hAnsi="Courier New"/>
+          <w:b w:val="false"/>
+          <w:bCs w:val="false"/>
+          <w:sz w:val="22"/>
+          <w:szCs w:val="22"/>
+        </w:rPr>
+      </w:pPr>
+      <w:r>
+        <w:rPr>
+          <w:rFonts w:ascii="Courier New" w:hAnsi="Courier New"/>
+          <w:b w:val="false"/>
+          <w:bCs w:val="false"/>
+          <w:sz w:val="22"/>
+          <w:szCs w:val="22"/>
+        </w:rPr>
+        <w:tab/>
+        <w:t>git add .</w:t>
+      </w:r>
+    </w:p>
+    <w:p>
+      <w:pPr>
+        <w:pStyle w:val="Normal"/>
+        <w:ind w:hanging="0" w:start="709"/>
+        <w:rPr>
+          <w:rFonts w:ascii="Courier New" w:hAnsi="Courier New"/>
+          <w:b w:val="false"/>
+          <w:bCs w:val="false"/>
+          <w:sz w:val="22"/>
+          <w:szCs w:val="22"/>
+        </w:rPr>
+      </w:pPr>
+      <w:r>
+        <w:rPr>
+          <w:rFonts w:ascii="Courier New" w:hAnsi="Courier New"/>
+          <w:b w:val="false"/>
+          <w:bCs w:val="false"/>
+          <w:sz w:val="22"/>
+          <w:szCs w:val="22"/>
+        </w:rPr>
+        <w:tab/>
+        <w:t>git commit -m “mensagem sobre a atualização”</w:t>
+      </w:r>
+    </w:p>
+    <w:p>
+      <w:pPr>
+        <w:pStyle w:val="Normal"/>
+        <w:spacing w:before="0" w:after="113"/>
+        <w:ind w:hanging="0" w:start="709"/>
+        <w:rPr/>
+      </w:pPr>
+      <w:r>
+        <w:rPr>
+          <w:rFonts w:ascii="Courier New" w:hAnsi="Courier New"/>
+          <w:b w:val="false"/>
+          <w:bCs w:val="false"/>
+          <w:sz w:val="22"/>
+          <w:szCs w:val="22"/>
+        </w:rPr>
+        <w:tab/>
+      </w:r>
+      <w:r>
+        <w:rPr>
+          <w:rFonts w:eastAsia="NSimSun" w:cs="Lucida Sans" w:ascii="Courier New" w:hAnsi="Courier New"/>
+          <w:b w:val="false"/>
+          <w:bCs w:val="false"/>
+          <w:color w:val="auto"/>
+          <w:kern w:val="2"/>
+          <w:sz w:val="22"/>
+          <w:szCs w:val="22"/>
+          <w:lang w:val="pt-BR" w:eastAsia="zh-CN" w:bidi="hi-IN"/>
+        </w:rPr>
+        <w:t>git push</w:t>
+      </w:r>
+    </w:p>
+    <w:p>
+      <w:pPr>
+        <w:pStyle w:val="BodyText"/>
+        <w:numPr>
+          <w:ilvl w:val="0"/>
+          <w:numId w:val="13"/>
+        </w:numPr>
+        <w:spacing w:lineRule="auto" w:line="240" w:before="0" w:after="113"/>
+        <w:rPr>
+          <w:b w:val="false"/>
+          <w:bCs w:val="false"/>
+        </w:rPr>
+      </w:pPr>
+      <w:r>
+        <w:rPr>
+          <w:b w:val="false"/>
+          <w:bCs w:val="false"/>
+        </w:rPr>
+        <w:t xml:space="preserve">Criar conta gratuita no </w:t>
+      </w:r>
+      <w:hyperlink r:id="rId53">
+        <w:r>
+          <w:rPr>
+            <w:rStyle w:val="Hyperlink"/>
+            <w:b w:val="false"/>
+            <w:bCs w:val="false"/>
+          </w:rPr>
+          <w:t>https://streamlit.io/</w:t>
+        </w:r>
+      </w:hyperlink>
+      <w:r>
+        <w:rPr>
+          <w:b w:val="false"/>
+          <w:bCs w:val="false"/>
+        </w:rPr>
+        <w:t xml:space="preserve"> </w:t>
+      </w:r>
+    </w:p>
+    <w:p>
+      <w:pPr>
+        <w:pStyle w:val="BodyText"/>
+        <w:numPr>
+          <w:ilvl w:val="0"/>
+          <w:numId w:val="13"/>
+        </w:numPr>
+        <w:rPr>
+          <w:b w:val="false"/>
+          <w:bCs w:val="false"/>
+        </w:rPr>
+      </w:pPr>
+      <w:r>
+        <w:rPr>
+          <w:b w:val="false"/>
+          <w:bCs w:val="false"/>
+        </w:rPr>
+        <w:t>Clicar em “create app”</w:t>
+      </w:r>
+    </w:p>
+    <w:p>
+      <w:pPr>
+        <w:pStyle w:val="BodyText"/>
+        <w:jc w:val="center"/>
+        <w:rPr>
+          <w:b w:val="false"/>
+          <w:bCs w:val="false"/>
+        </w:rPr>
+      </w:pPr>
+      <w:r>
+        <w:rPr>
+          <w:b w:val="false"/>
+          <w:bCs w:val="false"/>
+        </w:rPr>
+        <w:drawing>
+          <wp:inline distT="0" distB="0" distL="0" distR="0">
+            <wp:extent cx="4151630" cy="2183765"/>
+            <wp:effectExtent l="0" t="0" r="0" b="0"/>
+            <wp:docPr id="12" name="Figura12"/>
+            <wp:cNvGraphicFramePr>
+              <a:graphicFrameLocks xmlns:a="http://schemas.openxmlformats.org/drawingml/2006/main" noChangeAspect="1"/>
+            </wp:cNvGraphicFramePr>
+            <a:graphic xmlns:a="http://schemas.openxmlformats.org/drawingml/2006/main">
+              <a:graphicData uri="http://schemas.openxmlformats.org/drawingml/2006/picture">
+                <pic:pic xmlns:pic="http://schemas.openxmlformats.org/drawingml/2006/picture">
+                  <pic:nvPicPr>
+                    <pic:cNvPr id="12" name="Figura12"/>
+                    <pic:cNvPicPr>
+                      <a:picLocks noChangeAspect="1" noChangeArrowheads="1"/>
+                    </pic:cNvPicPr>
+                  </pic:nvPicPr>
+                  <pic:blipFill>
+                    <a:blip r:embed="rId54"/>
+                    <a:stretch>
+                      <a:fillRect/>
+                    </a:stretch>
+                  </pic:blipFill>
+                  <pic:spPr bwMode="auto">
+                    <a:xfrm>
+                      <a:off x="0" y="0"/>
+                      <a:ext cx="4151630" cy="2183765"/>
+                    </a:xfrm>
+                    <a:prstGeom prst="rect">
+                      <a:avLst/>
+                    </a:prstGeom>
+                    <a:noFill/>
+                  </pic:spPr>
+                </pic:pic>
+              </a:graphicData>
+            </a:graphic>
+          </wp:inline>
+        </w:drawing>
+      </w:r>
+    </w:p>
+    <w:p>
+      <w:pPr>
+        <w:pStyle w:val="BodyText"/>
+        <w:widowControl/>
+        <w:numPr>
+          <w:ilvl w:val="0"/>
+          <w:numId w:val="13"/>
+        </w:numPr>
+        <w:suppressAutoHyphens w:val="true"/>
+        <w:bidi w:val="0"/>
+        <w:spacing w:lineRule="auto" w:line="240" w:before="0" w:after="113"/>
+        <w:jc w:val="start"/>
+        <w:rPr>
+          <w:rFonts w:ascii="Liberation Serif" w:hAnsi="Liberation Serif" w:eastAsia="NSimSun" w:cs="Lucida Sans"/>
+          <w:b w:val="false"/>
+          <w:bCs w:val="false"/>
+          <w:color w:val="auto"/>
+          <w:kern w:val="2"/>
+          <w:sz w:val="24"/>
+          <w:szCs w:val="24"/>
+          <w:lang w:val="pt-BR" w:eastAsia="zh-CN" w:bidi="hi-IN"/>
+        </w:rPr>
+      </w:pPr>
+      <w:r>
+        <w:rPr>
+          <w:rFonts w:eastAsia="NSimSun" w:cs="Lucida Sans"/>
+          <w:b w:val="false"/>
+          <w:bCs w:val="false"/>
+          <w:color w:val="auto"/>
+          <w:kern w:val="2"/>
+          <w:sz w:val="24"/>
+          <w:szCs w:val="24"/>
+          <w:lang w:val="pt-BR" w:eastAsia="zh-CN" w:bidi="hi-IN"/>
+        </w:rPr>
+        <w:t>O Streamlit requer que você vincule sua conta Streamlit com sua conta Github – OK!</w:t>
+      </w:r>
+    </w:p>
+    <w:p>
+      <w:pPr>
+        <w:pStyle w:val="BodyText"/>
+        <w:widowControl/>
+        <w:numPr>
+          <w:ilvl w:val="0"/>
+          <w:numId w:val="13"/>
+        </w:numPr>
+        <w:suppressAutoHyphens w:val="true"/>
+        <w:bidi w:val="0"/>
+        <w:spacing w:lineRule="auto" w:line="240" w:before="0" w:after="113"/>
+        <w:jc w:val="start"/>
+        <w:rPr>
+          <w:rFonts w:ascii="Liberation Serif" w:hAnsi="Liberation Serif" w:eastAsia="NSimSun" w:cs="Lucida Sans"/>
+          <w:b w:val="false"/>
+          <w:bCs w:val="false"/>
+          <w:color w:val="auto"/>
+          <w:kern w:val="2"/>
+          <w:sz w:val="24"/>
+          <w:szCs w:val="24"/>
+          <w:lang w:val="pt-BR" w:eastAsia="zh-CN" w:bidi="hi-IN"/>
+        </w:rPr>
+      </w:pPr>
+      <w:r>
+        <w:rPr>
+          <w:rFonts w:eastAsia="NSimSun" w:cs="Lucida Sans"/>
+          <w:b w:val="false"/>
+          <w:bCs w:val="false"/>
+          <w:color w:val="auto"/>
+          <w:kern w:val="2"/>
+          <w:sz w:val="24"/>
+          <w:szCs w:val="24"/>
+          <w:lang w:val="pt-BR" w:eastAsia="zh-CN" w:bidi="hi-IN"/>
+        </w:rPr>
+        <w:t>Selecionar opção “Deploy a public app from Github”</w:t>
+      </w:r>
+    </w:p>
+    <w:p>
+      <w:pPr>
+        <w:pStyle w:val="BodyText"/>
+        <w:widowControl/>
+        <w:suppressAutoHyphens w:val="true"/>
+        <w:bidi w:val="0"/>
+        <w:spacing w:lineRule="auto" w:line="240" w:before="0" w:after="113"/>
+        <w:jc w:val="center"/>
+        <w:rPr>
+          <w:rFonts w:ascii="Liberation Serif" w:hAnsi="Liberation Serif" w:eastAsia="NSimSun" w:cs="Lucida Sans"/>
+          <w:b w:val="false"/>
+          <w:bCs w:val="false"/>
+          <w:color w:val="auto"/>
+          <w:kern w:val="2"/>
+          <w:sz w:val="24"/>
+          <w:szCs w:val="24"/>
+          <w:lang w:val="pt-BR" w:eastAsia="zh-CN" w:bidi="hi-IN"/>
+        </w:rPr>
+      </w:pPr>
+      <w:r>
+        <w:rPr>
+          <w:rFonts w:eastAsia="NSimSun" w:cs="Lucida Sans"/>
+          <w:b w:val="false"/>
+          <w:bCs w:val="false"/>
+          <w:color w:val="auto"/>
+          <w:kern w:val="2"/>
+          <w:sz w:val="24"/>
+          <w:szCs w:val="24"/>
+          <w:lang w:val="pt-BR" w:eastAsia="zh-CN" w:bidi="hi-IN"/>
+        </w:rPr>
+        <w:drawing>
+          <wp:inline distT="0" distB="0" distL="0" distR="0">
+            <wp:extent cx="5062855" cy="3903345"/>
+            <wp:effectExtent l="0" t="0" r="0" b="0"/>
+            <wp:docPr id="13" name="Figura13"/>
+            <wp:cNvGraphicFramePr>
+              <a:graphicFrameLocks xmlns:a="http://schemas.openxmlformats.org/drawingml/2006/main" noChangeAspect="1"/>
+            </wp:cNvGraphicFramePr>
+            <a:graphic xmlns:a="http://schemas.openxmlformats.org/drawingml/2006/main">
+              <a:graphicData uri="http://schemas.openxmlformats.org/drawingml/2006/picture">
+                <pic:pic xmlns:pic="http://schemas.openxmlformats.org/drawingml/2006/picture">
+                  <pic:nvPicPr>
+                    <pic:cNvPr id="13" name="Figura13"/>
+                    <pic:cNvPicPr>
+                      <a:picLocks noChangeAspect="1" noChangeArrowheads="1"/>
+                    </pic:cNvPicPr>
+                  </pic:nvPicPr>
+                  <pic:blipFill>
+                    <a:blip r:embed="rId55"/>
+                    <a:stretch>
+                      <a:fillRect/>
+                    </a:stretch>
+                  </pic:blipFill>
+                  <pic:spPr bwMode="auto">
+                    <a:xfrm>
+                      <a:off x="0" y="0"/>
+                      <a:ext cx="5062855" cy="3903345"/>
+                    </a:xfrm>
+                    <a:prstGeom prst="rect">
+                      <a:avLst/>
+                    </a:prstGeom>
+                    <a:noFill/>
+                  </pic:spPr>
+                </pic:pic>
+              </a:graphicData>
+            </a:graphic>
+          </wp:inline>
+        </w:drawing>
+      </w:r>
+    </w:p>
+    <w:p>
+      <w:pPr>
+        <w:pStyle w:val="BodyText"/>
+        <w:widowControl/>
+        <w:numPr>
+          <w:ilvl w:val="0"/>
+          <w:numId w:val="13"/>
+        </w:numPr>
+        <w:suppressAutoHyphens w:val="true"/>
+        <w:bidi w:val="0"/>
+        <w:spacing w:lineRule="auto" w:line="240" w:before="0" w:after="113"/>
+        <w:jc w:val="start"/>
+        <w:rPr>
+          <w:rFonts w:ascii="Liberation Serif" w:hAnsi="Liberation Serif" w:eastAsia="NSimSun" w:cs="Lucida Sans"/>
+          <w:b w:val="false"/>
+          <w:bCs w:val="false"/>
+          <w:color w:val="auto"/>
+          <w:kern w:val="2"/>
+          <w:sz w:val="24"/>
+          <w:szCs w:val="24"/>
+          <w:lang w:val="pt-BR" w:eastAsia="zh-CN" w:bidi="hi-IN"/>
+        </w:rPr>
+      </w:pPr>
+      <w:r>
+        <w:rPr>
+          <w:rFonts w:eastAsia="NSimSun" w:cs="Lucida Sans"/>
+          <w:b w:val="false"/>
+          <w:bCs w:val="false"/>
+          <w:color w:val="auto"/>
+          <w:kern w:val="2"/>
+          <w:sz w:val="24"/>
+          <w:szCs w:val="24"/>
+          <w:lang w:val="pt-BR" w:eastAsia="zh-CN" w:bidi="hi-IN"/>
         </w:rPr>
       </w:r>
     </w:p>
@@ -11324,6 +11914,143 @@
     </w:lvl>
   </w:abstractNum>
   <w:abstractNum w:abstractNumId="13">
+    <w:lvl w:ilvl="0">
+      <w:start w:val="1"/>
+      <w:numFmt w:val="bullet"/>
+      <w:lvlText w:val=""/>
+      <w:lvlJc w:val="start"/>
+      <w:pPr>
+        <w:tabs>
+          <w:tab w:val="num" w:pos="720"/>
+        </w:tabs>
+        <w:ind w:start="720" w:hanging="360"/>
+      </w:pPr>
+      <w:rPr>
+        <w:rFonts w:ascii="Symbol" w:hAnsi="Symbol" w:cs="Symbol" w:hint="default"/>
+      </w:rPr>
+    </w:lvl>
+    <w:lvl w:ilvl="1">
+      <w:start w:val="1"/>
+      <w:numFmt w:val="bullet"/>
+      <w:lvlText w:val="◦"/>
+      <w:lvlJc w:val="start"/>
+      <w:pPr>
+        <w:tabs>
+          <w:tab w:val="num" w:pos="1080"/>
+        </w:tabs>
+        <w:ind w:start="1080" w:hanging="360"/>
+      </w:pPr>
+      <w:rPr>
+        <w:rFonts w:ascii="OpenSymbol" w:hAnsi="OpenSymbol" w:cs="OpenSymbol" w:hint="default"/>
+      </w:rPr>
+    </w:lvl>
+    <w:lvl w:ilvl="2">
+      <w:start w:val="1"/>
+      <w:numFmt w:val="bullet"/>
+      <w:lvlText w:val="▪"/>
+      <w:lvlJc w:val="start"/>
+      <w:pPr>
+        <w:tabs>
+          <w:tab w:val="num" w:pos="1440"/>
+        </w:tabs>
+        <w:ind w:start="1440" w:hanging="360"/>
+      </w:pPr>
+      <w:rPr>
+        <w:rFonts w:ascii="OpenSymbol" w:hAnsi="OpenSymbol" w:cs="OpenSymbol" w:hint="default"/>
+      </w:rPr>
+    </w:lvl>
+    <w:lvl w:ilvl="3">
+      <w:start w:val="1"/>
+      <w:numFmt w:val="bullet"/>
+      <w:lvlText w:val=""/>
+      <w:lvlJc w:val="start"/>
+      <w:pPr>
+        <w:tabs>
+          <w:tab w:val="num" w:pos="1800"/>
+        </w:tabs>
+        <w:ind w:start="1800" w:hanging="360"/>
+      </w:pPr>
+      <w:rPr>
+        <w:rFonts w:ascii="Symbol" w:hAnsi="Symbol" w:cs="Symbol" w:hint="default"/>
+      </w:rPr>
+    </w:lvl>
+    <w:lvl w:ilvl="4">
+      <w:start w:val="1"/>
+      <w:numFmt w:val="bullet"/>
+      <w:lvlText w:val="◦"/>
+      <w:lvlJc w:val="start"/>
+      <w:pPr>
+        <w:tabs>
+          <w:tab w:val="num" w:pos="2160"/>
+        </w:tabs>
+        <w:ind w:start="2160" w:hanging="360"/>
+      </w:pPr>
+      <w:rPr>
+        <w:rFonts w:ascii="OpenSymbol" w:hAnsi="OpenSymbol" w:cs="OpenSymbol" w:hint="default"/>
+      </w:rPr>
+    </w:lvl>
+    <w:lvl w:ilvl="5">
+      <w:start w:val="1"/>
+      <w:numFmt w:val="bullet"/>
+      <w:lvlText w:val="▪"/>
+      <w:lvlJc w:val="start"/>
+      <w:pPr>
+        <w:tabs>
+          <w:tab w:val="num" w:pos="2520"/>
+        </w:tabs>
+        <w:ind w:start="2520" w:hanging="360"/>
+      </w:pPr>
+      <w:rPr>
+        <w:rFonts w:ascii="OpenSymbol" w:hAnsi="OpenSymbol" w:cs="OpenSymbol" w:hint="default"/>
+      </w:rPr>
+    </w:lvl>
+    <w:lvl w:ilvl="6">
+      <w:start w:val="1"/>
+      <w:numFmt w:val="bullet"/>
+      <w:lvlText w:val=""/>
+      <w:lvlJc w:val="start"/>
+      <w:pPr>
+        <w:tabs>
+          <w:tab w:val="num" w:pos="2880"/>
+        </w:tabs>
+        <w:ind w:start="2880" w:hanging="360"/>
+      </w:pPr>
+      <w:rPr>
+        <w:rFonts w:ascii="Symbol" w:hAnsi="Symbol" w:cs="Symbol" w:hint="default"/>
+      </w:rPr>
+    </w:lvl>
+    <w:lvl w:ilvl="7">
+      <w:start w:val="1"/>
+      <w:numFmt w:val="bullet"/>
+      <w:lvlText w:val="◦"/>
+      <w:lvlJc w:val="start"/>
+      <w:pPr>
+        <w:tabs>
+          <w:tab w:val="num" w:pos="3240"/>
+        </w:tabs>
+        <w:ind w:start="3240" w:hanging="360"/>
+      </w:pPr>
+      <w:rPr>
+        <w:rFonts w:ascii="OpenSymbol" w:hAnsi="OpenSymbol" w:cs="OpenSymbol" w:hint="default"/>
+      </w:rPr>
+    </w:lvl>
+    <w:lvl w:ilvl="8">
+      <w:start w:val="1"/>
+      <w:numFmt w:val="bullet"/>
+      <w:lvlText w:val="▪"/>
+      <w:lvlJc w:val="start"/>
+      <w:pPr>
+        <w:tabs>
+          <w:tab w:val="num" w:pos="3600"/>
+        </w:tabs>
+        <w:ind w:start="3600" w:hanging="360"/>
+      </w:pPr>
+      <w:rPr>
+        <w:rFonts w:ascii="OpenSymbol" w:hAnsi="OpenSymbol" w:cs="OpenSymbol" w:hint="default"/>
+      </w:rPr>
+    </w:lvl>
+  </w:abstractNum>
+  <w:abstractNum w:abstractNumId="14">
     <w:lvl w:ilvl="0">
       <w:start w:val="1"/>
       <w:numFmt w:val="none"/>
@@ -11480,6 +12207,9 @@
   </w:num>
   <w:num w:numId="13">
     <w:abstractNumId w:val="13"/>
+  </w:num>
+  <w:num w:numId="14">
+    <w:abstractNumId w:val="14"/>
   </w:num>
 </w:numbering>
 </file>
@@ -11636,6 +12366,13 @@
     <w:rPr>
       <w:i/>
       <w:iCs/>
+    </w:rPr>
+  </w:style>
+  <w:style w:type="character" w:styleId="Marcadores">
+    <w:name w:val="Marcadores"/>
+    <w:qFormat/>
+    <w:rPr>
+      <w:rFonts w:ascii="OpenSymbol" w:hAnsi="OpenSymbol" w:eastAsia="OpenSymbol" w:cs="OpenSymbol"/>
     </w:rPr>
   </w:style>
   <w:style w:type="paragraph" w:styleId="Ttulo">

</xml_diff>

<commit_message>
Atualizando arquivo de anotações das aulas.
</commit_message>
<xml_diff>
--- a/Imersao_Python_Jan2026.docx
+++ b/Imersao_Python_Jan2026.docx
@@ -9982,6 +9982,20 @@
         </w:rPr>
         <w:t xml:space="preserve">Criar conta gratuita no </w:t>
       </w:r>
+      <w:r>
+        <w:rPr>
+          <w:b w:val="false"/>
+          <w:bCs w:val="false"/>
+        </w:rPr>
+        <w:t>Streamlit Cloud –</w:t>
+      </w:r>
+      <w:r>
+        <w:rPr>
+          <w:b w:val="false"/>
+          <w:bCs w:val="false"/>
+        </w:rPr>
+        <w:t xml:space="preserve"> </w:t>
+      </w:r>
       <w:hyperlink r:id="rId53">
         <w:r>
           <w:rPr>
@@ -10180,7 +10194,7 @@
         </w:rPr>
         <w:drawing>
           <wp:inline distT="0" distB="0" distL="0" distR="0">
-            <wp:extent cx="5062855" cy="3903345"/>
+            <wp:extent cx="6120130" cy="3244215"/>
             <wp:effectExtent l="0" t="0" r="0" b="0"/>
             <wp:docPr id="13" name="Figura13"/>
             <wp:cNvGraphicFramePr>
@@ -10204,7 +10218,7 @@
                   <pic:spPr bwMode="auto">
                     <a:xfrm>
                       <a:off x="0" y="0"/>
-                      <a:ext cx="5062855" cy="3903345"/>
+                      <a:ext cx="6120130" cy="3244215"/>
                     </a:xfrm>
                     <a:prstGeom prst="rect">
                       <a:avLst/>
@@ -10217,6 +10231,19 @@
           </wp:inline>
         </w:drawing>
       </w:r>
+      <w:r>
+        <w:rPr>
+          <w:rFonts w:eastAsia="NSimSun" w:cs="Lucida Sans"/>
+          <w:b w:val="false"/>
+          <w:bCs w:val="false"/>
+          <w:color w:val="auto"/>
+          <w:kern w:val="2"/>
+          <w:sz w:val="24"/>
+          <w:szCs w:val="24"/>
+          <w:lang w:val="pt-BR" w:eastAsia="zh-CN" w:bidi="hi-IN"/>
+        </w:rPr>
+        <w:br/>
+      </w:r>
     </w:p>
     <w:p>
       <w:pPr>
@@ -10252,6 +10279,716 @@
           <w:szCs w:val="24"/>
           <w:lang w:val="pt-BR" w:eastAsia="zh-CN" w:bidi="hi-IN"/>
         </w:rPr>
+        <w:t>Preencher as informações sobre o repositório e domínio desejado para o streamlit app – deixamos como “</w:t>
+      </w:r>
+      <w:hyperlink r:id="rId56">
+        <w:r>
+          <w:rPr>
+            <w:rStyle w:val="Hyperlink"/>
+            <w:rFonts w:eastAsia="NSimSun" w:cs="Lucida Sans"/>
+            <w:b/>
+            <w:bCs/>
+            <w:color w:val="0616CB"/>
+            <w:kern w:val="2"/>
+            <w:sz w:val="24"/>
+            <w:szCs w:val="24"/>
+            <w:lang w:val="pt-BR" w:eastAsia="zh-CN" w:bidi="hi-IN"/>
+          </w:rPr>
+          <w:t>https://imersao-python-alura-jan2026-dashboard.streamlit.app/</w:t>
+        </w:r>
+      </w:hyperlink>
+      <w:r>
+        <w:rPr>
+          <w:rFonts w:eastAsia="NSimSun" w:cs="Lucida Sans"/>
+          <w:b w:val="false"/>
+          <w:bCs w:val="false"/>
+          <w:color w:val="auto"/>
+          <w:kern w:val="2"/>
+          <w:sz w:val="24"/>
+          <w:szCs w:val="24"/>
+          <w:lang w:val="pt-BR" w:eastAsia="zh-CN" w:bidi="hi-IN"/>
+        </w:rPr>
+        <w:t>”.</w:t>
+      </w:r>
+    </w:p>
+    <w:p>
+      <w:pPr>
+        <w:pStyle w:val="BodyText"/>
+        <w:widowControl/>
+        <w:suppressAutoHyphens w:val="true"/>
+        <w:bidi w:val="0"/>
+        <w:spacing w:lineRule="auto" w:line="240" w:before="0" w:after="113"/>
+        <w:jc w:val="center"/>
+        <w:rPr>
+          <w:rFonts w:ascii="Liberation Serif" w:hAnsi="Liberation Serif" w:eastAsia="NSimSun" w:cs="Lucida Sans"/>
+          <w:b w:val="false"/>
+          <w:bCs w:val="false"/>
+          <w:color w:val="auto"/>
+          <w:kern w:val="2"/>
+          <w:sz w:val="24"/>
+          <w:szCs w:val="24"/>
+          <w:lang w:val="pt-BR" w:eastAsia="zh-CN" w:bidi="hi-IN"/>
+        </w:rPr>
+      </w:pPr>
+      <w:r>
+        <w:rPr>
+          <w:rFonts w:eastAsia="NSimSun" w:cs="Lucida Sans"/>
+          <w:b w:val="false"/>
+          <w:bCs w:val="false"/>
+          <w:color w:val="auto"/>
+          <w:kern w:val="2"/>
+          <w:sz w:val="24"/>
+          <w:szCs w:val="24"/>
+          <w:lang w:val="pt-BR" w:eastAsia="zh-CN" w:bidi="hi-IN"/>
+        </w:rPr>
+        <w:drawing>
+          <wp:inline distT="0" distB="0" distL="0" distR="0">
+            <wp:extent cx="5784215" cy="4826000"/>
+            <wp:effectExtent l="0" t="0" r="0" b="0"/>
+            <wp:docPr id="14" name="Figura14"/>
+            <wp:cNvGraphicFramePr>
+              <a:graphicFrameLocks xmlns:a="http://schemas.openxmlformats.org/drawingml/2006/main" noChangeAspect="1"/>
+            </wp:cNvGraphicFramePr>
+            <a:graphic xmlns:a="http://schemas.openxmlformats.org/drawingml/2006/main">
+              <a:graphicData uri="http://schemas.openxmlformats.org/drawingml/2006/picture">
+                <pic:pic xmlns:pic="http://schemas.openxmlformats.org/drawingml/2006/picture">
+                  <pic:nvPicPr>
+                    <pic:cNvPr id="14" name="Figura14"/>
+                    <pic:cNvPicPr>
+                      <a:picLocks noChangeAspect="1" noChangeArrowheads="1"/>
+                    </pic:cNvPicPr>
+                  </pic:nvPicPr>
+                  <pic:blipFill>
+                    <a:blip r:embed="rId57"/>
+                    <a:stretch>
+                      <a:fillRect/>
+                    </a:stretch>
+                  </pic:blipFill>
+                  <pic:spPr bwMode="auto">
+                    <a:xfrm>
+                      <a:off x="0" y="0"/>
+                      <a:ext cx="5784215" cy="4826000"/>
+                    </a:xfrm>
+                    <a:prstGeom prst="rect">
+                      <a:avLst/>
+                    </a:prstGeom>
+                    <a:noFill/>
+                  </pic:spPr>
+                </pic:pic>
+              </a:graphicData>
+            </a:graphic>
+          </wp:inline>
+        </w:drawing>
+      </w:r>
+    </w:p>
+    <w:p>
+      <w:pPr>
+        <w:pStyle w:val="BodyText"/>
+        <w:widowControl/>
+        <w:numPr>
+          <w:ilvl w:val="0"/>
+          <w:numId w:val="13"/>
+        </w:numPr>
+        <w:suppressAutoHyphens w:val="true"/>
+        <w:bidi w:val="0"/>
+        <w:spacing w:lineRule="auto" w:line="240" w:before="0" w:after="113"/>
+        <w:jc w:val="start"/>
+        <w:rPr>
+          <w:rFonts w:ascii="Liberation Serif" w:hAnsi="Liberation Serif" w:eastAsia="NSimSun" w:cs="Lucida Sans"/>
+          <w:b w:val="false"/>
+          <w:bCs w:val="false"/>
+          <w:color w:val="auto"/>
+          <w:kern w:val="2"/>
+          <w:sz w:val="24"/>
+          <w:szCs w:val="24"/>
+          <w:lang w:val="pt-BR" w:eastAsia="zh-CN" w:bidi="hi-IN"/>
+        </w:rPr>
+      </w:pPr>
+      <w:r>
+        <w:rPr>
+          <w:rFonts w:eastAsia="NSimSun" w:cs="Lucida Sans"/>
+          <w:b w:val="false"/>
+          <w:bCs w:val="false"/>
+          <w:color w:val="auto"/>
+          <w:kern w:val="2"/>
+          <w:sz w:val="24"/>
+          <w:szCs w:val="24"/>
+          <w:lang w:val="pt-BR" w:eastAsia="zh-CN" w:bidi="hi-IN"/>
+        </w:rPr>
+        <w:t xml:space="preserve">Inicialmene retornou erro por não encontrar o </w:t>
+      </w:r>
+      <w:r>
+        <w:rPr>
+          <w:rFonts w:eastAsia="NSimSun" w:cs="Lucida Sans"/>
+          <w:b w:val="false"/>
+          <w:bCs w:val="false"/>
+          <w:color w:val="auto"/>
+          <w:kern w:val="2"/>
+          <w:sz w:val="24"/>
+          <w:szCs w:val="24"/>
+          <w:lang w:val="pt-BR" w:eastAsia="zh-CN" w:bidi="hi-IN"/>
+        </w:rPr>
+        <w:t>dataset</w:t>
+      </w:r>
+      <w:r>
+        <w:rPr>
+          <w:rFonts w:eastAsia="NSimSun" w:cs="Lucida Sans"/>
+          <w:b w:val="false"/>
+          <w:bCs w:val="false"/>
+          <w:color w:val="auto"/>
+          <w:kern w:val="2"/>
+          <w:sz w:val="24"/>
+          <w:szCs w:val="24"/>
+          <w:lang w:val="pt-BR" w:eastAsia="zh-CN" w:bidi="hi-IN"/>
+        </w:rPr>
+        <w:t xml:space="preserve"> “dados-imersao-final.csv” </w:t>
+      </w:r>
+      <w:r>
+        <w:rPr>
+          <w:rFonts w:eastAsia="NSimSun" w:cs="Lucida Sans"/>
+          <w:b w:val="false"/>
+          <w:bCs w:val="false"/>
+          <w:color w:val="auto"/>
+          <w:kern w:val="2"/>
+          <w:sz w:val="24"/>
+          <w:szCs w:val="24"/>
+          <w:lang w:val="pt-BR" w:eastAsia="zh-CN" w:bidi="hi-IN"/>
+        </w:rPr>
+        <w:t xml:space="preserve">que precisa ser carregado, pois o Streamlit Cloud sempre procura arquivos dentro da raiz do repositório Github, ao invés de buscar na raiz do app, como fazem o Vscode e o Streamlit local. </w:t>
+      </w:r>
+      <w:r>
+        <w:rPr>
+          <w:rFonts w:eastAsia="NSimSun" w:cs="Lucida Sans"/>
+          <w:b/>
+          <w:bCs/>
+          <w:color w:val="auto"/>
+          <w:kern w:val="2"/>
+          <w:sz w:val="24"/>
+          <w:szCs w:val="24"/>
+          <w:lang w:val="pt-BR" w:eastAsia="zh-CN" w:bidi="hi-IN"/>
+        </w:rPr>
+        <w:t>Precisamos então incluir no arquivo .py o ajuste do path de chamada de arquivos para o mesmo de chamada do app</w:t>
+      </w:r>
+      <w:r>
+        <w:rPr>
+          <w:rFonts w:eastAsia="NSimSun" w:cs="Lucida Sans"/>
+          <w:b w:val="false"/>
+          <w:bCs w:val="false"/>
+          <w:color w:val="auto"/>
+          <w:kern w:val="2"/>
+          <w:sz w:val="24"/>
+          <w:szCs w:val="24"/>
+          <w:lang w:val="pt-BR" w:eastAsia="zh-CN" w:bidi="hi-IN"/>
+        </w:rPr>
+        <w:t>.</w:t>
+      </w:r>
+    </w:p>
+    <w:p>
+      <w:pPr>
+        <w:pStyle w:val="Normal"/>
+        <w:spacing w:before="0" w:after="0"/>
+        <w:ind w:hanging="0" w:start="709"/>
+        <w:rPr>
+          <w:rFonts w:ascii="Courier New" w:hAnsi="Courier New"/>
+          <w:b w:val="false"/>
+          <w:bCs w:val="false"/>
+          <w:sz w:val="22"/>
+          <w:szCs w:val="22"/>
+        </w:rPr>
+      </w:pPr>
+      <w:r>
+        <w:rPr>
+          <w:rFonts w:ascii="Courier New" w:hAnsi="Courier New"/>
+          <w:b w:val="false"/>
+          <w:bCs w:val="false"/>
+          <w:sz w:val="22"/>
+          <w:szCs w:val="22"/>
+        </w:rPr>
+        <w:t>import os</w:t>
+      </w:r>
+    </w:p>
+    <w:p>
+      <w:pPr>
+        <w:pStyle w:val="Normal"/>
+        <w:spacing w:before="0" w:after="0"/>
+        <w:ind w:hanging="0" w:start="709"/>
+        <w:rPr>
+          <w:rFonts w:ascii="Courier New" w:hAnsi="Courier New"/>
+          <w:b w:val="false"/>
+          <w:bCs w:val="false"/>
+          <w:sz w:val="22"/>
+          <w:szCs w:val="22"/>
+        </w:rPr>
+      </w:pPr>
+      <w:r>
+        <w:rPr>
+          <w:rFonts w:ascii="Courier New" w:hAnsi="Courier New"/>
+          <w:b w:val="false"/>
+          <w:bCs w:val="false"/>
+          <w:sz w:val="22"/>
+          <w:szCs w:val="22"/>
+        </w:rPr>
+      </w:r>
+    </w:p>
+    <w:p>
+      <w:pPr>
+        <w:pStyle w:val="Normal"/>
+        <w:rPr>
+          <w:rFonts w:ascii="Courier New" w:hAnsi="Courier New"/>
+          <w:b/>
+          <w:bCs/>
+          <w:color w:val="158466"/>
+          <w:sz w:val="22"/>
+          <w:szCs w:val="22"/>
+        </w:rPr>
+      </w:pPr>
+      <w:r>
+        <w:rPr>
+          <w:rFonts w:ascii="Courier New" w:hAnsi="Courier New"/>
+          <w:b/>
+          <w:bCs/>
+          <w:color w:val="158466"/>
+          <w:sz w:val="22"/>
+          <w:szCs w:val="22"/>
+        </w:rPr>
+        <w:tab/>
+        <w:t># Ajustar path de busca d</w:t>
+      </w:r>
+      <w:r>
+        <w:rPr>
+          <w:rFonts w:ascii="Courier New" w:hAnsi="Courier New"/>
+          <w:b/>
+          <w:bCs/>
+          <w:color w:val="158466"/>
+          <w:sz w:val="22"/>
+          <w:szCs w:val="22"/>
+        </w:rPr>
+        <w:t xml:space="preserve">os </w:t>
+      </w:r>
+      <w:r>
+        <w:rPr>
+          <w:rFonts w:ascii="Courier New" w:hAnsi="Courier New"/>
+          <w:b/>
+          <w:bCs/>
+          <w:color w:val="158466"/>
+          <w:sz w:val="22"/>
+          <w:szCs w:val="22"/>
+        </w:rPr>
+        <w:t>arquivos relacionados ao dashboard</w:t>
+      </w:r>
+    </w:p>
+    <w:p>
+      <w:pPr>
+        <w:pStyle w:val="Normal"/>
+        <w:spacing w:before="0" w:after="0"/>
+        <w:ind w:hanging="0" w:start="709"/>
+        <w:rPr>
+          <w:rFonts w:ascii="Courier New" w:hAnsi="Courier New"/>
+          <w:b w:val="false"/>
+          <w:bCs w:val="false"/>
+          <w:sz w:val="22"/>
+          <w:szCs w:val="22"/>
+        </w:rPr>
+      </w:pPr>
+      <w:r>
+        <w:rPr>
+          <w:rFonts w:ascii="Courier New" w:hAnsi="Courier New"/>
+          <w:b w:val="false"/>
+          <w:bCs w:val="false"/>
+          <w:sz w:val="22"/>
+          <w:szCs w:val="22"/>
+        </w:rPr>
+        <w:t>try:</w:t>
+      </w:r>
+    </w:p>
+    <w:p>
+      <w:pPr>
+        <w:pStyle w:val="Normal"/>
+        <w:spacing w:before="0" w:after="0"/>
+        <w:ind w:hanging="0" w:start="709"/>
+        <w:rPr/>
+      </w:pPr>
+      <w:r>
+        <w:rPr>
+          <w:rFonts w:ascii="Courier New" w:hAnsi="Courier New"/>
+          <w:b w:val="false"/>
+          <w:bCs w:val="false"/>
+          <w:sz w:val="22"/>
+          <w:szCs w:val="22"/>
+        </w:rPr>
+        <w:t xml:space="preserve">    </w:t>
+      </w:r>
+      <w:r>
+        <w:rPr>
+          <w:rFonts w:eastAsia="NSimSun" w:cs="Lucida Sans" w:ascii="Courier New" w:hAnsi="Courier New"/>
+          <w:b/>
+          <w:bCs/>
+          <w:color w:val="158466"/>
+          <w:kern w:val="2"/>
+          <w:sz w:val="22"/>
+          <w:szCs w:val="22"/>
+          <w:lang w:val="pt-BR" w:eastAsia="zh-CN" w:bidi="hi-IN"/>
+        </w:rPr>
+        <w:t># Tenta usar o __file__ (funciona no VS Code / Streamlit)</w:t>
+      </w:r>
+    </w:p>
+    <w:p>
+      <w:pPr>
+        <w:pStyle w:val="Normal"/>
+        <w:spacing w:before="0" w:after="0"/>
+        <w:ind w:hanging="0" w:start="709"/>
+        <w:rPr>
+          <w:rFonts w:ascii="Courier New" w:hAnsi="Courier New"/>
+          <w:b w:val="false"/>
+          <w:bCs w:val="false"/>
+          <w:sz w:val="22"/>
+          <w:szCs w:val="22"/>
+        </w:rPr>
+      </w:pPr>
+      <w:r>
+        <w:rPr>
+          <w:rFonts w:ascii="Courier New" w:hAnsi="Courier New"/>
+          <w:b w:val="false"/>
+          <w:bCs w:val="false"/>
+          <w:sz w:val="22"/>
+          <w:szCs w:val="22"/>
+        </w:rPr>
+        <w:t xml:space="preserve">    </w:t>
+      </w:r>
+      <w:r>
+        <w:rPr>
+          <w:rFonts w:ascii="Courier New" w:hAnsi="Courier New"/>
+          <w:b w:val="false"/>
+          <w:bCs w:val="false"/>
+          <w:sz w:val="22"/>
+          <w:szCs w:val="22"/>
+        </w:rPr>
+        <w:t>path_app = os.path.dirname(os.path.abspath(__file__))</w:t>
+      </w:r>
+    </w:p>
+    <w:p>
+      <w:pPr>
+        <w:pStyle w:val="Normal"/>
+        <w:spacing w:before="0" w:after="0"/>
+        <w:ind w:hanging="0" w:start="709"/>
+        <w:rPr>
+          <w:rFonts w:ascii="Courier New" w:hAnsi="Courier New"/>
+          <w:b w:val="false"/>
+          <w:bCs w:val="false"/>
+          <w:sz w:val="22"/>
+          <w:szCs w:val="22"/>
+        </w:rPr>
+      </w:pPr>
+      <w:r>
+        <w:rPr>
+          <w:rFonts w:ascii="Courier New" w:hAnsi="Courier New"/>
+          <w:b w:val="false"/>
+          <w:bCs w:val="false"/>
+          <w:sz w:val="22"/>
+          <w:szCs w:val="22"/>
+        </w:rPr>
+        <w:t>except NameError:</w:t>
+      </w:r>
+    </w:p>
+    <w:p>
+      <w:pPr>
+        <w:pStyle w:val="Normal"/>
+        <w:spacing w:before="0" w:after="0"/>
+        <w:ind w:hanging="0" w:start="709"/>
+        <w:rPr/>
+      </w:pPr>
+      <w:r>
+        <w:rPr>
+          <w:rFonts w:ascii="Courier New" w:hAnsi="Courier New"/>
+          <w:b w:val="false"/>
+          <w:bCs w:val="false"/>
+          <w:sz w:val="22"/>
+          <w:szCs w:val="22"/>
+        </w:rPr>
+        <w:t xml:space="preserve">    </w:t>
+      </w:r>
+      <w:r>
+        <w:rPr>
+          <w:rFonts w:eastAsia="NSimSun" w:cs="Lucida Sans" w:ascii="Courier New" w:hAnsi="Courier New"/>
+          <w:b/>
+          <w:bCs/>
+          <w:color w:val="158466"/>
+          <w:kern w:val="2"/>
+          <w:sz w:val="22"/>
+          <w:szCs w:val="22"/>
+          <w:lang w:val="pt-BR" w:eastAsia="zh-CN" w:bidi="hi-IN"/>
+        </w:rPr>
+        <w:t># Se der erro, usa o diretório atual (funciona no Colab)</w:t>
+      </w:r>
+    </w:p>
+    <w:p>
+      <w:pPr>
+        <w:pStyle w:val="Normal"/>
+        <w:spacing w:before="0" w:after="0"/>
+        <w:ind w:hanging="0" w:start="709"/>
+        <w:rPr>
+          <w:rFonts w:ascii="Courier New" w:hAnsi="Courier New"/>
+          <w:b w:val="false"/>
+          <w:bCs w:val="false"/>
+          <w:sz w:val="22"/>
+          <w:szCs w:val="22"/>
+        </w:rPr>
+      </w:pPr>
+      <w:r>
+        <w:rPr>
+          <w:rFonts w:ascii="Courier New" w:hAnsi="Courier New"/>
+          <w:b w:val="false"/>
+          <w:bCs w:val="false"/>
+          <w:sz w:val="22"/>
+          <w:szCs w:val="22"/>
+        </w:rPr>
+        <w:t xml:space="preserve">    </w:t>
+      </w:r>
+      <w:r>
+        <w:rPr>
+          <w:rFonts w:ascii="Courier New" w:hAnsi="Courier New"/>
+          <w:b w:val="false"/>
+          <w:bCs w:val="false"/>
+          <w:sz w:val="22"/>
+          <w:szCs w:val="22"/>
+        </w:rPr>
+        <w:t>path_app = os.getcwd()</w:t>
+      </w:r>
+    </w:p>
+    <w:p>
+      <w:pPr>
+        <w:pStyle w:val="Normal"/>
+        <w:spacing w:before="0" w:after="0"/>
+        <w:ind w:hanging="0" w:start="709"/>
+        <w:rPr>
+          <w:rFonts w:ascii="Courier New" w:hAnsi="Courier New"/>
+          <w:b w:val="false"/>
+          <w:bCs w:val="false"/>
+          <w:sz w:val="22"/>
+          <w:szCs w:val="22"/>
+        </w:rPr>
+      </w:pPr>
+      <w:r>
+        <w:rPr>
+          <w:rFonts w:ascii="Courier New" w:hAnsi="Courier New"/>
+          <w:b w:val="false"/>
+          <w:bCs w:val="false"/>
+          <w:sz w:val="22"/>
+          <w:szCs w:val="22"/>
+        </w:rPr>
+      </w:r>
+    </w:p>
+    <w:p>
+      <w:pPr>
+        <w:pStyle w:val="Normal"/>
+        <w:rPr>
+          <w:rFonts w:ascii="Courier New" w:hAnsi="Courier New"/>
+          <w:b/>
+          <w:bCs/>
+          <w:color w:val="158466"/>
+          <w:sz w:val="22"/>
+          <w:szCs w:val="22"/>
+        </w:rPr>
+      </w:pPr>
+      <w:r>
+        <w:rPr>
+          <w:rFonts w:ascii="Courier New" w:hAnsi="Courier New"/>
+          <w:b/>
+          <w:bCs/>
+          <w:color w:val="158466"/>
+          <w:sz w:val="22"/>
+          <w:szCs w:val="22"/>
+        </w:rPr>
+        <w:tab/>
+        <w:t># Carregar o dataset do path exato</w:t>
+      </w:r>
+    </w:p>
+    <w:p>
+      <w:pPr>
+        <w:pStyle w:val="Normal"/>
+        <w:spacing w:before="0" w:after="0"/>
+        <w:ind w:hanging="0" w:start="709"/>
+        <w:rPr>
+          <w:rFonts w:ascii="Courier New" w:hAnsi="Courier New"/>
+          <w:b w:val="false"/>
+          <w:bCs w:val="false"/>
+          <w:sz w:val="22"/>
+          <w:szCs w:val="22"/>
+        </w:rPr>
+      </w:pPr>
+      <w:r>
+        <w:rPr>
+          <w:rFonts w:ascii="Courier New" w:hAnsi="Courier New"/>
+          <w:b w:val="false"/>
+          <w:bCs w:val="false"/>
+          <w:sz w:val="22"/>
+          <w:szCs w:val="22"/>
+        </w:rPr>
+        <w:t>caminho_arquivo = os.path.join(path_app, 'dados-imersao-final.csv')</w:t>
+      </w:r>
+    </w:p>
+    <w:p>
+      <w:pPr>
+        <w:pStyle w:val="Normal"/>
+        <w:spacing w:before="0" w:after="0"/>
+        <w:ind w:hanging="0" w:start="709"/>
+        <w:rPr>
+          <w:rFonts w:ascii="Courier New" w:hAnsi="Courier New"/>
+          <w:b w:val="false"/>
+          <w:bCs w:val="false"/>
+          <w:sz w:val="22"/>
+          <w:szCs w:val="22"/>
+        </w:rPr>
+      </w:pPr>
+      <w:r>
+        <w:rPr>
+          <w:rFonts w:ascii="Courier New" w:hAnsi="Courier New"/>
+          <w:b w:val="false"/>
+          <w:bCs w:val="false"/>
+          <w:sz w:val="22"/>
+          <w:szCs w:val="22"/>
+        </w:rPr>
+        <w:t>df = pd.read_csv(caminho_arquivo)</w:t>
+      </w:r>
+    </w:p>
+    <w:p>
+      <w:pPr>
+        <w:pStyle w:val="BodyText"/>
+        <w:widowControl/>
+        <w:suppressAutoHyphens w:val="true"/>
+        <w:bidi w:val="0"/>
+        <w:spacing w:lineRule="auto" w:line="240" w:before="0" w:after="113"/>
+        <w:jc w:val="start"/>
+        <w:rPr>
+          <w:rFonts w:ascii="Liberation Serif" w:hAnsi="Liberation Serif" w:eastAsia="NSimSun" w:cs="Lucida Sans"/>
+          <w:b w:val="false"/>
+          <w:bCs w:val="false"/>
+          <w:color w:val="auto"/>
+          <w:kern w:val="2"/>
+          <w:sz w:val="24"/>
+          <w:szCs w:val="24"/>
+          <w:lang w:val="pt-BR" w:eastAsia="zh-CN" w:bidi="hi-IN"/>
+        </w:rPr>
+      </w:pPr>
+      <w:r>
+        <w:rPr>
+          <w:rFonts w:eastAsia="NSimSun" w:cs="Lucida Sans"/>
+          <w:b w:val="false"/>
+          <w:bCs w:val="false"/>
+          <w:color w:val="auto"/>
+          <w:kern w:val="2"/>
+          <w:sz w:val="24"/>
+          <w:szCs w:val="24"/>
+          <w:lang w:val="pt-BR" w:eastAsia="zh-CN" w:bidi="hi-IN"/>
+        </w:rPr>
+      </w:r>
+    </w:p>
+    <w:p>
+      <w:pPr>
+        <w:pStyle w:val="BodyText"/>
+        <w:widowControl/>
+        <w:numPr>
+          <w:ilvl w:val="0"/>
+          <w:numId w:val="14"/>
+        </w:numPr>
+        <w:suppressAutoHyphens w:val="true"/>
+        <w:bidi w:val="0"/>
+        <w:spacing w:lineRule="auto" w:line="240" w:before="0" w:after="113"/>
+        <w:jc w:val="start"/>
+        <w:rPr/>
+      </w:pPr>
+      <w:r>
+        <w:rPr/>
+        <w:t xml:space="preserve">Após salvar e atualizar no Github os arquivos, é necessário dar “Reboot” no app no Streamlit Cloud, para que ele carregue novamente os arquivos do Github. </w:t>
+      </w:r>
+    </w:p>
+    <w:p>
+      <w:pPr>
+        <w:pStyle w:val="BodyText"/>
+        <w:widowControl/>
+        <w:numPr>
+          <w:ilvl w:val="0"/>
+          <w:numId w:val="14"/>
+        </w:numPr>
+        <w:suppressAutoHyphens w:val="true"/>
+        <w:bidi w:val="0"/>
+        <w:spacing w:lineRule="auto" w:line="240" w:before="0" w:after="113"/>
+        <w:jc w:val="start"/>
+        <w:rPr/>
+      </w:pPr>
+      <w:r>
+        <w:rPr/>
+        <w:t xml:space="preserve">Agora está perfeito, assim como rodou localmente: </w:t>
+      </w:r>
+    </w:p>
+    <w:p>
+      <w:pPr>
+        <w:pStyle w:val="BodyText"/>
+        <w:widowControl/>
+        <w:suppressAutoHyphens w:val="true"/>
+        <w:bidi w:val="0"/>
+        <w:spacing w:lineRule="auto" w:line="240" w:before="0" w:after="113"/>
+        <w:jc w:val="start"/>
+        <w:rPr>
+          <w:rFonts w:ascii="Liberation Serif" w:hAnsi="Liberation Serif" w:eastAsia="NSimSun" w:cs="Lucida Sans"/>
+          <w:b w:val="false"/>
+          <w:bCs w:val="false"/>
+          <w:color w:val="auto"/>
+          <w:kern w:val="2"/>
+          <w:sz w:val="24"/>
+          <w:szCs w:val="24"/>
+          <w:lang w:val="pt-BR" w:eastAsia="zh-CN" w:bidi="hi-IN"/>
+        </w:rPr>
+      </w:pPr>
+      <w:r>
+        <w:rPr>
+          <w:rFonts w:eastAsia="NSimSun" w:cs="Lucida Sans"/>
+          <w:b w:val="false"/>
+          <w:bCs w:val="false"/>
+          <w:color w:val="auto"/>
+          <w:kern w:val="2"/>
+          <w:sz w:val="24"/>
+          <w:szCs w:val="24"/>
+          <w:lang w:val="pt-BR" w:eastAsia="zh-CN" w:bidi="hi-IN"/>
+        </w:rPr>
+        <w:drawing>
+          <wp:inline distT="0" distB="0" distL="0" distR="0">
+            <wp:extent cx="6120130" cy="3442335"/>
+            <wp:effectExtent l="0" t="0" r="0" b="0"/>
+            <wp:docPr id="15" name="Figura15"/>
+            <wp:cNvGraphicFramePr>
+              <a:graphicFrameLocks xmlns:a="http://schemas.openxmlformats.org/drawingml/2006/main" noChangeAspect="1"/>
+            </wp:cNvGraphicFramePr>
+            <a:graphic xmlns:a="http://schemas.openxmlformats.org/drawingml/2006/main">
+              <a:graphicData uri="http://schemas.openxmlformats.org/drawingml/2006/picture">
+                <pic:pic xmlns:pic="http://schemas.openxmlformats.org/drawingml/2006/picture">
+                  <pic:nvPicPr>
+                    <pic:cNvPr id="15" name="Figura15"/>
+                    <pic:cNvPicPr>
+                      <a:picLocks noChangeAspect="1" noChangeArrowheads="1"/>
+                    </pic:cNvPicPr>
+                  </pic:nvPicPr>
+                  <pic:blipFill>
+                    <a:blip r:embed="rId58"/>
+                    <a:stretch>
+                      <a:fillRect/>
+                    </a:stretch>
+                  </pic:blipFill>
+                  <pic:spPr bwMode="auto">
+                    <a:xfrm>
+                      <a:off x="0" y="0"/>
+                      <a:ext cx="6120130" cy="3442335"/>
+                    </a:xfrm>
+                    <a:prstGeom prst="rect">
+                      <a:avLst/>
+                    </a:prstGeom>
+                    <a:noFill/>
+                  </pic:spPr>
+                </pic:pic>
+              </a:graphicData>
+            </a:graphic>
+          </wp:inline>
+        </w:drawing>
       </w:r>
     </w:p>
     <w:sectPr>
@@ -12051,6 +12788,143 @@
     </w:lvl>
   </w:abstractNum>
   <w:abstractNum w:abstractNumId="14">
+    <w:lvl w:ilvl="0">
+      <w:start w:val="1"/>
+      <w:numFmt w:val="bullet"/>
+      <w:lvlText w:val=""/>
+      <w:lvlJc w:val="start"/>
+      <w:pPr>
+        <w:tabs>
+          <w:tab w:val="num" w:pos="720"/>
+        </w:tabs>
+        <w:ind w:start="720" w:hanging="360"/>
+      </w:pPr>
+      <w:rPr>
+        <w:rFonts w:ascii="Symbol" w:hAnsi="Symbol" w:cs="Symbol" w:hint="default"/>
+      </w:rPr>
+    </w:lvl>
+    <w:lvl w:ilvl="1">
+      <w:start w:val="1"/>
+      <w:numFmt w:val="bullet"/>
+      <w:lvlText w:val="◦"/>
+      <w:lvlJc w:val="start"/>
+      <w:pPr>
+        <w:tabs>
+          <w:tab w:val="num" w:pos="1080"/>
+        </w:tabs>
+        <w:ind w:start="1080" w:hanging="360"/>
+      </w:pPr>
+      <w:rPr>
+        <w:rFonts w:ascii="OpenSymbol" w:hAnsi="OpenSymbol" w:cs="OpenSymbol" w:hint="default"/>
+      </w:rPr>
+    </w:lvl>
+    <w:lvl w:ilvl="2">
+      <w:start w:val="1"/>
+      <w:numFmt w:val="bullet"/>
+      <w:lvlText w:val="▪"/>
+      <w:lvlJc w:val="start"/>
+      <w:pPr>
+        <w:tabs>
+          <w:tab w:val="num" w:pos="1440"/>
+        </w:tabs>
+        <w:ind w:start="1440" w:hanging="360"/>
+      </w:pPr>
+      <w:rPr>
+        <w:rFonts w:ascii="OpenSymbol" w:hAnsi="OpenSymbol" w:cs="OpenSymbol" w:hint="default"/>
+      </w:rPr>
+    </w:lvl>
+    <w:lvl w:ilvl="3">
+      <w:start w:val="1"/>
+      <w:numFmt w:val="bullet"/>
+      <w:lvlText w:val=""/>
+      <w:lvlJc w:val="start"/>
+      <w:pPr>
+        <w:tabs>
+          <w:tab w:val="num" w:pos="1800"/>
+        </w:tabs>
+        <w:ind w:start="1800" w:hanging="360"/>
+      </w:pPr>
+      <w:rPr>
+        <w:rFonts w:ascii="Symbol" w:hAnsi="Symbol" w:cs="Symbol" w:hint="default"/>
+      </w:rPr>
+    </w:lvl>
+    <w:lvl w:ilvl="4">
+      <w:start w:val="1"/>
+      <w:numFmt w:val="bullet"/>
+      <w:lvlText w:val="◦"/>
+      <w:lvlJc w:val="start"/>
+      <w:pPr>
+        <w:tabs>
+          <w:tab w:val="num" w:pos="2160"/>
+        </w:tabs>
+        <w:ind w:start="2160" w:hanging="360"/>
+      </w:pPr>
+      <w:rPr>
+        <w:rFonts w:ascii="OpenSymbol" w:hAnsi="OpenSymbol" w:cs="OpenSymbol" w:hint="default"/>
+      </w:rPr>
+    </w:lvl>
+    <w:lvl w:ilvl="5">
+      <w:start w:val="1"/>
+      <w:numFmt w:val="bullet"/>
+      <w:lvlText w:val="▪"/>
+      <w:lvlJc w:val="start"/>
+      <w:pPr>
+        <w:tabs>
+          <w:tab w:val="num" w:pos="2520"/>
+        </w:tabs>
+        <w:ind w:start="2520" w:hanging="360"/>
+      </w:pPr>
+      <w:rPr>
+        <w:rFonts w:ascii="OpenSymbol" w:hAnsi="OpenSymbol" w:cs="OpenSymbol" w:hint="default"/>
+      </w:rPr>
+    </w:lvl>
+    <w:lvl w:ilvl="6">
+      <w:start w:val="1"/>
+      <w:numFmt w:val="bullet"/>
+      <w:lvlText w:val=""/>
+      <w:lvlJc w:val="start"/>
+      <w:pPr>
+        <w:tabs>
+          <w:tab w:val="num" w:pos="2880"/>
+        </w:tabs>
+        <w:ind w:start="2880" w:hanging="360"/>
+      </w:pPr>
+      <w:rPr>
+        <w:rFonts w:ascii="Symbol" w:hAnsi="Symbol" w:cs="Symbol" w:hint="default"/>
+      </w:rPr>
+    </w:lvl>
+    <w:lvl w:ilvl="7">
+      <w:start w:val="1"/>
+      <w:numFmt w:val="bullet"/>
+      <w:lvlText w:val="◦"/>
+      <w:lvlJc w:val="start"/>
+      <w:pPr>
+        <w:tabs>
+          <w:tab w:val="num" w:pos="3240"/>
+        </w:tabs>
+        <w:ind w:start="3240" w:hanging="360"/>
+      </w:pPr>
+      <w:rPr>
+        <w:rFonts w:ascii="OpenSymbol" w:hAnsi="OpenSymbol" w:cs="OpenSymbol" w:hint="default"/>
+      </w:rPr>
+    </w:lvl>
+    <w:lvl w:ilvl="8">
+      <w:start w:val="1"/>
+      <w:numFmt w:val="bullet"/>
+      <w:lvlText w:val="▪"/>
+      <w:lvlJc w:val="start"/>
+      <w:pPr>
+        <w:tabs>
+          <w:tab w:val="num" w:pos="3600"/>
+        </w:tabs>
+        <w:ind w:start="3600" w:hanging="360"/>
+      </w:pPr>
+      <w:rPr>
+        <w:rFonts w:ascii="OpenSymbol" w:hAnsi="OpenSymbol" w:cs="OpenSymbol" w:hint="default"/>
+      </w:rPr>
+    </w:lvl>
+  </w:abstractNum>
+  <w:abstractNum w:abstractNumId="15">
     <w:lvl w:ilvl="0">
       <w:start w:val="1"/>
       <w:numFmt w:val="none"/>
@@ -12210,6 +13084,9 @@
   </w:num>
   <w:num w:numId="14">
     <w:abstractNumId w:val="14"/>
+  </w:num>
+  <w:num w:numId="15">
+    <w:abstractNumId w:val="15"/>
   </w:num>
 </w:numbering>
 </file>

</xml_diff>

<commit_message>
Finalizado arquivo de anotações das aulas.
</commit_message>
<xml_diff>
--- a/Imersao_Python_Jan2026.docx
+++ b/Imersao_Python_Jan2026.docx
@@ -1766,61 +1766,14 @@
           <w:sz w:val="22"/>
           <w:szCs w:val="22"/>
         </w:rPr>
-        <w:t>git add [</w:t>
-      </w:r>
-      <w:r>
-        <w:rPr>
-          <w:rFonts w:ascii="Courier New" w:hAnsi="Courier New"/>
-          <w:b w:val="false"/>
-          <w:bCs w:val="false"/>
-          <w:sz w:val="22"/>
-          <w:szCs w:val="22"/>
-        </w:rPr>
-        <w:t>arq</w:t>
-      </w:r>
-      <w:r>
-        <w:rPr>
-          <w:rFonts w:ascii="Courier New" w:hAnsi="Courier New"/>
-          <w:b w:val="false"/>
-          <w:bCs w:val="false"/>
-          <w:sz w:val="22"/>
-          <w:szCs w:val="22"/>
-        </w:rPr>
-        <w:t>uivo</w:t>
-      </w:r>
-      <w:r>
-        <w:rPr>
-          <w:rFonts w:ascii="Courier New" w:hAnsi="Courier New"/>
-          <w:b w:val="false"/>
-          <w:bCs w:val="false"/>
-          <w:sz w:val="22"/>
-          <w:szCs w:val="22"/>
-        </w:rPr>
-        <w:t>1 arquivo2 …</w:t>
-      </w:r>
-      <w:r>
-        <w:rPr>
-          <w:rFonts w:ascii="Courier New" w:hAnsi="Courier New"/>
-          <w:b w:val="false"/>
-          <w:bCs w:val="false"/>
-          <w:sz w:val="22"/>
-          <w:szCs w:val="22"/>
-        </w:rPr>
-        <w:t>]</w:t>
-      </w:r>
-      <w:r>
-        <w:rPr>
-          <w:b w:val="false"/>
-          <w:bCs w:val="false"/>
-        </w:rPr>
-        <w:t xml:space="preserve"> » preparar demais arquivos desejados, </w:t>
-      </w:r>
-      <w:r>
-        <w:rPr>
-          <w:b w:val="false"/>
-          <w:bCs w:val="false"/>
-        </w:rPr>
-        <w:t>ou</w:t>
+        <w:t>git add [arquivo1 arquivo2 …]</w:t>
+      </w:r>
+      <w:r>
+        <w:rPr>
+          <w:b w:val="false"/>
+          <w:bCs w:val="false"/>
+        </w:rPr>
+        <w:t xml:space="preserve"> » preparar demais arquivos desejados, ou</w:t>
       </w:r>
     </w:p>
     <w:p>
@@ -2085,14 +2038,7 @@
           <w:b w:val="false"/>
           <w:bCs w:val="false"/>
         </w:rPr>
-        <w:t xml:space="preserve">  » </w:t>
-      </w:r>
-      <w:r>
-        <w:rPr>
-          <w:b w:val="false"/>
-          <w:bCs w:val="false"/>
-        </w:rPr>
-        <w:t>remover arquivo ou pasta do traqueamento (controle de versão).</w:t>
+        <w:t xml:space="preserve">  » remover arquivo ou pasta do traqueamento (controle de versão).</w:t>
       </w:r>
     </w:p>
     <w:p>
@@ -2777,7 +2723,21 @@
           <w:b w:val="false"/>
           <w:bCs w:val="false"/>
         </w:rPr>
-        <w:t xml:space="preserve">- Palavra-chave da aula: </w:t>
+        <w:t xml:space="preserve">- </w:t>
+      </w:r>
+      <w:r>
+        <w:rPr>
+          <w:b w:val="false"/>
+          <w:bCs w:val="false"/>
+        </w:rPr>
+        <w:t>Senha da aula</w:t>
+      </w:r>
+      <w:r>
+        <w:rPr>
+          <w:b w:val="false"/>
+          <w:bCs w:val="false"/>
+        </w:rPr>
+        <w:t xml:space="preserve">: </w:t>
       </w:r>
       <w:r>
         <w:rPr>
@@ -3014,12 +2974,32 @@
           <w:b w:val="false"/>
           <w:bCs w:val="false"/>
         </w:rPr>
-        <w:t xml:space="preserve">- Senha: </w:t>
-      </w:r>
-      <w:r>
-        <w:rPr>
-          <w:b/>
-          <w:bCs/>
+        <w:t xml:space="preserve">- </w:t>
+      </w:r>
+      <w:r>
+        <w:rPr>
+          <w:b w:val="false"/>
+          <w:bCs w:val="false"/>
+        </w:rPr>
+        <w:t>Senha da aula</w:t>
+      </w:r>
+      <w:r>
+        <w:rPr>
+          <w:b w:val="false"/>
+          <w:bCs w:val="false"/>
+        </w:rPr>
+        <w:t xml:space="preserve">: </w:t>
+      </w:r>
+      <w:r>
+        <w:rPr>
+          <w:rFonts w:eastAsia="NSimSun" w:cs="Lucida Sans"/>
+          <w:b/>
+          <w:bCs/>
+          <w:color w:val="0D0FD3"/>
+          <w:kern w:val="2"/>
+          <w:sz w:val="24"/>
+          <w:szCs w:val="24"/>
+          <w:lang w:val="pt-BR" w:eastAsia="zh-CN" w:bidi="hi-IN"/>
         </w:rPr>
         <w:t>PRINT</w:t>
       </w:r>
@@ -4337,7 +4317,7 @@
           <w:bCs w:val="false"/>
         </w:rPr>
         <w:drawing>
-          <wp:anchor behindDoc="0" distT="0" distB="0" distL="0" distR="0" simplePos="0" locked="0" layoutInCell="0" allowOverlap="1" relativeHeight="12">
+          <wp:anchor behindDoc="0" distT="0" distB="0" distL="0" distR="0" simplePos="0" locked="0" layoutInCell="0" allowOverlap="1" relativeHeight="16">
             <wp:simplePos x="0" y="0"/>
             <wp:positionH relativeFrom="column">
               <wp:align>center</wp:align>
@@ -4405,6 +4385,7 @@
         <w:rPr>
           <w:b/>
           <w:bCs/>
+          <w:color w:val="0616CB"/>
         </w:rPr>
         <w:t>MATPLOTLIB</w:t>
       </w:r>
@@ -9631,14 +9612,7 @@
           <w:b w:val="false"/>
           <w:bCs w:val="false"/>
         </w:rPr>
-        <w:t xml:space="preserve">- Subindo o Dashboard em Produção, para permitir visualização pública – </w:t>
-      </w:r>
-      <w:r>
-        <w:rPr>
-          <w:b w:val="false"/>
-          <w:bCs w:val="false"/>
-        </w:rPr>
-        <w:t>usando Github:</w:t>
+        <w:t>- Subindo o Dashboard em Produção, para permitir visualização pública – usando Github:</w:t>
       </w:r>
     </w:p>
     <w:p>
@@ -9674,14 +9648,7 @@
           <w:b w:val="false"/>
           <w:bCs w:val="false"/>
         </w:rPr>
-        <w:t xml:space="preserve">Criar repositório </w:t>
-      </w:r>
-      <w:r>
-        <w:rPr>
-          <w:b w:val="false"/>
-          <w:bCs w:val="false"/>
-        </w:rPr>
-        <w:t>no Github, preferencialmente com arquivo “readme.md”, mesmo que só vá preenchê-lo depois.</w:t>
+        <w:t>Criar repositório no Github, preferencialmente com arquivo “readme.md”, mesmo que só vá preenchê-lo depois.</w:t>
       </w:r>
     </w:p>
     <w:p>
@@ -9701,21 +9668,7 @@
           <w:b w:val="false"/>
           <w:bCs w:val="false"/>
         </w:rPr>
-        <w:t xml:space="preserve">Fazer upload (arratar e soltar) todos </w:t>
-      </w:r>
-      <w:r>
-        <w:rPr>
-          <w:b w:val="false"/>
-          <w:bCs w:val="false"/>
-        </w:rPr>
-        <w:t xml:space="preserve">os arquivos </w:t>
-      </w:r>
-      <w:r>
-        <w:rPr>
-          <w:b w:val="false"/>
-          <w:bCs w:val="false"/>
-        </w:rPr>
-        <w:t>e subpastas da pasta local do projeto.</w:t>
+        <w:t>Fazer upload (arratar e soltar) todos os arquivos e subpastas da pasta local do projeto.</w:t>
       </w:r>
     </w:p>
     <w:p>
@@ -9743,28 +9696,14 @@
           <w:b w:val="false"/>
           <w:bCs w:val="false"/>
         </w:rPr>
-        <w:t xml:space="preserve"> Se </w:t>
-      </w:r>
-      <w:r>
-        <w:rPr>
-          <w:b w:val="false"/>
-          <w:bCs w:val="false"/>
-        </w:rPr>
-        <w:t xml:space="preserve">você já estava controlando versão com Git em pasta local, </w:t>
-      </w:r>
-      <w:r>
-        <w:rPr>
-          <w:b/>
-          <w:bCs/>
-        </w:rPr>
-        <w:t xml:space="preserve">com branch “main” </w:t>
-      </w:r>
-      <w:r>
-        <w:rPr>
-          <w:b/>
-          <w:bCs/>
-        </w:rPr>
-        <w:t>criada</w:t>
+        <w:t xml:space="preserve"> Se você já estava controlando versão com Git em pasta local, </w:t>
+      </w:r>
+      <w:r>
+        <w:rPr>
+          <w:b/>
+          <w:bCs/>
+        </w:rPr>
+        <w:t>com branch “main” criada</w:t>
       </w:r>
       <w:r>
         <w:rPr>
@@ -9851,35 +9790,7 @@
           <w:b w:val="false"/>
           <w:bCs w:val="false"/>
         </w:rPr>
-        <w:t>Stagear” (preparar) tudo o que mudou ou foi criado ou removido da pasta, “</w:t>
-      </w:r>
-      <w:r>
-        <w:rPr>
-          <w:b w:val="false"/>
-          <w:bCs w:val="false"/>
-        </w:rPr>
-        <w:t xml:space="preserve">comitar” (comentar a nova versão) e “empurrar” (subir) – isso vai subir tudo </w:t>
-      </w:r>
-      <w:r>
-        <w:rPr>
-          <w:b w:val="false"/>
-          <w:bCs w:val="false"/>
-        </w:rPr>
-        <w:t xml:space="preserve">automaticamente </w:t>
-      </w:r>
-      <w:r>
-        <w:rPr>
-          <w:b w:val="false"/>
-          <w:bCs w:val="false"/>
-        </w:rPr>
-        <w:t>para o Github</w:t>
-      </w:r>
-      <w:r>
-        <w:rPr>
-          <w:b w:val="false"/>
-          <w:bCs w:val="false"/>
-        </w:rPr>
-        <w:t>:</w:t>
+        <w:t>Stagear” (preparar) tudo o que mudou ou foi criado ou removido da pasta, “comitar” (comentar a nova versão) e “empurrar” (subir) – isso vai subir tudo automaticamente para o Github:</w:t>
         <w:tab/>
       </w:r>
     </w:p>
@@ -9980,21 +9891,7 @@
           <w:b w:val="false"/>
           <w:bCs w:val="false"/>
         </w:rPr>
-        <w:t xml:space="preserve">Criar conta gratuita no </w:t>
-      </w:r>
-      <w:r>
-        <w:rPr>
-          <w:b w:val="false"/>
-          <w:bCs w:val="false"/>
-        </w:rPr>
-        <w:t>Streamlit Cloud –</w:t>
-      </w:r>
-      <w:r>
-        <w:rPr>
-          <w:b w:val="false"/>
-          <w:bCs w:val="false"/>
-        </w:rPr>
-        <w:t xml:space="preserve"> </w:t>
+        <w:t xml:space="preserve">Criar conta gratuita no Streamlit Cloud – </w:t>
       </w:r>
       <w:hyperlink r:id="rId53">
         <w:r>
@@ -10044,10 +9941,7 @@
         </w:rPr>
       </w:pPr>
       <w:r>
-        <w:rPr>
-          <w:b w:val="false"/>
-          <w:bCs w:val="false"/>
-        </w:rPr>
+        <w:rPr/>
         <w:drawing>
           <wp:inline distT="0" distB="0" distL="0" distR="0">
             <wp:extent cx="4151630" cy="2183765"/>
@@ -10182,16 +10076,7 @@
         </w:rPr>
       </w:pPr>
       <w:r>
-        <w:rPr>
-          <w:rFonts w:eastAsia="NSimSun" w:cs="Lucida Sans"/>
-          <w:b w:val="false"/>
-          <w:bCs w:val="false"/>
-          <w:color w:val="auto"/>
-          <w:kern w:val="2"/>
-          <w:sz w:val="24"/>
-          <w:szCs w:val="24"/>
-          <w:lang w:val="pt-BR" w:eastAsia="zh-CN" w:bidi="hi-IN"/>
-        </w:rPr>
+        <w:rPr/>
         <w:drawing>
           <wp:inline distT="0" distB="0" distL="0" distR="0">
             <wp:extent cx="6120130" cy="3244215"/>
@@ -10331,16 +10216,7 @@
         </w:rPr>
       </w:pPr>
       <w:r>
-        <w:rPr>
-          <w:rFonts w:eastAsia="NSimSun" w:cs="Lucida Sans"/>
-          <w:b w:val="false"/>
-          <w:bCs w:val="false"/>
-          <w:color w:val="auto"/>
-          <w:kern w:val="2"/>
-          <w:sz w:val="24"/>
-          <w:szCs w:val="24"/>
-          <w:lang w:val="pt-BR" w:eastAsia="zh-CN" w:bidi="hi-IN"/>
-        </w:rPr>
+        <w:rPr/>
         <w:drawing>
           <wp:inline distT="0" distB="0" distL="0" distR="0">
             <wp:extent cx="5784215" cy="4826000"/>
@@ -10415,20 +10291,20 @@
           <w:szCs w:val="24"/>
           <w:lang w:val="pt-BR" w:eastAsia="zh-CN" w:bidi="hi-IN"/>
         </w:rPr>
-        <w:t xml:space="preserve">Inicialmene retornou erro por não encontrar o </w:t>
+        <w:t xml:space="preserve">Inicialmene retornou erro por não encontrar o dataset “dados-imersao-final.csv” que precisa ser carregado, pois o Streamlit Cloud sempre procura arquivos dentro da raiz do repositório Github, ao invés de buscar na raiz do app, como fazem o Vscode e o Streamlit local. </w:t>
       </w:r>
       <w:r>
         <w:rPr>
           <w:rFonts w:eastAsia="NSimSun" w:cs="Lucida Sans"/>
-          <w:b w:val="false"/>
-          <w:bCs w:val="false"/>
+          <w:b/>
+          <w:bCs/>
           <w:color w:val="auto"/>
           <w:kern w:val="2"/>
           <w:sz w:val="24"/>
           <w:szCs w:val="24"/>
           <w:lang w:val="pt-BR" w:eastAsia="zh-CN" w:bidi="hi-IN"/>
         </w:rPr>
-        <w:t>dataset</w:t>
+        <w:t>Precisamos então incluir no arquivo .py o ajuste do path de chamada de arquivos para o mesmo de chamada do app</w:t>
       </w:r>
       <w:r>
         <w:rPr>
@@ -10441,45 +10317,6 @@
           <w:szCs w:val="24"/>
           <w:lang w:val="pt-BR" w:eastAsia="zh-CN" w:bidi="hi-IN"/>
         </w:rPr>
-        <w:t xml:space="preserve"> “dados-imersao-final.csv” </w:t>
-      </w:r>
-      <w:r>
-        <w:rPr>
-          <w:rFonts w:eastAsia="NSimSun" w:cs="Lucida Sans"/>
-          <w:b w:val="false"/>
-          <w:bCs w:val="false"/>
-          <w:color w:val="auto"/>
-          <w:kern w:val="2"/>
-          <w:sz w:val="24"/>
-          <w:szCs w:val="24"/>
-          <w:lang w:val="pt-BR" w:eastAsia="zh-CN" w:bidi="hi-IN"/>
-        </w:rPr>
-        <w:t xml:space="preserve">que precisa ser carregado, pois o Streamlit Cloud sempre procura arquivos dentro da raiz do repositório Github, ao invés de buscar na raiz do app, como fazem o Vscode e o Streamlit local. </w:t>
-      </w:r>
-      <w:r>
-        <w:rPr>
-          <w:rFonts w:eastAsia="NSimSun" w:cs="Lucida Sans"/>
-          <w:b/>
-          <w:bCs/>
-          <w:color w:val="auto"/>
-          <w:kern w:val="2"/>
-          <w:sz w:val="24"/>
-          <w:szCs w:val="24"/>
-          <w:lang w:val="pt-BR" w:eastAsia="zh-CN" w:bidi="hi-IN"/>
-        </w:rPr>
-        <w:t>Precisamos então incluir no arquivo .py o ajuste do path de chamada de arquivos para o mesmo de chamada do app</w:t>
-      </w:r>
-      <w:r>
-        <w:rPr>
-          <w:rFonts w:eastAsia="NSimSun" w:cs="Lucida Sans"/>
-          <w:b w:val="false"/>
-          <w:bCs w:val="false"/>
-          <w:color w:val="auto"/>
-          <w:kern w:val="2"/>
-          <w:sz w:val="24"/>
-          <w:szCs w:val="24"/>
-          <w:lang w:val="pt-BR" w:eastAsia="zh-CN" w:bidi="hi-IN"/>
-        </w:rPr>
         <w:t>.</w:t>
       </w:r>
     </w:p>
@@ -10552,29 +10389,7 @@
           <w:szCs w:val="22"/>
         </w:rPr>
         <w:tab/>
-        <w:t># Ajustar path de busca d</w:t>
-      </w:r>
-      <w:r>
-        <w:rPr>
-          <w:rFonts w:ascii="Courier New" w:hAnsi="Courier New"/>
-          <w:b/>
-          <w:bCs/>
-          <w:color w:val="158466"/>
-          <w:sz w:val="22"/>
-          <w:szCs w:val="22"/>
-        </w:rPr>
-        <w:t xml:space="preserve">os </w:t>
-      </w:r>
-      <w:r>
-        <w:rPr>
-          <w:rFonts w:ascii="Courier New" w:hAnsi="Courier New"/>
-          <w:b/>
-          <w:bCs/>
-          <w:color w:val="158466"/>
-          <w:sz w:val="22"/>
-          <w:szCs w:val="22"/>
-        </w:rPr>
-        <w:t>arquivos relacionados ao dashboard</w:t>
+        <w:t># Ajustar path de busca dos arquivos relacionados ao dashboard</w:t>
       </w:r>
     </w:p>
     <w:p>
@@ -10941,16 +10756,7 @@
         </w:rPr>
       </w:pPr>
       <w:r>
-        <w:rPr>
-          <w:rFonts w:eastAsia="NSimSun" w:cs="Lucida Sans"/>
-          <w:b w:val="false"/>
-          <w:bCs w:val="false"/>
-          <w:color w:val="auto"/>
-          <w:kern w:val="2"/>
-          <w:sz w:val="24"/>
-          <w:szCs w:val="24"/>
-          <w:lang w:val="pt-BR" w:eastAsia="zh-CN" w:bidi="hi-IN"/>
-        </w:rPr>
+        <w:rPr/>
         <w:drawing>
           <wp:inline distT="0" distB="0" distL="0" distR="0">
             <wp:extent cx="6120130" cy="3442335"/>
@@ -10989,6 +10795,97 @@
             </a:graphic>
           </wp:inline>
         </w:drawing>
+      </w:r>
+    </w:p>
+    <w:p>
+      <w:pPr>
+        <w:pStyle w:val="BodyText"/>
+        <w:widowControl/>
+        <w:suppressAutoHyphens w:val="true"/>
+        <w:bidi w:val="0"/>
+        <w:spacing w:lineRule="auto" w:line="240" w:before="0" w:after="113"/>
+        <w:jc w:val="start"/>
+        <w:rPr>
+          <w:rFonts w:ascii="Liberation Serif" w:hAnsi="Liberation Serif" w:eastAsia="NSimSun" w:cs="Lucida Sans"/>
+          <w:b w:val="false"/>
+          <w:bCs w:val="false"/>
+          <w:color w:val="auto"/>
+          <w:kern w:val="2"/>
+          <w:sz w:val="24"/>
+          <w:szCs w:val="24"/>
+          <w:lang w:val="pt-BR" w:eastAsia="zh-CN" w:bidi="hi-IN"/>
+        </w:rPr>
+      </w:pPr>
+      <w:r>
+        <w:rPr>
+          <w:rFonts w:eastAsia="NSimSun" w:cs="Lucida Sans"/>
+          <w:b w:val="false"/>
+          <w:bCs w:val="false"/>
+          <w:color w:val="auto"/>
+          <w:kern w:val="2"/>
+          <w:sz w:val="24"/>
+          <w:szCs w:val="24"/>
+          <w:lang w:val="pt-BR" w:eastAsia="zh-CN" w:bidi="hi-IN"/>
+        </w:rPr>
+      </w:r>
+    </w:p>
+    <w:p>
+      <w:pPr>
+        <w:pStyle w:val="BodyText"/>
+        <w:widowControl/>
+        <w:suppressAutoHyphens w:val="true"/>
+        <w:bidi w:val="0"/>
+        <w:spacing w:lineRule="auto" w:line="240" w:before="0" w:after="113"/>
+        <w:jc w:val="start"/>
+        <w:rPr>
+          <w:rFonts w:ascii="Liberation Serif" w:hAnsi="Liberation Serif" w:eastAsia="NSimSun" w:cs="Lucida Sans"/>
+          <w:b w:val="false"/>
+          <w:bCs w:val="false"/>
+          <w:color w:val="auto"/>
+          <w:kern w:val="2"/>
+          <w:sz w:val="24"/>
+          <w:szCs w:val="24"/>
+          <w:lang w:val="pt-BR" w:eastAsia="zh-CN" w:bidi="hi-IN"/>
+        </w:rPr>
+      </w:pPr>
+      <w:r>
+        <w:rPr>
+          <w:rFonts w:eastAsia="NSimSun" w:cs="Lucida Sans"/>
+          <w:b w:val="false"/>
+          <w:bCs w:val="false"/>
+          <w:color w:val="auto"/>
+          <w:kern w:val="2"/>
+          <w:sz w:val="24"/>
+          <w:szCs w:val="24"/>
+          <w:lang w:val="pt-BR" w:eastAsia="zh-CN" w:bidi="hi-IN"/>
+        </w:rPr>
+        <w:t xml:space="preserve">- </w:t>
+      </w:r>
+      <w:r>
+        <w:rPr>
+          <w:rFonts w:eastAsia="NSimSun" w:cs="Lucida Sans"/>
+          <w:b w:val="false"/>
+          <w:bCs w:val="false"/>
+          <w:color w:val="auto"/>
+          <w:kern w:val="2"/>
+          <w:sz w:val="24"/>
+          <w:szCs w:val="24"/>
+          <w:lang w:val="pt-BR" w:eastAsia="zh-CN" w:bidi="hi-IN"/>
+        </w:rPr>
+        <w:t xml:space="preserve">Senha: </w:t>
+      </w:r>
+      <w:r>
+        <w:rPr>
+          <w:rFonts w:eastAsia="NSimSun" w:cs="Lucida Sans"/>
+          <w:b/>
+          <w:bCs/>
+          <w:color w:val="0616CB"/>
+          <w:kern w:val="2"/>
+          <w:sz w:val="24"/>
+          <w:szCs w:val="24"/>
+          <w:lang w:val="pt-BR" w:eastAsia="zh-CN" w:bidi="hi-IN"/>
+        </w:rPr>
+        <w:t>ALURA</w:t>
       </w:r>
     </w:p>
     <w:sectPr>
@@ -13130,7 +13027,7 @@
   </w:style>
   <w:style w:type="paragraph" w:styleId="Heading1">
     <w:name w:val="heading 1"/>
-    <w:basedOn w:val="Ttulo"/>
+    <w:basedOn w:val="Ttulouser"/>
     <w:next w:val="BodyText"/>
     <w:qFormat/>
     <w:pPr>
@@ -13147,7 +13044,7 @@
   </w:style>
   <w:style w:type="paragraph" w:styleId="Heading2">
     <w:name w:val="heading 2"/>
-    <w:basedOn w:val="Ttulouser"/>
+    <w:basedOn w:val="Ttulo"/>
     <w:next w:val="BodyText"/>
     <w:qFormat/>
     <w:pPr>
@@ -13164,7 +13061,7 @@
   </w:style>
   <w:style w:type="paragraph" w:styleId="Heading3">
     <w:name w:val="heading 3"/>
-    <w:basedOn w:val="Ttulouser"/>
+    <w:basedOn w:val="Ttulo"/>
     <w:next w:val="BodyText"/>
     <w:qFormat/>
     <w:pPr>
@@ -13181,7 +13078,7 @@
   </w:style>
   <w:style w:type="paragraph" w:styleId="Heading4">
     <w:name w:val="heading 4"/>
-    <w:basedOn w:val="Ttulouser"/>
+    <w:basedOn w:val="Ttulo"/>
     <w:next w:val="BodyText"/>
     <w:qFormat/>
     <w:pPr>
@@ -13210,8 +13107,8 @@
       <w:u w:val="single"/>
     </w:rPr>
   </w:style>
-  <w:style w:type="character" w:styleId="Marcadoresuser">
-    <w:name w:val="Marcadores (user)"/>
+  <w:style w:type="character" w:styleId="Marcadores">
+    <w:name w:val="Marcadores"/>
     <w:qFormat/>
     <w:rPr>
       <w:rFonts w:ascii="OpenSymbol" w:hAnsi="OpenSymbol" w:eastAsia="OpenSymbol" w:cs="OpenSymbol"/>
@@ -13225,13 +13122,13 @@
       <w:bCs/>
     </w:rPr>
   </w:style>
-  <w:style w:type="character" w:styleId="Smbolosdenumeraouser">
-    <w:name w:val="Símbolos de numeração (user)"/>
+  <w:style w:type="character" w:styleId="Smbolosdenumerao">
+    <w:name w:val="Símbolos de numeração"/>
     <w:qFormat/>
     <w:rPr/>
   </w:style>
-  <w:style w:type="character" w:styleId="Cdigo-fonteuser">
-    <w:name w:val="Código-fonte (user)"/>
+  <w:style w:type="character" w:styleId="Cdigo-fonte">
+    <w:name w:val="Código-fonte"/>
     <w:qFormat/>
     <w:rPr>
       <w:rFonts w:ascii="Liberation Mono" w:hAnsi="Liberation Mono" w:eastAsia="NSimSun" w:cs="Liberation Mono"/>
@@ -13245,8 +13142,8 @@
       <w:iCs/>
     </w:rPr>
   </w:style>
-  <w:style w:type="character" w:styleId="Marcadores">
-    <w:name w:val="Marcadores"/>
+  <w:style w:type="character" w:styleId="Marcadoresuser">
+    <w:name w:val="Marcadores (user)"/>
     <w:qFormat/>
     <w:rPr>
       <w:rFonts w:ascii="OpenSymbol" w:hAnsi="OpenSymbol" w:eastAsia="OpenSymbol" w:cs="OpenSymbol"/>
@@ -13336,8 +13233,8 @@
       <w:rFonts w:cs="Lucida Sans"/>
     </w:rPr>
   </w:style>
-  <w:style w:type="paragraph" w:styleId="Linhahorizontaluser">
-    <w:name w:val="Linha horizontal (user)"/>
+  <w:style w:type="paragraph" w:styleId="Linhahorizontal">
+    <w:name w:val="Linha horizontal"/>
     <w:basedOn w:val="Normal"/>
     <w:next w:val="BodyText"/>
     <w:qFormat/>
@@ -13353,8 +13250,8 @@
       <w:szCs w:val="12"/>
     </w:rPr>
   </w:style>
-  <w:style w:type="paragraph" w:styleId="Textoprformatadouser">
-    <w:name w:val="Texto préformatado (user)"/>
+  <w:style w:type="paragraph" w:styleId="Textoprformatado">
+    <w:name w:val="Texto préformatado"/>
     <w:basedOn w:val="Normal"/>
     <w:qFormat/>
     <w:pPr>

</xml_diff>